<commit_message>
Update confusion matrix explanation
</commit_message>
<xml_diff>
--- a/Reports/hw4report.docx
+++ b/Reports/hw4report.docx
@@ -1,6 +1,6 @@
 
 <file path=word/document.xml><?xml version="1.0" encoding="utf-8"?>
-<w:document xmlns:wpc="http://schemas.microsoft.com/office/word/2010/wordprocessingCanvas" xmlns:mc="http://schemas.openxmlformats.org/markup-compatibility/2006" xmlns:o="urn:schemas-microsoft-com:office:office" xmlns:r="http://schemas.openxmlformats.org/officeDocument/2006/relationships" xmlns:m="http://schemas.openxmlformats.org/officeDocument/2006/math" xmlns:v="urn:schemas-microsoft-com:vml" xmlns:wp14="http://schemas.microsoft.com/office/word/2010/wordprocessingDrawing" xmlns:wp="http://schemas.openxmlformats.org/drawingml/2006/wordprocessingDrawing" xmlns:w10="urn:schemas-microsoft-com:office:word" xmlns:w="http://schemas.openxmlformats.org/wordprocessingml/2006/main" xmlns:w14="http://schemas.microsoft.com/office/word/2010/wordml" xmlns:wpg="http://schemas.microsoft.com/office/word/2010/wordprocessingGroup" xmlns:wpi="http://schemas.microsoft.com/office/word/2010/wordprocessingInk" xmlns:wne="http://schemas.microsoft.com/office/word/2006/wordml" xmlns:wps="http://schemas.microsoft.com/office/word/2010/wordprocessingShape" mc:Ignorable="w14 wp14">
+<w:document xmlns:wpc="http://schemas.microsoft.com/office/word/2010/wordprocessingCanvas" xmlns:mc="http://schemas.openxmlformats.org/markup-compatibility/2006" xmlns:o="urn:schemas-microsoft-com:office:office" xmlns:r="http://schemas.openxmlformats.org/officeDocument/2006/relationships" xmlns:m="http://schemas.openxmlformats.org/officeDocument/2006/math" xmlns:v="urn:schemas-microsoft-com:vml" xmlns:wp14="http://schemas.microsoft.com/office/word/2010/wordprocessingDrawing" xmlns:wp="http://schemas.openxmlformats.org/drawingml/2006/wordprocessingDrawing" xmlns:w10="urn:schemas-microsoft-com:office:word" xmlns:w="http://schemas.openxmlformats.org/wordprocessingml/2006/main" xmlns:w14="http://schemas.microsoft.com/office/word/2010/wordml" xmlns:w15="http://schemas.microsoft.com/office/word/2012/wordml" xmlns:wpg="http://schemas.microsoft.com/office/word/2010/wordprocessingGroup" xmlns:wpi="http://schemas.microsoft.com/office/word/2010/wordprocessingInk" xmlns:wne="http://schemas.microsoft.com/office/word/2006/wordml" xmlns:wps="http://schemas.microsoft.com/office/word/2010/wordprocessingShape" mc:Ignorable="w14 w15 wp14">
   <w:body>
     <w:p>
       <w:pPr>
@@ -332,6 +332,11 @@
     <w:p>
       <w:pPr>
         <w:rPr>
+          <w:rFonts w:ascii="Arial" w:hAnsi="Arial" w:cs="Arial"/>
+          <w:color w:val="000000"/>
+          <w:sz w:val="21"/>
+          <w:szCs w:val="21"/>
+          <w:shd w:val="clear" w:color="auto" w:fill="FFFFFF"/>
           <w:rtl/>
         </w:rPr>
       </w:pPr>
@@ -360,35 +365,7 @@
           <w:rFonts w:hint="cs"/>
           <w:rtl/>
         </w:rPr>
-        <w:t xml:space="preserve"> בהתאם לקובץ האימון וקובץ ההערכה </w:t>
-      </w:r>
-      <w:r>
-        <w:rPr>
-          <w:rFonts w:hint="cs"/>
-          <w:rtl/>
-        </w:rPr>
-        <w:t>שהתקבלו כ</w:t>
-      </w:r>
-      <w:r>
-        <w:rPr>
-          <w:rFonts w:hint="cs"/>
-          <w:rtl/>
-        </w:rPr>
-        <w:t>קלט</w:t>
-      </w:r>
-      <w:r>
-        <w:rPr>
-          <w:rFonts w:hint="cs"/>
-          <w:rtl/>
-        </w:rPr>
-        <w:t>.</w:t>
-      </w:r>
-      <w:r>
-        <w:rPr>
-          <w:rFonts w:hint="cs"/>
-          <w:rtl/>
-        </w:rPr>
-        <w:t xml:space="preserve"> מצ"ב (נספחים - </w:t>
+        <w:t xml:space="preserve"> בהתאם לקובץ האימון וקובץ ההערכה שהתקבלו כקלט. מצ"ב (נספחים - </w:t>
       </w:r>
       <w:r>
         <w:t>development confusion matrix</w:t>
@@ -398,35 +375,18 @@
           <w:rFonts w:hint="cs"/>
           <w:rtl/>
         </w:rPr>
-        <w:t>) מטריצת הבלבול עבור קובץ האימון וקובץ</w:t>
+        <w:t xml:space="preserve">) מטריצת הבלבול עבור </w:t>
       </w:r>
       <w:r>
         <w:rPr>
-          <w:rFonts w:hint="cs"/>
+          <w:rFonts w:ascii="Arial" w:hAnsi="Arial" w:cs="Arial" w:hint="cs"/>
+          <w:color w:val="000000"/>
+          <w:sz w:val="21"/>
+          <w:szCs w:val="21"/>
+          <w:shd w:val="clear" w:color="auto" w:fill="FFFFFF"/>
           <w:rtl/>
         </w:rPr>
-        <w:t xml:space="preserve"> ההערכה</w:t>
-      </w:r>
-      <w:r>
-        <w:rPr>
-          <w:rFonts w:hint="cs"/>
-          <w:rtl/>
-        </w:rPr>
-        <w:t xml:space="preserve"> </w:t>
-      </w:r>
-      <w:r>
-        <w:rPr>
-          <w:rFonts w:hint="cs"/>
-          <w:rtl/>
-        </w:rPr>
-        <w:t>שבעזרתם פותחה התוכנית</w:t>
-      </w:r>
-      <w:r>
-        <w:rPr>
-          <w:rFonts w:hint="cs"/>
-          <w:rtl/>
-        </w:rPr>
-        <w:t>.</w:t>
+        <w:t>קובץ האימון וקובץ ההערכה שבעזרתם פותחה התוכנית.</w:t>
       </w:r>
     </w:p>
     <w:p>
@@ -442,8 +402,303 @@
       </w:pPr>
       <w:r>
         <w:rPr>
-          <w:rStyle w:val="Strong"/>
+          <w:rFonts w:ascii="Arial" w:hAnsi="Arial" w:cs="Arial" w:hint="cs"/>
+          <w:color w:val="000000"/>
+          <w:sz w:val="21"/>
+          <w:szCs w:val="21"/>
+          <w:shd w:val="clear" w:color="auto" w:fill="FFFFFF"/>
+          <w:rtl/>
+        </w:rPr>
+        <w:t>כפי שניתן לראות במטריצה, ברוב הטעויות ה</w:t>
+      </w:r>
+      <w:r>
+        <w:rPr>
+          <w:rFonts w:ascii="Arial" w:hAnsi="Arial" w:cs="Arial" w:hint="cs"/>
+          <w:color w:val="000000"/>
+          <w:sz w:val="21"/>
+          <w:szCs w:val="21"/>
+          <w:shd w:val="clear" w:color="auto" w:fill="FFFFFF"/>
+          <w:rtl/>
+        </w:rPr>
+        <w:t>מסווג בחר לסווג מילים כשמות עצם:</w:t>
+      </w:r>
+      <w:r>
+        <w:rPr>
+          <w:rFonts w:ascii="Arial" w:hAnsi="Arial" w:cs="Arial" w:hint="cs"/>
+          <w:color w:val="000000"/>
+          <w:sz w:val="21"/>
+          <w:szCs w:val="21"/>
+          <w:shd w:val="clear" w:color="auto" w:fill="FFFFFF"/>
+          <w:rtl/>
+        </w:rPr>
+        <w:t xml:space="preserve"> </w:t>
+      </w:r>
+    </w:p>
+    <w:p>
+      <w:pPr>
+        <w:pStyle w:val="ListParagraph"/>
+        <w:numPr>
+          <w:ilvl w:val="0"/>
+          <w:numId w:val="23"/>
+        </w:numPr>
+        <w:rPr>
           <w:rFonts w:ascii="Arial" w:hAnsi="Arial" w:cs="Arial"/>
+          <w:color w:val="000000"/>
+          <w:sz w:val="21"/>
+          <w:szCs w:val="21"/>
+          <w:shd w:val="clear" w:color="auto" w:fill="FFFFFF"/>
+        </w:rPr>
+      </w:pPr>
+      <w:r>
+        <w:rPr>
+          <w:rFonts w:ascii="Arial" w:hAnsi="Arial" w:cs="Arial" w:hint="cs"/>
+          <w:color w:val="000000"/>
+          <w:sz w:val="21"/>
+          <w:szCs w:val="21"/>
+          <w:shd w:val="clear" w:color="auto" w:fill="FFFFFF"/>
+          <w:rtl/>
+        </w:rPr>
+        <w:t>שמות אשר סווגו כשמות עצם : 23</w:t>
+      </w:r>
+      <w:r>
+        <w:rPr>
+          <w:rFonts w:ascii="Arial" w:hAnsi="Arial" w:cs="Arial" w:hint="cs"/>
+          <w:color w:val="000000"/>
+          <w:sz w:val="21"/>
+          <w:szCs w:val="21"/>
+          <w:shd w:val="clear" w:color="auto" w:fill="FFFFFF"/>
+          <w:rtl/>
+        </w:rPr>
+        <w:t>0</w:t>
+      </w:r>
+    </w:p>
+    <w:p>
+      <w:pPr>
+        <w:pStyle w:val="ListParagraph"/>
+        <w:numPr>
+          <w:ilvl w:val="0"/>
+          <w:numId w:val="23"/>
+        </w:numPr>
+        <w:rPr>
+          <w:rFonts w:ascii="Arial" w:hAnsi="Arial" w:cs="Arial"/>
+          <w:color w:val="000000"/>
+          <w:sz w:val="21"/>
+          <w:szCs w:val="21"/>
+          <w:shd w:val="clear" w:color="auto" w:fill="FFFFFF"/>
+        </w:rPr>
+      </w:pPr>
+      <w:r>
+        <w:rPr>
+          <w:rFonts w:ascii="Arial" w:hAnsi="Arial" w:cs="Arial" w:hint="cs"/>
+          <w:color w:val="000000"/>
+          <w:sz w:val="21"/>
+          <w:szCs w:val="21"/>
+          <w:shd w:val="clear" w:color="auto" w:fill="FFFFFF"/>
+          <w:rtl/>
+        </w:rPr>
+        <w:t xml:space="preserve">שמות תואר אשר סווגו כשמות עצם: </w:t>
+      </w:r>
+      <w:r>
+        <w:rPr>
+          <w:rFonts w:ascii="Arial" w:hAnsi="Arial" w:cs="Arial" w:hint="cs"/>
+          <w:color w:val="000000"/>
+          <w:sz w:val="21"/>
+          <w:szCs w:val="21"/>
+          <w:shd w:val="clear" w:color="auto" w:fill="FFFFFF"/>
+          <w:rtl/>
+        </w:rPr>
+        <w:t>267</w:t>
+      </w:r>
+    </w:p>
+    <w:p>
+      <w:pPr>
+        <w:pStyle w:val="ListParagraph"/>
+        <w:numPr>
+          <w:ilvl w:val="0"/>
+          <w:numId w:val="23"/>
+        </w:numPr>
+        <w:rPr>
+          <w:rFonts w:ascii="Arial" w:hAnsi="Arial" w:cs="Arial"/>
+          <w:color w:val="000000"/>
+          <w:sz w:val="21"/>
+          <w:szCs w:val="21"/>
+          <w:shd w:val="clear" w:color="auto" w:fill="FFFFFF"/>
+        </w:rPr>
+      </w:pPr>
+      <w:r>
+        <w:rPr>
+          <w:rFonts w:ascii="Arial" w:hAnsi="Arial" w:cs="Arial" w:hint="cs"/>
+          <w:color w:val="000000"/>
+          <w:sz w:val="21"/>
+          <w:szCs w:val="21"/>
+          <w:shd w:val="clear" w:color="auto" w:fill="FFFFFF"/>
+        </w:rPr>
+        <w:t>MWE</w:t>
+      </w:r>
+      <w:r>
+        <w:rPr>
+          <w:rFonts w:ascii="Arial" w:hAnsi="Arial" w:cs="Arial" w:hint="cs"/>
+          <w:color w:val="000000"/>
+          <w:sz w:val="21"/>
+          <w:szCs w:val="21"/>
+          <w:shd w:val="clear" w:color="auto" w:fill="FFFFFF"/>
+          <w:rtl/>
+        </w:rPr>
+        <w:t xml:space="preserve"> (המוגדר כתואר) אשר סווגו כשמות עצם: </w:t>
+      </w:r>
+      <w:r>
+        <w:rPr>
+          <w:rFonts w:ascii="Arial" w:hAnsi="Arial" w:cs="Arial" w:hint="cs"/>
+          <w:color w:val="000000"/>
+          <w:sz w:val="21"/>
+          <w:szCs w:val="21"/>
+          <w:shd w:val="clear" w:color="auto" w:fill="FFFFFF"/>
+          <w:rtl/>
+        </w:rPr>
+        <w:t>204</w:t>
+      </w:r>
+    </w:p>
+    <w:p>
+      <w:pPr>
+        <w:pStyle w:val="ListParagraph"/>
+        <w:numPr>
+          <w:ilvl w:val="0"/>
+          <w:numId w:val="23"/>
+        </w:numPr>
+        <w:rPr>
+          <w:rFonts w:ascii="Arial" w:hAnsi="Arial" w:cs="Arial"/>
+          <w:color w:val="000000"/>
+          <w:sz w:val="21"/>
+          <w:szCs w:val="21"/>
+          <w:shd w:val="clear" w:color="auto" w:fill="FFFFFF"/>
+          <w:rtl/>
+        </w:rPr>
+      </w:pPr>
+      <w:r>
+        <w:rPr>
+          <w:rFonts w:ascii="Arial" w:hAnsi="Arial" w:cs="Arial" w:hint="cs"/>
+          <w:color w:val="000000"/>
+          <w:sz w:val="21"/>
+          <w:szCs w:val="21"/>
+          <w:shd w:val="clear" w:color="auto" w:fill="FFFFFF"/>
+          <w:rtl/>
+        </w:rPr>
+        <w:t>ב</w:t>
+      </w:r>
+      <w:r>
+        <w:rPr>
+          <w:rFonts w:ascii="Arial" w:hAnsi="Arial" w:cs="Arial" w:hint="cs"/>
+          <w:color w:val="000000"/>
+          <w:sz w:val="21"/>
+          <w:szCs w:val="21"/>
+          <w:shd w:val="clear" w:color="auto" w:fill="FFFFFF"/>
+          <w:rtl/>
+        </w:rPr>
+        <w:t>ינוני אשר סווגו כשמות עצם: 159</w:t>
+      </w:r>
+    </w:p>
+    <w:p>
+      <w:pPr>
+        <w:rPr>
+          <w:rFonts w:ascii="Arial" w:hAnsi="Arial" w:cs="Arial"/>
+          <w:color w:val="000000"/>
+          <w:sz w:val="21"/>
+          <w:szCs w:val="21"/>
+          <w:shd w:val="clear" w:color="auto" w:fill="FFFFFF"/>
+          <w:rtl/>
+        </w:rPr>
+      </w:pPr>
+      <w:r>
+        <w:rPr>
+          <w:rFonts w:ascii="Arial" w:hAnsi="Arial" w:cs="Arial" w:hint="cs"/>
+          <w:color w:val="000000"/>
+          <w:sz w:val="21"/>
+          <w:szCs w:val="21"/>
+          <w:shd w:val="clear" w:color="auto" w:fill="FFFFFF"/>
+          <w:rtl/>
+        </w:rPr>
+        <w:t xml:space="preserve">לדוגמא, </w:t>
+      </w:r>
+      <w:r>
+        <w:rPr>
+          <w:rFonts w:ascii="Arial" w:hAnsi="Arial" w:cs="Arial" w:hint="cs"/>
+          <w:color w:val="000000"/>
+          <w:sz w:val="21"/>
+          <w:szCs w:val="21"/>
+          <w:shd w:val="clear" w:color="auto" w:fill="FFFFFF"/>
+          <w:rtl/>
+        </w:rPr>
+        <w:t>סיווג שמות כשמות עצם –</w:t>
+      </w:r>
+      <w:r>
+        <w:rPr>
+          <w:rFonts w:hint="cs"/>
+          <w:b/>
+          <w:bCs/>
+          <w:rtl/>
+        </w:rPr>
+        <w:t xml:space="preserve"> </w:t>
+      </w:r>
+      <w:r>
+        <w:rPr>
+          <w:rFonts w:ascii="Arial" w:hAnsi="Arial" w:cs="Arial" w:hint="cs"/>
+          <w:color w:val="000000"/>
+          <w:sz w:val="21"/>
+          <w:szCs w:val="21"/>
+          <w:shd w:val="clear" w:color="auto" w:fill="FFFFFF"/>
+          <w:rtl/>
+        </w:rPr>
+        <w:t>שמות הם שמות עצם ולכן הסתברויות המעבר שלהם לשאר סוגי התיוג יהיו דומות. לכן, ובגלל שכמות שמות העצם בטקסט הלימוד היא הגדולה ביותר, הגיוני שהמסווג , הבנוי על מידע סטטיסטי בלבד, יטעה ויסווג שמות רבים כשמות עצם.</w:t>
+      </w:r>
+    </w:p>
+    <w:p>
+      <w:pPr>
+        <w:rPr>
+          <w:rFonts w:ascii="Arial" w:hAnsi="Arial" w:cs="Arial"/>
+          <w:color w:val="000000"/>
+          <w:sz w:val="21"/>
+          <w:szCs w:val="21"/>
+          <w:shd w:val="clear" w:color="auto" w:fill="FFFFFF"/>
+          <w:rtl/>
+        </w:rPr>
+      </w:pPr>
+      <w:r>
+        <w:rPr>
+          <w:rFonts w:ascii="Arial" w:hAnsi="Arial" w:cs="Arial" w:hint="cs"/>
+          <w:color w:val="000000"/>
+          <w:sz w:val="21"/>
+          <w:szCs w:val="21"/>
+          <w:shd w:val="clear" w:color="auto" w:fill="FFFFFF"/>
+          <w:rtl/>
+        </w:rPr>
+        <w:t>שאר טעויות הסיווג נובעות ממילים בעלות מספר סיווגי תיוג בטקסט הלימוד:</w:t>
+      </w:r>
+    </w:p>
+    <w:p>
+      <w:pPr>
+        <w:rPr>
+          <w:rFonts w:ascii="Arial" w:hAnsi="Arial" w:cs="Arial"/>
+          <w:color w:val="000000"/>
+          <w:sz w:val="21"/>
+          <w:szCs w:val="21"/>
+          <w:shd w:val="clear" w:color="auto" w:fill="FFFFFF"/>
+          <w:rtl/>
+        </w:rPr>
+      </w:pPr>
+      <w:r>
+        <w:rPr>
+          <w:rFonts w:ascii="Arial" w:hAnsi="Arial" w:cs="Arial" w:hint="cs"/>
+          <w:color w:val="000000"/>
+          <w:sz w:val="21"/>
+          <w:szCs w:val="21"/>
+          <w:shd w:val="clear" w:color="auto" w:fill="FFFFFF"/>
+          <w:rtl/>
+        </w:rPr>
+        <w:t xml:space="preserve">לדוגמא : </w:t>
+      </w:r>
+      <w:r>
+        <w:rPr>
+          <w:rFonts w:ascii="Arial" w:hAnsi="Arial" w:cs="Arial" w:hint="cs"/>
           <w:color w:val="000000"/>
           <w:sz w:val="21"/>
           <w:szCs w:val="21"/>
@@ -451,19 +706,30 @@
           <w:shd w:val="clear" w:color="auto" w:fill="FFFFFF"/>
           <w:rtl/>
         </w:rPr>
-        <w:t>נתחו את סוגי הטעויות העיקריים</w:t>
+        <w:t>יש לבחור מילה המופיע בקובץ הלימוד גם כשם תואר וגם כשם עצם ולהציגה</w:t>
       </w:r>
-      <w:r>
+    </w:p>
+    <w:p>
+      <w:pPr>
         <w:rPr>
-          <w:rStyle w:val="apple-converted-space"/>
           <w:rFonts w:ascii="Arial" w:hAnsi="Arial" w:cs="Arial"/>
           <w:color w:val="000000"/>
           <w:sz w:val="21"/>
           <w:szCs w:val="21"/>
-          <w:highlight w:val="yellow"/>
           <w:shd w:val="clear" w:color="auto" w:fill="FFFFFF"/>
+          <w:rtl/>
         </w:rPr>
-        <w:t> </w:t>
+      </w:pPr>
+      <w:r>
+        <w:rPr>
+          <w:rFonts w:ascii="Arial" w:hAnsi="Arial" w:cs="Arial" w:hint="cs"/>
+          <w:color w:val="000000"/>
+          <w:sz w:val="21"/>
+          <w:szCs w:val="21"/>
+          <w:shd w:val="clear" w:color="auto" w:fill="FFFFFF"/>
+          <w:rtl/>
+        </w:rPr>
+        <w:t>מכיוון שכמות שמות העצם בטקסט הלימוד היא הגבוהה ביותר, הגיוני שכאשר המסווג נתקל במילים בעלות כפל סוגי תיוג,  המסווג יטעה ויבחר בשם עצם בשל הסתברות המעבר הגבוהה יותר שנוצרת על ידי מודל ה-</w:t>
       </w:r>
       <w:r>
         <w:rPr>
@@ -471,10 +737,20 @@
           <w:color w:val="000000"/>
           <w:sz w:val="21"/>
           <w:szCs w:val="21"/>
-          <w:highlight w:val="yellow"/>
           <w:shd w:val="clear" w:color="auto" w:fill="FFFFFF"/>
         </w:rPr>
-        <w:t xml:space="preserve">- </w:t>
+        <w:t>HMM</w:t>
+      </w:r>
+      <w:r>
+        <w:rPr>
+          <w:rFonts w:ascii="Arial" w:hAnsi="Arial" w:cs="Arial" w:hint="cs"/>
+          <w:color w:val="000000"/>
+          <w:sz w:val="21"/>
+          <w:szCs w:val="21"/>
+          <w:shd w:val="clear" w:color="auto" w:fill="FFFFFF"/>
+          <w:rtl/>
+        </w:rPr>
+        <w:t xml:space="preserve"> הנבנה על פי </w:t>
       </w:r>
       <w:r>
         <w:rPr>
@@ -482,22 +758,20 @@
           <w:color w:val="000000"/>
           <w:sz w:val="21"/>
           <w:szCs w:val="21"/>
-          <w:highlight w:val="yellow"/>
+          <w:shd w:val="clear" w:color="auto" w:fill="FFFFFF"/>
+        </w:rPr>
+        <w:t>MLE</w:t>
+      </w:r>
+      <w:r>
+        <w:rPr>
+          <w:rFonts w:ascii="Arial" w:hAnsi="Arial" w:cs="Arial" w:hint="cs"/>
+          <w:color w:val="000000"/>
+          <w:sz w:val="21"/>
+          <w:szCs w:val="21"/>
           <w:shd w:val="clear" w:color="auto" w:fill="FFFFFF"/>
           <w:rtl/>
         </w:rPr>
-        <w:t>הסבירו מדוע דווקא הן קורות</w:t>
-      </w:r>
-      <w:r>
-        <w:rPr>
-          <w:rFonts w:ascii="Arial" w:hAnsi="Arial" w:cs="Arial"/>
-          <w:color w:val="000000"/>
-          <w:sz w:val="21"/>
-          <w:szCs w:val="21"/>
-          <w:highlight w:val="yellow"/>
-          <w:shd w:val="clear" w:color="auto" w:fill="FFFFFF"/>
-        </w:rPr>
-        <w:t>.</w:t>
+        <w:t xml:space="preserve">. </w:t>
       </w:r>
     </w:p>
     <w:p>
@@ -510,6 +784,8 @@
           <w:shd w:val="clear" w:color="auto" w:fill="FFFFFF"/>
         </w:rPr>
       </w:pPr>
+      <w:bookmarkStart w:id="0" w:name="_GoBack"/>
+      <w:bookmarkEnd w:id="0"/>
     </w:p>
     <w:p>
       <w:pPr>
@@ -580,6 +856,7 @@
         </w:rPr>
       </w:pPr>
       <w:r>
+        <w:lastRenderedPageBreak/>
         <w:t>Baseline</w:t>
       </w:r>
     </w:p>
@@ -712,8 +989,6 @@
       <w:r>
         <w:t xml:space="preserve"> Confusion M</w:t>
       </w:r>
-      <w:bookmarkStart w:id="0" w:name="_GoBack"/>
-      <w:bookmarkEnd w:id="0"/>
       <w:r>
         <w:t>atrix</w:t>
       </w:r>
@@ -32556,7 +32831,7 @@
 </file>
 
 <file path=word/endnotes.xml><?xml version="1.0" encoding="utf-8"?>
-<w:endnotes xmlns:wpc="http://schemas.microsoft.com/office/word/2010/wordprocessingCanvas" xmlns:mc="http://schemas.openxmlformats.org/markup-compatibility/2006" xmlns:o="urn:schemas-microsoft-com:office:office" xmlns:r="http://schemas.openxmlformats.org/officeDocument/2006/relationships" xmlns:m="http://schemas.openxmlformats.org/officeDocument/2006/math" xmlns:v="urn:schemas-microsoft-com:vml" xmlns:wp14="http://schemas.microsoft.com/office/word/2010/wordprocessingDrawing" xmlns:wp="http://schemas.openxmlformats.org/drawingml/2006/wordprocessingDrawing" xmlns:w10="urn:schemas-microsoft-com:office:word" xmlns:w="http://schemas.openxmlformats.org/wordprocessingml/2006/main" xmlns:w14="http://schemas.microsoft.com/office/word/2010/wordml" xmlns:wpg="http://schemas.microsoft.com/office/word/2010/wordprocessingGroup" xmlns:wpi="http://schemas.microsoft.com/office/word/2010/wordprocessingInk" xmlns:wne="http://schemas.microsoft.com/office/word/2006/wordml" xmlns:wps="http://schemas.microsoft.com/office/word/2010/wordprocessingShape" mc:Ignorable="w14 wp14">
+<w:endnotes xmlns:wpc="http://schemas.microsoft.com/office/word/2010/wordprocessingCanvas" xmlns:mc="http://schemas.openxmlformats.org/markup-compatibility/2006" xmlns:o="urn:schemas-microsoft-com:office:office" xmlns:r="http://schemas.openxmlformats.org/officeDocument/2006/relationships" xmlns:m="http://schemas.openxmlformats.org/officeDocument/2006/math" xmlns:v="urn:schemas-microsoft-com:vml" xmlns:wp14="http://schemas.microsoft.com/office/word/2010/wordprocessingDrawing" xmlns:wp="http://schemas.openxmlformats.org/drawingml/2006/wordprocessingDrawing" xmlns:w10="urn:schemas-microsoft-com:office:word" xmlns:w="http://schemas.openxmlformats.org/wordprocessingml/2006/main" xmlns:w14="http://schemas.microsoft.com/office/word/2010/wordml" xmlns:w15="http://schemas.microsoft.com/office/word/2012/wordml" xmlns:wpg="http://schemas.microsoft.com/office/word/2010/wordprocessingGroup" xmlns:wpi="http://schemas.microsoft.com/office/word/2010/wordprocessingInk" xmlns:wne="http://schemas.microsoft.com/office/word/2006/wordml" xmlns:wps="http://schemas.microsoft.com/office/word/2010/wordprocessingShape" mc:Ignorable="w14 w15 wp14">
   <w:endnote w:type="separator" w:id="-1">
     <w:p>
       <w:pPr>
@@ -32581,7 +32856,7 @@
 </file>
 
 <file path=word/footnotes.xml><?xml version="1.0" encoding="utf-8"?>
-<w:footnotes xmlns:wpc="http://schemas.microsoft.com/office/word/2010/wordprocessingCanvas" xmlns:mc="http://schemas.openxmlformats.org/markup-compatibility/2006" xmlns:o="urn:schemas-microsoft-com:office:office" xmlns:r="http://schemas.openxmlformats.org/officeDocument/2006/relationships" xmlns:m="http://schemas.openxmlformats.org/officeDocument/2006/math" xmlns:v="urn:schemas-microsoft-com:vml" xmlns:wp14="http://schemas.microsoft.com/office/word/2010/wordprocessingDrawing" xmlns:wp="http://schemas.openxmlformats.org/drawingml/2006/wordprocessingDrawing" xmlns:w10="urn:schemas-microsoft-com:office:word" xmlns:w="http://schemas.openxmlformats.org/wordprocessingml/2006/main" xmlns:w14="http://schemas.microsoft.com/office/word/2010/wordml" xmlns:wpg="http://schemas.microsoft.com/office/word/2010/wordprocessingGroup" xmlns:wpi="http://schemas.microsoft.com/office/word/2010/wordprocessingInk" xmlns:wne="http://schemas.microsoft.com/office/word/2006/wordml" xmlns:wps="http://schemas.microsoft.com/office/word/2010/wordprocessingShape" mc:Ignorable="w14 wp14">
+<w:footnotes xmlns:wpc="http://schemas.microsoft.com/office/word/2010/wordprocessingCanvas" xmlns:mc="http://schemas.openxmlformats.org/markup-compatibility/2006" xmlns:o="urn:schemas-microsoft-com:office:office" xmlns:r="http://schemas.openxmlformats.org/officeDocument/2006/relationships" xmlns:m="http://schemas.openxmlformats.org/officeDocument/2006/math" xmlns:v="urn:schemas-microsoft-com:vml" xmlns:wp14="http://schemas.microsoft.com/office/word/2010/wordprocessingDrawing" xmlns:wp="http://schemas.openxmlformats.org/drawingml/2006/wordprocessingDrawing" xmlns:w10="urn:schemas-microsoft-com:office:word" xmlns:w="http://schemas.openxmlformats.org/wordprocessingml/2006/main" xmlns:w14="http://schemas.microsoft.com/office/word/2010/wordml" xmlns:w15="http://schemas.microsoft.com/office/word/2012/wordml" xmlns:wpg="http://schemas.microsoft.com/office/word/2010/wordprocessingGroup" xmlns:wpi="http://schemas.microsoft.com/office/word/2010/wordprocessingInk" xmlns:wne="http://schemas.microsoft.com/office/word/2006/wordml" xmlns:wps="http://schemas.microsoft.com/office/word/2010/wordprocessingShape" mc:Ignorable="w14 w15 wp14">
   <w:footnote w:type="separator" w:id="-1">
     <w:p>
       <w:pPr>
@@ -32606,7 +32881,7 @@
 </file>
 
 <file path=word/numbering.xml><?xml version="1.0" encoding="utf-8"?>
-<w:numbering xmlns:wpc="http://schemas.microsoft.com/office/word/2010/wordprocessingCanvas" xmlns:mc="http://schemas.openxmlformats.org/markup-compatibility/2006" xmlns:o="urn:schemas-microsoft-com:office:office" xmlns:r="http://schemas.openxmlformats.org/officeDocument/2006/relationships" xmlns:m="http://schemas.openxmlformats.org/officeDocument/2006/math" xmlns:v="urn:schemas-microsoft-com:vml" xmlns:wp14="http://schemas.microsoft.com/office/word/2010/wordprocessingDrawing" xmlns:wp="http://schemas.openxmlformats.org/drawingml/2006/wordprocessingDrawing" xmlns:w10="urn:schemas-microsoft-com:office:word" xmlns:w="http://schemas.openxmlformats.org/wordprocessingml/2006/main" xmlns:w14="http://schemas.microsoft.com/office/word/2010/wordml" xmlns:wpg="http://schemas.microsoft.com/office/word/2010/wordprocessingGroup" xmlns:wpi="http://schemas.microsoft.com/office/word/2010/wordprocessingInk" xmlns:wne="http://schemas.microsoft.com/office/word/2006/wordml" xmlns:wps="http://schemas.microsoft.com/office/word/2010/wordprocessingShape" mc:Ignorable="w14 wp14">
+<w:numbering xmlns:wpc="http://schemas.microsoft.com/office/word/2010/wordprocessingCanvas" xmlns:mc="http://schemas.openxmlformats.org/markup-compatibility/2006" xmlns:o="urn:schemas-microsoft-com:office:office" xmlns:r="http://schemas.openxmlformats.org/officeDocument/2006/relationships" xmlns:m="http://schemas.openxmlformats.org/officeDocument/2006/math" xmlns:v="urn:schemas-microsoft-com:vml" xmlns:wp14="http://schemas.microsoft.com/office/word/2010/wordprocessingDrawing" xmlns:wp="http://schemas.openxmlformats.org/drawingml/2006/wordprocessingDrawing" xmlns:w10="urn:schemas-microsoft-com:office:word" xmlns:w="http://schemas.openxmlformats.org/wordprocessingml/2006/main" xmlns:w14="http://schemas.microsoft.com/office/word/2010/wordml" xmlns:w15="http://schemas.microsoft.com/office/word/2012/wordml" xmlns:wpg="http://schemas.microsoft.com/office/word/2010/wordprocessingGroup" xmlns:wpi="http://schemas.microsoft.com/office/word/2010/wordprocessingInk" xmlns:wne="http://schemas.microsoft.com/office/word/2006/wordml" xmlns:wps="http://schemas.microsoft.com/office/word/2010/wordprocessingShape" mc:Ignorable="w14 w15 wp14">
   <w:abstractNum w:abstractNumId="0">
     <w:nsid w:val="031B4892"/>
     <w:multiLevelType w:val="hybridMultilevel"/>
@@ -32721,6 +32996,118 @@
     </w:lvl>
   </w:abstractNum>
   <w:abstractNum w:abstractNumId="1">
+    <w:nsid w:val="077A12F2"/>
+    <w:multiLevelType w:val="hybridMultilevel"/>
+    <w:tmpl w:val="09ECF75C"/>
+    <w:lvl w:ilvl="0" w:tplc="3F784D26">
+      <w:numFmt w:val="bullet"/>
+      <w:lvlText w:val=""/>
+      <w:lvlJc w:val="left"/>
+      <w:pPr>
+        <w:ind w:left="720" w:hanging="360"/>
+      </w:pPr>
+      <w:rPr>
+        <w:rFonts w:ascii="Symbol" w:eastAsiaTheme="minorHAnsi" w:hAnsi="Symbol" w:cs="Arial" w:hint="default"/>
+      </w:rPr>
+    </w:lvl>
+    <w:lvl w:ilvl="1" w:tplc="04090003" w:tentative="1">
+      <w:start w:val="1"/>
+      <w:numFmt w:val="bullet"/>
+      <w:lvlText w:val="o"/>
+      <w:lvlJc w:val="left"/>
+      <w:pPr>
+        <w:ind w:left="1440" w:hanging="360"/>
+      </w:pPr>
+      <w:rPr>
+        <w:rFonts w:ascii="Courier New" w:hAnsi="Courier New" w:cs="Courier New" w:hint="default"/>
+      </w:rPr>
+    </w:lvl>
+    <w:lvl w:ilvl="2" w:tplc="04090005" w:tentative="1">
+      <w:start w:val="1"/>
+      <w:numFmt w:val="bullet"/>
+      <w:lvlText w:val=""/>
+      <w:lvlJc w:val="left"/>
+      <w:pPr>
+        <w:ind w:left="2160" w:hanging="360"/>
+      </w:pPr>
+      <w:rPr>
+        <w:rFonts w:ascii="Wingdings" w:hAnsi="Wingdings" w:hint="default"/>
+      </w:rPr>
+    </w:lvl>
+    <w:lvl w:ilvl="3" w:tplc="04090001" w:tentative="1">
+      <w:start w:val="1"/>
+      <w:numFmt w:val="bullet"/>
+      <w:lvlText w:val=""/>
+      <w:lvlJc w:val="left"/>
+      <w:pPr>
+        <w:ind w:left="2880" w:hanging="360"/>
+      </w:pPr>
+      <w:rPr>
+        <w:rFonts w:ascii="Symbol" w:hAnsi="Symbol" w:hint="default"/>
+      </w:rPr>
+    </w:lvl>
+    <w:lvl w:ilvl="4" w:tplc="04090003" w:tentative="1">
+      <w:start w:val="1"/>
+      <w:numFmt w:val="bullet"/>
+      <w:lvlText w:val="o"/>
+      <w:lvlJc w:val="left"/>
+      <w:pPr>
+        <w:ind w:left="3600" w:hanging="360"/>
+      </w:pPr>
+      <w:rPr>
+        <w:rFonts w:ascii="Courier New" w:hAnsi="Courier New" w:cs="Courier New" w:hint="default"/>
+      </w:rPr>
+    </w:lvl>
+    <w:lvl w:ilvl="5" w:tplc="04090005" w:tentative="1">
+      <w:start w:val="1"/>
+      <w:numFmt w:val="bullet"/>
+      <w:lvlText w:val=""/>
+      <w:lvlJc w:val="left"/>
+      <w:pPr>
+        <w:ind w:left="4320" w:hanging="360"/>
+      </w:pPr>
+      <w:rPr>
+        <w:rFonts w:ascii="Wingdings" w:hAnsi="Wingdings" w:hint="default"/>
+      </w:rPr>
+    </w:lvl>
+    <w:lvl w:ilvl="6" w:tplc="04090001" w:tentative="1">
+      <w:start w:val="1"/>
+      <w:numFmt w:val="bullet"/>
+      <w:lvlText w:val=""/>
+      <w:lvlJc w:val="left"/>
+      <w:pPr>
+        <w:ind w:left="5040" w:hanging="360"/>
+      </w:pPr>
+      <w:rPr>
+        <w:rFonts w:ascii="Symbol" w:hAnsi="Symbol" w:hint="default"/>
+      </w:rPr>
+    </w:lvl>
+    <w:lvl w:ilvl="7" w:tplc="04090003" w:tentative="1">
+      <w:start w:val="1"/>
+      <w:numFmt w:val="bullet"/>
+      <w:lvlText w:val="o"/>
+      <w:lvlJc w:val="left"/>
+      <w:pPr>
+        <w:ind w:left="5760" w:hanging="360"/>
+      </w:pPr>
+      <w:rPr>
+        <w:rFonts w:ascii="Courier New" w:hAnsi="Courier New" w:cs="Courier New" w:hint="default"/>
+      </w:rPr>
+    </w:lvl>
+    <w:lvl w:ilvl="8" w:tplc="04090005" w:tentative="1">
+      <w:start w:val="1"/>
+      <w:numFmt w:val="bullet"/>
+      <w:lvlText w:val=""/>
+      <w:lvlJc w:val="left"/>
+      <w:pPr>
+        <w:ind w:left="6480" w:hanging="360"/>
+      </w:pPr>
+      <w:rPr>
+        <w:rFonts w:ascii="Wingdings" w:hAnsi="Wingdings" w:hint="default"/>
+      </w:rPr>
+    </w:lvl>
+  </w:abstractNum>
+  <w:abstractNum w:abstractNumId="2">
     <w:nsid w:val="0C20517C"/>
     <w:multiLevelType w:val="hybridMultilevel"/>
     <w:tmpl w:val="925EC032"/>
@@ -32833,7 +33220,7 @@
       </w:rPr>
     </w:lvl>
   </w:abstractNum>
-  <w:abstractNum w:abstractNumId="2">
+  <w:abstractNum w:abstractNumId="3">
     <w:nsid w:val="0E6A3C27"/>
     <w:multiLevelType w:val="hybridMultilevel"/>
     <w:tmpl w:val="13F29634"/>
@@ -32945,7 +33332,7 @@
       </w:rPr>
     </w:lvl>
   </w:abstractNum>
-  <w:abstractNum w:abstractNumId="3">
+  <w:abstractNum w:abstractNumId="4">
     <w:nsid w:val="1222586E"/>
     <w:multiLevelType w:val="hybridMultilevel"/>
     <w:tmpl w:val="EB8872FE"/>
@@ -33057,7 +33444,7 @@
       </w:rPr>
     </w:lvl>
   </w:abstractNum>
-  <w:abstractNum w:abstractNumId="4">
+  <w:abstractNum w:abstractNumId="5">
     <w:nsid w:val="142C7E66"/>
     <w:multiLevelType w:val="hybridMultilevel"/>
     <w:tmpl w:val="0F3CC2DA"/>
@@ -33146,7 +33533,7 @@
       </w:pPr>
     </w:lvl>
   </w:abstractNum>
-  <w:abstractNum w:abstractNumId="5">
+  <w:abstractNum w:abstractNumId="6">
     <w:nsid w:val="1DB90B72"/>
     <w:multiLevelType w:val="hybridMultilevel"/>
     <w:tmpl w:val="9C42FAFA"/>
@@ -33259,7 +33646,7 @@
       </w:rPr>
     </w:lvl>
   </w:abstractNum>
-  <w:abstractNum w:abstractNumId="6">
+  <w:abstractNum w:abstractNumId="7">
     <w:nsid w:val="26D56DFD"/>
     <w:multiLevelType w:val="hybridMultilevel"/>
     <w:tmpl w:val="4EE4F58E"/>
@@ -33371,7 +33758,7 @@
       </w:rPr>
     </w:lvl>
   </w:abstractNum>
-  <w:abstractNum w:abstractNumId="7">
+  <w:abstractNum w:abstractNumId="8">
     <w:nsid w:val="2F6E472D"/>
     <w:multiLevelType w:val="hybridMultilevel"/>
     <w:tmpl w:val="B1A6CAD2"/>
@@ -33457,7 +33844,7 @@
       </w:pPr>
     </w:lvl>
   </w:abstractNum>
-  <w:abstractNum w:abstractNumId="8">
+  <w:abstractNum w:abstractNumId="9">
     <w:nsid w:val="30F3092F"/>
     <w:multiLevelType w:val="hybridMultilevel"/>
     <w:tmpl w:val="1C344464"/>
@@ -33570,7 +33957,7 @@
       </w:rPr>
     </w:lvl>
   </w:abstractNum>
-  <w:abstractNum w:abstractNumId="9">
+  <w:abstractNum w:abstractNumId="10">
     <w:nsid w:val="40A651C5"/>
     <w:multiLevelType w:val="hybridMultilevel"/>
     <w:tmpl w:val="F1921694"/>
@@ -33659,7 +34046,7 @@
       </w:pPr>
     </w:lvl>
   </w:abstractNum>
-  <w:abstractNum w:abstractNumId="10">
+  <w:abstractNum w:abstractNumId="11">
     <w:nsid w:val="46F02CBB"/>
     <w:multiLevelType w:val="hybridMultilevel"/>
     <w:tmpl w:val="4A7C097C"/>
@@ -33748,7 +34135,7 @@
       </w:pPr>
     </w:lvl>
   </w:abstractNum>
-  <w:abstractNum w:abstractNumId="11">
+  <w:abstractNum w:abstractNumId="12">
     <w:nsid w:val="4BD90E90"/>
     <w:multiLevelType w:val="hybridMultilevel"/>
     <w:tmpl w:val="CBE234E2"/>
@@ -33834,7 +34221,7 @@
       </w:pPr>
     </w:lvl>
   </w:abstractNum>
-  <w:abstractNum w:abstractNumId="12">
+  <w:abstractNum w:abstractNumId="13">
     <w:nsid w:val="530064B9"/>
     <w:multiLevelType w:val="hybridMultilevel"/>
     <w:tmpl w:val="28E65612"/>
@@ -33920,7 +34307,7 @@
       </w:pPr>
     </w:lvl>
   </w:abstractNum>
-  <w:abstractNum w:abstractNumId="13">
+  <w:abstractNum w:abstractNumId="14">
     <w:nsid w:val="54A20D5C"/>
     <w:multiLevelType w:val="hybridMultilevel"/>
     <w:tmpl w:val="C9D80F4C"/>
@@ -34032,7 +34419,7 @@
       </w:rPr>
     </w:lvl>
   </w:abstractNum>
-  <w:abstractNum w:abstractNumId="14">
+  <w:abstractNum w:abstractNumId="15">
     <w:nsid w:val="592B197B"/>
     <w:multiLevelType w:val="hybridMultilevel"/>
     <w:tmpl w:val="225EF782"/>
@@ -34144,7 +34531,7 @@
       </w:rPr>
     </w:lvl>
   </w:abstractNum>
-  <w:abstractNum w:abstractNumId="15">
+  <w:abstractNum w:abstractNumId="16">
     <w:nsid w:val="59637D3F"/>
     <w:multiLevelType w:val="hybridMultilevel"/>
     <w:tmpl w:val="3C563E56"/>
@@ -34256,7 +34643,7 @@
       </w:rPr>
     </w:lvl>
   </w:abstractNum>
-  <w:abstractNum w:abstractNumId="16">
+  <w:abstractNum w:abstractNumId="17">
     <w:nsid w:val="5D543A82"/>
     <w:multiLevelType w:val="hybridMultilevel"/>
     <w:tmpl w:val="16BC7722"/>
@@ -34347,7 +34734,7 @@
       </w:pPr>
     </w:lvl>
   </w:abstractNum>
-  <w:abstractNum w:abstractNumId="17">
+  <w:abstractNum w:abstractNumId="18">
     <w:nsid w:val="61A12C69"/>
     <w:multiLevelType w:val="hybridMultilevel"/>
     <w:tmpl w:val="C5BAE35A"/>
@@ -34436,7 +34823,7 @@
       </w:pPr>
     </w:lvl>
   </w:abstractNum>
-  <w:abstractNum w:abstractNumId="18">
+  <w:abstractNum w:abstractNumId="19">
     <w:nsid w:val="65E3093F"/>
     <w:multiLevelType w:val="hybridMultilevel"/>
     <w:tmpl w:val="32F06AE8"/>
@@ -34525,7 +34912,7 @@
       </w:pPr>
     </w:lvl>
   </w:abstractNum>
-  <w:abstractNum w:abstractNumId="19">
+  <w:abstractNum w:abstractNumId="20">
     <w:nsid w:val="6AE638E7"/>
     <w:multiLevelType w:val="hybridMultilevel"/>
     <w:tmpl w:val="70E47B72"/>
@@ -34638,7 +35025,7 @@
       </w:rPr>
     </w:lvl>
   </w:abstractNum>
-  <w:abstractNum w:abstractNumId="20">
+  <w:abstractNum w:abstractNumId="21">
     <w:nsid w:val="721E427A"/>
     <w:multiLevelType w:val="hybridMultilevel"/>
     <w:tmpl w:val="ED6AA216"/>
@@ -34724,7 +35111,7 @@
       </w:pPr>
     </w:lvl>
   </w:abstractNum>
-  <w:abstractNum w:abstractNumId="21">
+  <w:abstractNum w:abstractNumId="22">
     <w:nsid w:val="73623867"/>
     <w:multiLevelType w:val="hybridMultilevel"/>
     <w:tmpl w:val="33721F82"/>
@@ -34837,76 +35224,79 @@
     </w:lvl>
   </w:abstractNum>
   <w:num w:numId="1">
+    <w:abstractNumId w:val="14"/>
+  </w:num>
+  <w:num w:numId="2">
+    <w:abstractNumId w:val="16"/>
+  </w:num>
+  <w:num w:numId="3">
+    <w:abstractNumId w:val="15"/>
+  </w:num>
+  <w:num w:numId="4">
+    <w:abstractNumId w:val="22"/>
+  </w:num>
+  <w:num w:numId="5">
+    <w:abstractNumId w:val="6"/>
+  </w:num>
+  <w:num w:numId="6">
+    <w:abstractNumId w:val="9"/>
+  </w:num>
+  <w:num w:numId="7">
+    <w:abstractNumId w:val="2"/>
+  </w:num>
+  <w:num w:numId="8">
+    <w:abstractNumId w:val="20"/>
+  </w:num>
+  <w:num w:numId="9">
+    <w:abstractNumId w:val="8"/>
+  </w:num>
+  <w:num w:numId="10">
     <w:abstractNumId w:val="13"/>
   </w:num>
-  <w:num w:numId="2">
-    <w:abstractNumId w:val="15"/>
-  </w:num>
-  <w:num w:numId="3">
-    <w:abstractNumId w:val="14"/>
-  </w:num>
-  <w:num w:numId="4">
+  <w:num w:numId="11">
     <w:abstractNumId w:val="21"/>
   </w:num>
-  <w:num w:numId="5">
-    <w:abstractNumId w:val="5"/>
+  <w:num w:numId="12">
+    <w:abstractNumId w:val="12"/>
   </w:num>
-  <w:num w:numId="6">
-    <w:abstractNumId w:val="8"/>
+  <w:num w:numId="13">
+    <w:abstractNumId w:val="4"/>
   </w:num>
-  <w:num w:numId="7">
-    <w:abstractNumId w:val="1"/>
+  <w:num w:numId="14">
+    <w:abstractNumId w:val="17"/>
   </w:num>
-  <w:num w:numId="8">
+  <w:num w:numId="15">
     <w:abstractNumId w:val="19"/>
   </w:num>
-  <w:num w:numId="9">
+  <w:num w:numId="16">
     <w:abstractNumId w:val="7"/>
   </w:num>
-  <w:num w:numId="10">
-    <w:abstractNumId w:val="12"/>
-  </w:num>
-  <w:num w:numId="11">
-    <w:abstractNumId w:val="20"/>
-  </w:num>
-  <w:num w:numId="12">
-    <w:abstractNumId w:val="11"/>
-  </w:num>
-  <w:num w:numId="13">
+  <w:num w:numId="17">
     <w:abstractNumId w:val="3"/>
-  </w:num>
-  <w:num w:numId="14">
-    <w:abstractNumId w:val="16"/>
-  </w:num>
-  <w:num w:numId="15">
-    <w:abstractNumId w:val="18"/>
-  </w:num>
-  <w:num w:numId="16">
-    <w:abstractNumId w:val="6"/>
-  </w:num>
-  <w:num w:numId="17">
-    <w:abstractNumId w:val="2"/>
   </w:num>
   <w:num w:numId="18">
     <w:abstractNumId w:val="0"/>
   </w:num>
   <w:num w:numId="19">
-    <w:abstractNumId w:val="4"/>
+    <w:abstractNumId w:val="5"/>
   </w:num>
   <w:num w:numId="20">
-    <w:abstractNumId w:val="9"/>
+    <w:abstractNumId w:val="10"/>
   </w:num>
   <w:num w:numId="21">
-    <w:abstractNumId w:val="17"/>
+    <w:abstractNumId w:val="18"/>
   </w:num>
   <w:num w:numId="22">
-    <w:abstractNumId w:val="10"/>
+    <w:abstractNumId w:val="11"/>
+  </w:num>
+  <w:num w:numId="23">
+    <w:abstractNumId w:val="1"/>
   </w:num>
 </w:numbering>
 </file>
 
 <file path=word/styles.xml><?xml version="1.0" encoding="utf-8"?>
-<w:styles xmlns:mc="http://schemas.openxmlformats.org/markup-compatibility/2006" xmlns:r="http://schemas.openxmlformats.org/officeDocument/2006/relationships" xmlns:w="http://schemas.openxmlformats.org/wordprocessingml/2006/main" xmlns:w14="http://schemas.microsoft.com/office/word/2010/wordml" mc:Ignorable="w14">
+<w:styles xmlns:mc="http://schemas.openxmlformats.org/markup-compatibility/2006" xmlns:r="http://schemas.openxmlformats.org/officeDocument/2006/relationships" xmlns:w="http://schemas.openxmlformats.org/wordprocessingml/2006/main" xmlns:w14="http://schemas.microsoft.com/office/word/2010/wordml" xmlns:w15="http://schemas.microsoft.com/office/word/2012/wordml" mc:Ignorable="w14 w15">
   <w:docDefaults>
     <w:rPrDefault>
       <w:rPr>
@@ -34922,1122 +35312,378 @@
       </w:pPr>
     </w:pPrDefault>
   </w:docDefaults>
-  <w:latentStyles w:defLockedState="0" w:defUIPriority="99" w:defSemiHidden="1" w:defUnhideWhenUsed="1" w:defQFormat="0" w:count="267">
-    <w:lsdException w:name="Normal" w:semiHidden="0" w:uiPriority="0" w:unhideWhenUsed="0" w:qFormat="1"/>
-    <w:lsdException w:name="heading 1" w:semiHidden="0" w:uiPriority="9" w:unhideWhenUsed="0" w:qFormat="1"/>
-    <w:lsdException w:name="heading 2" w:uiPriority="9" w:qFormat="1"/>
-    <w:lsdException w:name="heading 3" w:uiPriority="9" w:qFormat="1"/>
-    <w:lsdException w:name="heading 4" w:uiPriority="9" w:qFormat="1"/>
-    <w:lsdException w:name="heading 5" w:uiPriority="9" w:qFormat="1"/>
-    <w:lsdException w:name="heading 6" w:uiPriority="9" w:qFormat="1"/>
-    <w:lsdException w:name="heading 7" w:uiPriority="9" w:qFormat="1"/>
-    <w:lsdException w:name="heading 8" w:uiPriority="9" w:qFormat="1"/>
-    <w:lsdException w:name="heading 9" w:uiPriority="9" w:qFormat="1"/>
-    <w:lsdException w:name="toc 1" w:uiPriority="39"/>
-    <w:lsdException w:name="toc 2" w:uiPriority="39"/>
-    <w:lsdException w:name="toc 3" w:uiPriority="39"/>
-    <w:lsdException w:name="toc 4" w:uiPriority="39"/>
-    <w:lsdException w:name="toc 5" w:uiPriority="39"/>
-    <w:lsdException w:name="toc 6" w:uiPriority="39"/>
-    <w:lsdException w:name="toc 7" w:uiPriority="39"/>
-    <w:lsdException w:name="toc 8" w:uiPriority="39"/>
-    <w:lsdException w:name="toc 9" w:uiPriority="39"/>
-    <w:lsdException w:name="caption" w:uiPriority="35" w:qFormat="1"/>
-    <w:lsdException w:name="Title" w:semiHidden="0" w:uiPriority="10" w:unhideWhenUsed="0" w:qFormat="1"/>
-    <w:lsdException w:name="Default Paragraph Font" w:uiPriority="1"/>
-    <w:lsdException w:name="Subtitle" w:semiHidden="0" w:uiPriority="11" w:unhideWhenUsed="0" w:qFormat="1"/>
-    <w:lsdException w:name="Strong" w:semiHidden="0" w:uiPriority="22" w:unhideWhenUsed="0" w:qFormat="1"/>
-    <w:lsdException w:name="Emphasis" w:semiHidden="0" w:uiPriority="20" w:unhideWhenUsed="0" w:qFormat="1"/>
-    <w:lsdException w:name="Table Grid" w:semiHidden="0" w:uiPriority="39" w:unhideWhenUsed="0"/>
-    <w:lsdException w:name="Placeholder Text" w:unhideWhenUsed="0"/>
-    <w:lsdException w:name="No Spacing" w:semiHidden="0" w:uiPriority="1" w:unhideWhenUsed="0" w:qFormat="1"/>
-    <w:lsdException w:name="Light Shading" w:semiHidden="0" w:uiPriority="60" w:unhideWhenUsed="0"/>
-    <w:lsdException w:name="Light List" w:semiHidden="0" w:uiPriority="61" w:unhideWhenUsed="0"/>
-    <w:lsdException w:name="Light Grid" w:semiHidden="0" w:uiPriority="62" w:unhideWhenUsed="0"/>
-    <w:lsdException w:name="Medium Shading 1" w:semiHidden="0" w:uiPriority="63" w:unhideWhenUsed="0"/>
-    <w:lsdException w:name="Medium Shading 2" w:semiHidden="0" w:uiPriority="64" w:unhideWhenUsed="0"/>
-    <w:lsdException w:name="Medium List 1" w:semiHidden="0" w:uiPriority="65" w:unhideWhenUsed="0"/>
-    <w:lsdException w:name="Medium List 2" w:semiHidden="0" w:uiPriority="66" w:unhideWhenUsed="0"/>
-    <w:lsdException w:name="Medium Grid 1" w:semiHidden="0" w:uiPriority="67" w:unhideWhenUsed="0"/>
-    <w:lsdException w:name="Medium Grid 2" w:semiHidden="0" w:uiPriority="68" w:unhideWhenUsed="0"/>
-    <w:lsdException w:name="Medium Grid 3" w:semiHidden="0" w:uiPriority="69" w:unhideWhenUsed="0"/>
-    <w:lsdException w:name="Dark List" w:semiHidden="0" w:uiPriority="70" w:unhideWhenUsed="0"/>
-    <w:lsdException w:name="Colorful Shading" w:semiHidden="0" w:uiPriority="71" w:unhideWhenUsed="0"/>
-    <w:lsdException w:name="Colorful List" w:semiHidden="0" w:uiPriority="72" w:unhideWhenUsed="0"/>
-    <w:lsdException w:name="Colorful Grid" w:semiHidden="0" w:uiPriority="73" w:unhideWhenUsed="0"/>
-    <w:lsdException w:name="Light Shading Accent 1" w:semiHidden="0" w:uiPriority="60" w:unhideWhenUsed="0"/>
-    <w:lsdException w:name="Light List Accent 1" w:semiHidden="0" w:uiPriority="61" w:unhideWhenUsed="0"/>
-    <w:lsdException w:name="Light Grid Accent 1" w:semiHidden="0" w:uiPriority="62" w:unhideWhenUsed="0"/>
-    <w:lsdException w:name="Medium Shading 1 Accent 1" w:semiHidden="0" w:uiPriority="63" w:unhideWhenUsed="0"/>
-    <w:lsdException w:name="Medium Shading 2 Accent 1" w:semiHidden="0" w:uiPriority="64" w:unhideWhenUsed="0"/>
-    <w:lsdException w:name="Medium List 1 Accent 1" w:semiHidden="0" w:uiPriority="65" w:unhideWhenUsed="0"/>
-    <w:lsdException w:name="Revision" w:unhideWhenUsed="0"/>
-    <w:lsdException w:name="List Paragraph" w:semiHidden="0" w:uiPriority="34" w:unhideWhenUsed="0" w:qFormat="1"/>
-    <w:lsdException w:name="Quote" w:semiHidden="0" w:uiPriority="29" w:unhideWhenUsed="0" w:qFormat="1"/>
-    <w:lsdException w:name="Intense Quote" w:semiHidden="0" w:uiPriority="30" w:unhideWhenUsed="0" w:qFormat="1"/>
-    <w:lsdException w:name="Medium List 2 Accent 1" w:semiHidden="0" w:uiPriority="66" w:unhideWhenUsed="0"/>
-    <w:lsdException w:name="Medium Grid 1 Accent 1" w:semiHidden="0" w:uiPriority="67" w:unhideWhenUsed="0"/>
-    <w:lsdException w:name="Medium Grid 2 Accent 1" w:semiHidden="0" w:uiPriority="68" w:unhideWhenUsed="0"/>
-    <w:lsdException w:name="Medium Grid 3 Accent 1" w:semiHidden="0" w:uiPriority="69" w:unhideWhenUsed="0"/>
-    <w:lsdException w:name="Dark List Accent 1" w:semiHidden="0" w:uiPriority="70" w:unhideWhenUsed="0"/>
-    <w:lsdException w:name="Colorful Shading Accent 1" w:semiHidden="0" w:uiPriority="71" w:unhideWhenUsed="0"/>
-    <w:lsdException w:name="Colorful List Accent 1" w:semiHidden="0" w:uiPriority="72" w:unhideWhenUsed="0"/>
-    <w:lsdException w:name="Colorful Grid Accent 1" w:semiHidden="0" w:uiPriority="73" w:unhideWhenUsed="0"/>
-    <w:lsdException w:name="Light Shading Accent 2" w:semiHidden="0" w:uiPriority="60" w:unhideWhenUsed="0"/>
-    <w:lsdException w:name="Light List Accent 2" w:semiHidden="0" w:uiPriority="61" w:unhideWhenUsed="0"/>
-    <w:lsdException w:name="Light Grid Accent 2" w:semiHidden="0" w:uiPriority="62" w:unhideWhenUsed="0"/>
-    <w:lsdException w:name="Medium Shading 1 Accent 2" w:semiHidden="0" w:uiPriority="63" w:unhideWhenUsed="0"/>
-    <w:lsdException w:name="Medium Shading 2 Accent 2" w:semiHidden="0" w:uiPriority="64" w:unhideWhenUsed="0"/>
-    <w:lsdException w:name="Medium List 1 Accent 2" w:semiHidden="0" w:uiPriority="65" w:unhideWhenUsed="0"/>
-    <w:lsdException w:name="Medium List 2 Accent 2" w:semiHidden="0" w:uiPriority="66" w:unhideWhenUsed="0"/>
-    <w:lsdException w:name="Medium Grid 1 Accent 2" w:semiHidden="0" w:uiPriority="67" w:unhideWhenUsed="0"/>
-    <w:lsdException w:name="Medium Grid 2 Accent 2" w:semiHidden="0" w:uiPriority="68" w:unhideWhenUsed="0"/>
-    <w:lsdException w:name="Medium Grid 3 Accent 2" w:semiHidden="0" w:uiPriority="69" w:unhideWhenUsed="0"/>
-    <w:lsdException w:name="Dark List Accent 2" w:semiHidden="0" w:uiPriority="70" w:unhideWhenUsed="0"/>
-    <w:lsdException w:name="Colorful Shading Accent 2" w:semiHidden="0" w:uiPriority="71" w:unhideWhenUsed="0"/>
-    <w:lsdException w:name="Colorful List Accent 2" w:semiHidden="0" w:uiPriority="72" w:unhideWhenUsed="0"/>
-    <w:lsdException w:name="Colorful Grid Accent 2" w:semiHidden="0" w:uiPriority="73" w:unhideWhenUsed="0"/>
-    <w:lsdException w:name="Light Shading Accent 3" w:semiHidden="0" w:uiPriority="60" w:unhideWhenUsed="0"/>
-    <w:lsdException w:name="Light List Accent 3" w:semiHidden="0" w:uiPriority="61" w:unhideWhenUsed="0"/>
-    <w:lsdException w:name="Light Grid Accent 3" w:semiHidden="0" w:uiPriority="62" w:unhideWhenUsed="0"/>
-    <w:lsdException w:name="Medium Shading 1 Accent 3" w:semiHidden="0" w:uiPriority="63" w:unhideWhenUsed="0"/>
-    <w:lsdException w:name="Medium Shading 2 Accent 3" w:semiHidden="0" w:uiPriority="64" w:unhideWhenUsed="0"/>
-    <w:lsdException w:name="Medium List 1 Accent 3" w:semiHidden="0" w:uiPriority="65" w:unhideWhenUsed="0"/>
-    <w:lsdException w:name="Medium List 2 Accent 3" w:semiHidden="0" w:uiPriority="66" w:unhideWhenUsed="0"/>
-    <w:lsdException w:name="Medium Grid 1 Accent 3" w:semiHidden="0" w:uiPriority="67" w:unhideWhenUsed="0"/>
-    <w:lsdException w:name="Medium Grid 2 Accent 3" w:semiHidden="0" w:uiPriority="68" w:unhideWhenUsed="0"/>
-    <w:lsdException w:name="Medium Grid 3 Accent 3" w:semiHidden="0" w:uiPriority="69" w:unhideWhenUsed="0"/>
-    <w:lsdException w:name="Dark List Accent 3" w:semiHidden="0" w:uiPriority="70" w:unhideWhenUsed="0"/>
-    <w:lsdException w:name="Colorful Shading Accent 3" w:semiHidden="0" w:uiPriority="71" w:unhideWhenUsed="0"/>
-    <w:lsdException w:name="Colorful List Accent 3" w:semiHidden="0" w:uiPriority="72" w:unhideWhenUsed="0"/>
-    <w:lsdException w:name="Colorful Grid Accent 3" w:semiHidden="0" w:uiPriority="73" w:unhideWhenUsed="0"/>
-    <w:lsdException w:name="Light Shading Accent 4" w:semiHidden="0" w:uiPriority="60" w:unhideWhenUsed="0"/>
-    <w:lsdException w:name="Light List Accent 4" w:semiHidden="0" w:uiPriority="61" w:unhideWhenUsed="0"/>
-    <w:lsdException w:name="Light Grid Accent 4" w:semiHidden="0" w:uiPriority="62" w:unhideWhenUsed="0"/>
-    <w:lsdException w:name="Medium Shading 1 Accent 4" w:semiHidden="0" w:uiPriority="63" w:unhideWhenUsed="0"/>
-    <w:lsdException w:name="Medium Shading 2 Accent 4" w:semiHidden="0" w:uiPriority="64" w:unhideWhenUsed="0"/>
-    <w:lsdException w:name="Medium List 1 Accent 4" w:semiHidden="0" w:uiPriority="65" w:unhideWhenUsed="0"/>
-    <w:lsdException w:name="Medium List 2 Accent 4" w:semiHidden="0" w:uiPriority="66" w:unhideWhenUsed="0"/>
-    <w:lsdException w:name="Medium Grid 1 Accent 4" w:semiHidden="0" w:uiPriority="67" w:unhideWhenUsed="0"/>
-    <w:lsdException w:name="Medium Grid 2 Accent 4" w:semiHidden="0" w:uiPriority="68" w:unhideWhenUsed="0"/>
-    <w:lsdException w:name="Medium Grid 3 Accent 4" w:semiHidden="0" w:uiPriority="69" w:unhideWhenUsed="0"/>
-    <w:lsdException w:name="Dark List Accent 4" w:semiHidden="0" w:uiPriority="70" w:unhideWhenUsed="0"/>
-    <w:lsdException w:name="Colorful Shading Accent 4" w:semiHidden="0" w:uiPriority="71" w:unhideWhenUsed="0"/>
-    <w:lsdException w:name="Colorful List Accent 4" w:semiHidden="0" w:uiPriority="72" w:unhideWhenUsed="0"/>
-    <w:lsdException w:name="Colorful Grid Accent 4" w:semiHidden="0" w:uiPriority="73" w:unhideWhenUsed="0"/>
-    <w:lsdException w:name="Light Shading Accent 5" w:semiHidden="0" w:uiPriority="60" w:unhideWhenUsed="0"/>
-    <w:lsdException w:name="Light List Accent 5" w:semiHidden="0" w:uiPriority="61" w:unhideWhenUsed="0"/>
-    <w:lsdException w:name="Light Grid Accent 5" w:semiHidden="0" w:uiPriority="62" w:unhideWhenUsed="0"/>
-    <w:lsdException w:name="Medium Shading 1 Accent 5" w:semiHidden="0" w:uiPriority="63" w:unhideWhenUsed="0"/>
-    <w:lsdException w:name="Medium Shading 2 Accent 5" w:semiHidden="0" w:uiPriority="64" w:unhideWhenUsed="0"/>
-    <w:lsdException w:name="Medium List 1 Accent 5" w:semiHidden="0" w:uiPriority="65" w:unhideWhenUsed="0"/>
-    <w:lsdException w:name="Medium List 2 Accent 5" w:semiHidden="0" w:uiPriority="66" w:unhideWhenUsed="0"/>
-    <w:lsdException w:name="Medium Grid 1 Accent 5" w:semiHidden="0" w:uiPriority="67" w:unhideWhenUsed="0"/>
-    <w:lsdException w:name="Medium Grid 2 Accent 5" w:semiHidden="0" w:uiPriority="68" w:unhideWhenUsed="0"/>
-    <w:lsdException w:name="Medium Grid 3 Accent 5" w:semiHidden="0" w:uiPriority="69" w:unhideWhenUsed="0"/>
-    <w:lsdException w:name="Dark List Accent 5" w:semiHidden="0" w:uiPriority="70" w:unhideWhenUsed="0"/>
-    <w:lsdException w:name="Colorful Shading Accent 5" w:semiHidden="0" w:uiPriority="71" w:unhideWhenUsed="0"/>
-    <w:lsdException w:name="Colorful List Accent 5" w:semiHidden="0" w:uiPriority="72" w:unhideWhenUsed="0"/>
-    <w:lsdException w:name="Colorful Grid Accent 5" w:semiHidden="0" w:uiPriority="73" w:unhideWhenUsed="0"/>
-    <w:lsdException w:name="Light Shading Accent 6" w:semiHidden="0" w:uiPriority="60" w:unhideWhenUsed="0"/>
-    <w:lsdException w:name="Light List Accent 6" w:semiHidden="0" w:uiPriority="61" w:unhideWhenUsed="0"/>
-    <w:lsdException w:name="Light Grid Accent 6" w:semiHidden="0" w:uiPriority="62" w:unhideWhenUsed="0"/>
-    <w:lsdException w:name="Medium Shading 1 Accent 6" w:semiHidden="0" w:uiPriority="63" w:unhideWhenUsed="0"/>
-    <w:lsdException w:name="Medium Shading 2 Accent 6" w:semiHidden="0" w:uiPriority="64" w:unhideWhenUsed="0"/>
-    <w:lsdException w:name="Medium List 1 Accent 6" w:semiHidden="0" w:uiPriority="65" w:unhideWhenUsed="0"/>
-    <w:lsdException w:name="Medium List 2 Accent 6" w:semiHidden="0" w:uiPriority="66" w:unhideWhenUsed="0"/>
-    <w:lsdException w:name="Medium Grid 1 Accent 6" w:semiHidden="0" w:uiPriority="67" w:unhideWhenUsed="0"/>
-    <w:lsdException w:name="Medium Grid 2 Accent 6" w:semiHidden="0" w:uiPriority="68" w:unhideWhenUsed="0"/>
-    <w:lsdException w:name="Medium Grid 3 Accent 6" w:semiHidden="0" w:uiPriority="69" w:unhideWhenUsed="0"/>
-    <w:lsdException w:name="Dark List Accent 6" w:semiHidden="0" w:uiPriority="70" w:unhideWhenUsed="0"/>
-    <w:lsdException w:name="Colorful Shading Accent 6" w:semiHidden="0" w:uiPriority="71" w:unhideWhenUsed="0"/>
-    <w:lsdException w:name="Colorful List Accent 6" w:semiHidden="0" w:uiPriority="72" w:unhideWhenUsed="0"/>
-    <w:lsdException w:name="Colorful Grid Accent 6" w:semiHidden="0" w:uiPriority="73" w:unhideWhenUsed="0"/>
-    <w:lsdException w:name="Subtle Emphasis" w:semiHidden="0" w:uiPriority="19" w:unhideWhenUsed="0" w:qFormat="1"/>
-    <w:lsdException w:name="Intense Emphasis" w:semiHidden="0" w:uiPriority="21" w:unhideWhenUsed="0" w:qFormat="1"/>
-    <w:lsdException w:name="Subtle Reference" w:semiHidden="0" w:uiPriority="31" w:unhideWhenUsed="0" w:qFormat="1"/>
-    <w:lsdException w:name="Intense Reference" w:semiHidden="0" w:uiPriority="32" w:unhideWhenUsed="0" w:qFormat="1"/>
-    <w:lsdException w:name="Book Title" w:semiHidden="0" w:uiPriority="33" w:unhideWhenUsed="0" w:qFormat="1"/>
-    <w:lsdException w:name="Bibliography" w:uiPriority="37"/>
-    <w:lsdException w:name="TOC Heading" w:uiPriority="39" w:qFormat="1"/>
-  </w:latentStyles>
-  <w:style w:type="paragraph" w:default="1" w:styleId="Normal">
-    <w:name w:val="Normal"/>
-    <w:qFormat/>
-    <w:rsid w:val="00C002D2"/>
-    <w:pPr>
-      <w:bidi/>
-    </w:pPr>
-  </w:style>
-  <w:style w:type="paragraph" w:styleId="Heading1">
-    <w:name w:val="heading 1"/>
-    <w:basedOn w:val="Normal"/>
-    <w:next w:val="Normal"/>
-    <w:link w:val="Heading1Char"/>
-    <w:uiPriority w:val="9"/>
-    <w:qFormat/>
-    <w:rsid w:val="00C002D2"/>
-    <w:pPr>
-      <w:keepNext/>
-      <w:keepLines/>
-      <w:spacing w:before="240" w:after="0"/>
-      <w:outlineLvl w:val="0"/>
-    </w:pPr>
-    <w:rPr>
-      <w:rFonts w:asciiTheme="majorHAnsi" w:eastAsiaTheme="majorEastAsia" w:hAnsiTheme="majorHAnsi" w:cstheme="majorBidi"/>
-      <w:color w:val="2E74B5" w:themeColor="accent1" w:themeShade="BF"/>
-      <w:sz w:val="32"/>
-      <w:szCs w:val="32"/>
-    </w:rPr>
-  </w:style>
-  <w:style w:type="paragraph" w:styleId="Heading2">
-    <w:name w:val="heading 2"/>
-    <w:basedOn w:val="Normal"/>
-    <w:next w:val="Normal"/>
-    <w:link w:val="Heading2Char"/>
-    <w:uiPriority w:val="9"/>
-    <w:unhideWhenUsed/>
-    <w:qFormat/>
-    <w:rsid w:val="00C002D2"/>
-    <w:pPr>
-      <w:keepNext/>
-      <w:keepLines/>
-      <w:spacing w:before="40" w:after="0"/>
-      <w:outlineLvl w:val="1"/>
-    </w:pPr>
-    <w:rPr>
-      <w:rFonts w:asciiTheme="majorHAnsi" w:eastAsiaTheme="majorEastAsia" w:hAnsiTheme="majorHAnsi" w:cstheme="majorBidi"/>
-      <w:color w:val="2E74B5" w:themeColor="accent1" w:themeShade="BF"/>
-      <w:sz w:val="26"/>
-      <w:szCs w:val="26"/>
-    </w:rPr>
-  </w:style>
-  <w:style w:type="character" w:default="1" w:styleId="DefaultParagraphFont">
-    <w:name w:val="Default Paragraph Font"/>
-    <w:uiPriority w:val="1"/>
-    <w:semiHidden/>
-    <w:unhideWhenUsed/>
-  </w:style>
-  <w:style w:type="table" w:default="1" w:styleId="TableNormal">
-    <w:name w:val="Normal Table"/>
-    <w:uiPriority w:val="99"/>
-    <w:semiHidden/>
-    <w:unhideWhenUsed/>
-    <w:tblPr>
-      <w:tblInd w:w="0" w:type="dxa"/>
-      <w:tblCellMar>
-        <w:top w:w="0" w:type="dxa"/>
-        <w:left w:w="108" w:type="dxa"/>
-        <w:bottom w:w="0" w:type="dxa"/>
-        <w:right w:w="108" w:type="dxa"/>
-      </w:tblCellMar>
-    </w:tblPr>
-  </w:style>
-  <w:style w:type="numbering" w:default="1" w:styleId="NoList">
-    <w:name w:val="No List"/>
-    <w:uiPriority w:val="99"/>
-    <w:semiHidden/>
-    <w:unhideWhenUsed/>
-  </w:style>
-  <w:style w:type="character" w:customStyle="1" w:styleId="Heading1Char">
-    <w:name w:val="Heading 1 Char"/>
-    <w:basedOn w:val="DefaultParagraphFont"/>
-    <w:link w:val="Heading1"/>
-    <w:uiPriority w:val="9"/>
-    <w:rsid w:val="00C002D2"/>
-    <w:rPr>
-      <w:rFonts w:asciiTheme="majorHAnsi" w:eastAsiaTheme="majorEastAsia" w:hAnsiTheme="majorHAnsi" w:cstheme="majorBidi"/>
-      <w:color w:val="2E74B5" w:themeColor="accent1" w:themeShade="BF"/>
-      <w:sz w:val="32"/>
-      <w:szCs w:val="32"/>
-    </w:rPr>
-  </w:style>
-  <w:style w:type="character" w:customStyle="1" w:styleId="Heading2Char">
-    <w:name w:val="Heading 2 Char"/>
-    <w:basedOn w:val="DefaultParagraphFont"/>
-    <w:link w:val="Heading2"/>
-    <w:uiPriority w:val="9"/>
-    <w:rsid w:val="00C002D2"/>
-    <w:rPr>
-      <w:rFonts w:asciiTheme="majorHAnsi" w:eastAsiaTheme="majorEastAsia" w:hAnsiTheme="majorHAnsi" w:cstheme="majorBidi"/>
-      <w:color w:val="2E74B5" w:themeColor="accent1" w:themeShade="BF"/>
-      <w:sz w:val="26"/>
-      <w:szCs w:val="26"/>
-    </w:rPr>
-  </w:style>
-  <w:style w:type="paragraph" w:styleId="Title">
-    <w:name w:val="Title"/>
-    <w:basedOn w:val="Normal"/>
-    <w:next w:val="Normal"/>
-    <w:link w:val="TitleChar"/>
-    <w:uiPriority w:val="10"/>
-    <w:qFormat/>
-    <w:rsid w:val="00C002D2"/>
-    <w:pPr>
-      <w:spacing w:after="0" w:line="240" w:lineRule="auto"/>
-      <w:contextualSpacing/>
-    </w:pPr>
-    <w:rPr>
-      <w:rFonts w:asciiTheme="majorHAnsi" w:eastAsiaTheme="majorEastAsia" w:hAnsiTheme="majorHAnsi" w:cstheme="majorBidi"/>
-      <w:spacing w:val="-10"/>
-      <w:kern w:val="28"/>
-      <w:sz w:val="56"/>
-      <w:szCs w:val="56"/>
-    </w:rPr>
-  </w:style>
-  <w:style w:type="character" w:customStyle="1" w:styleId="TitleChar">
-    <w:name w:val="Title Char"/>
-    <w:basedOn w:val="DefaultParagraphFont"/>
-    <w:link w:val="Title"/>
-    <w:uiPriority w:val="10"/>
-    <w:rsid w:val="00C002D2"/>
-    <w:rPr>
-      <w:rFonts w:asciiTheme="majorHAnsi" w:eastAsiaTheme="majorEastAsia" w:hAnsiTheme="majorHAnsi" w:cstheme="majorBidi"/>
-      <w:spacing w:val="-10"/>
-      <w:kern w:val="28"/>
-      <w:sz w:val="56"/>
-      <w:szCs w:val="56"/>
-    </w:rPr>
-  </w:style>
-  <w:style w:type="paragraph" w:styleId="Subtitle">
-    <w:name w:val="Subtitle"/>
-    <w:basedOn w:val="Normal"/>
-    <w:next w:val="Normal"/>
-    <w:link w:val="SubtitleChar"/>
-    <w:uiPriority w:val="11"/>
-    <w:qFormat/>
-    <w:rsid w:val="00C002D2"/>
-    <w:pPr>
-      <w:numPr>
-        <w:ilvl w:val="1"/>
-      </w:numPr>
-    </w:pPr>
-    <w:rPr>
-      <w:rFonts w:eastAsiaTheme="minorEastAsia"/>
-      <w:color w:val="5A5A5A" w:themeColor="text1" w:themeTint="A5"/>
-      <w:spacing w:val="15"/>
-    </w:rPr>
-  </w:style>
-  <w:style w:type="character" w:customStyle="1" w:styleId="SubtitleChar">
-    <w:name w:val="Subtitle Char"/>
-    <w:basedOn w:val="DefaultParagraphFont"/>
-    <w:link w:val="Subtitle"/>
-    <w:uiPriority w:val="11"/>
-    <w:rsid w:val="00C002D2"/>
-    <w:rPr>
-      <w:rFonts w:eastAsiaTheme="minorEastAsia"/>
-      <w:color w:val="5A5A5A" w:themeColor="text1" w:themeTint="A5"/>
-      <w:spacing w:val="15"/>
-    </w:rPr>
-  </w:style>
-  <w:style w:type="paragraph" w:styleId="ListParagraph">
-    <w:name w:val="List Paragraph"/>
-    <w:basedOn w:val="Normal"/>
-    <w:uiPriority w:val="34"/>
-    <w:qFormat/>
-    <w:rsid w:val="00C002D2"/>
-    <w:pPr>
-      <w:ind w:left="720"/>
-      <w:contextualSpacing/>
-    </w:pPr>
-  </w:style>
-  <w:style w:type="paragraph" w:styleId="NormalWeb">
-    <w:name w:val="Normal (Web)"/>
-    <w:basedOn w:val="Normal"/>
-    <w:uiPriority w:val="99"/>
-    <w:unhideWhenUsed/>
-    <w:rsid w:val="00C002D2"/>
-    <w:pPr>
-      <w:bidi w:val="0"/>
-      <w:spacing w:before="100" w:beforeAutospacing="1" w:after="100" w:afterAutospacing="1" w:line="240" w:lineRule="auto"/>
-    </w:pPr>
-    <w:rPr>
-      <w:rFonts w:ascii="Times New Roman" w:eastAsia="Times New Roman" w:hAnsi="Times New Roman" w:cs="Times New Roman"/>
-      <w:sz w:val="24"/>
-      <w:szCs w:val="24"/>
-    </w:rPr>
-  </w:style>
-  <w:style w:type="character" w:customStyle="1" w:styleId="apple-converted-space">
-    <w:name w:val="apple-converted-space"/>
-    <w:basedOn w:val="DefaultParagraphFont"/>
-    <w:rsid w:val="00C002D2"/>
-  </w:style>
-  <w:style w:type="character" w:styleId="Strong">
-    <w:name w:val="Strong"/>
-    <w:basedOn w:val="DefaultParagraphFont"/>
-    <w:uiPriority w:val="22"/>
-    <w:qFormat/>
-    <w:rsid w:val="00C002D2"/>
-    <w:rPr>
-      <w:b/>
-      <w:bCs/>
-    </w:rPr>
-  </w:style>
-  <w:style w:type="table" w:styleId="TableGrid">
-    <w:name w:val="Table Grid"/>
-    <w:basedOn w:val="TableNormal"/>
-    <w:uiPriority w:val="39"/>
-    <w:rsid w:val="00755FBE"/>
-    <w:pPr>
-      <w:spacing w:after="0" w:line="240" w:lineRule="auto"/>
-    </w:pPr>
-    <w:tblPr>
-      <w:tblInd w:w="0" w:type="dxa"/>
-      <w:tblBorders>
-        <w:top w:val="single" w:sz="4" w:space="0" w:color="auto"/>
-        <w:left w:val="single" w:sz="4" w:space="0" w:color="auto"/>
-        <w:bottom w:val="single" w:sz="4" w:space="0" w:color="auto"/>
-        <w:right w:val="single" w:sz="4" w:space="0" w:color="auto"/>
-        <w:insideH w:val="single" w:sz="4" w:space="0" w:color="auto"/>
-        <w:insideV w:val="single" w:sz="4" w:space="0" w:color="auto"/>
-      </w:tblBorders>
-      <w:tblCellMar>
-        <w:top w:w="0" w:type="dxa"/>
-        <w:left w:w="108" w:type="dxa"/>
-        <w:bottom w:w="0" w:type="dxa"/>
-        <w:right w:w="108" w:type="dxa"/>
-      </w:tblCellMar>
-    </w:tblPr>
-  </w:style>
-  <w:style w:type="table" w:customStyle="1" w:styleId="PlainTable21">
-    <w:name w:val="Plain Table 21"/>
-    <w:basedOn w:val="TableNormal"/>
-    <w:uiPriority w:val="42"/>
-    <w:rsid w:val="00755FBE"/>
-    <w:pPr>
-      <w:spacing w:after="0" w:line="240" w:lineRule="auto"/>
-    </w:pPr>
-    <w:tblPr>
-      <w:tblStyleRowBandSize w:val="1"/>
-      <w:tblStyleColBandSize w:val="1"/>
-      <w:tblInd w:w="0" w:type="dxa"/>
-      <w:tblBorders>
-        <w:top w:val="single" w:sz="4" w:space="0" w:color="7F7F7F" w:themeColor="text1" w:themeTint="80"/>
-        <w:bottom w:val="single" w:sz="4" w:space="0" w:color="7F7F7F" w:themeColor="text1" w:themeTint="80"/>
-      </w:tblBorders>
-      <w:tblCellMar>
-        <w:top w:w="0" w:type="dxa"/>
-        <w:left w:w="108" w:type="dxa"/>
-        <w:bottom w:w="0" w:type="dxa"/>
-        <w:right w:w="108" w:type="dxa"/>
-      </w:tblCellMar>
-    </w:tblPr>
-    <w:tblStylePr w:type="firstRow">
-      <w:rPr>
-        <w:b/>
-        <w:bCs/>
-      </w:rPr>
-      <w:tblPr/>
-      <w:tcPr>
-        <w:tcBorders>
-          <w:bottom w:val="single" w:sz="4" w:space="0" w:color="7F7F7F" w:themeColor="text1" w:themeTint="80"/>
-        </w:tcBorders>
-      </w:tcPr>
-    </w:tblStylePr>
-    <w:tblStylePr w:type="lastRow">
-      <w:rPr>
-        <w:b/>
-        <w:bCs/>
-      </w:rPr>
-      <w:tblPr/>
-      <w:tcPr>
-        <w:tcBorders>
-          <w:top w:val="single" w:sz="4" w:space="0" w:color="7F7F7F" w:themeColor="text1" w:themeTint="80"/>
-        </w:tcBorders>
-      </w:tcPr>
-    </w:tblStylePr>
-    <w:tblStylePr w:type="firstCol">
-      <w:rPr>
-        <w:b/>
-        <w:bCs/>
-      </w:rPr>
-    </w:tblStylePr>
-    <w:tblStylePr w:type="lastCol">
-      <w:rPr>
-        <w:b/>
-        <w:bCs/>
-      </w:rPr>
-    </w:tblStylePr>
-    <w:tblStylePr w:type="band1Vert">
-      <w:tblPr/>
-      <w:tcPr>
-        <w:tcBorders>
-          <w:left w:val="single" w:sz="4" w:space="0" w:color="7F7F7F" w:themeColor="text1" w:themeTint="80"/>
-          <w:right w:val="single" w:sz="4" w:space="0" w:color="7F7F7F" w:themeColor="text1" w:themeTint="80"/>
-        </w:tcBorders>
-      </w:tcPr>
-    </w:tblStylePr>
-    <w:tblStylePr w:type="band2Vert">
-      <w:tblPr/>
-      <w:tcPr>
-        <w:tcBorders>
-          <w:left w:val="single" w:sz="4" w:space="0" w:color="7F7F7F" w:themeColor="text1" w:themeTint="80"/>
-          <w:right w:val="single" w:sz="4" w:space="0" w:color="7F7F7F" w:themeColor="text1" w:themeTint="80"/>
-        </w:tcBorders>
-      </w:tcPr>
-    </w:tblStylePr>
-    <w:tblStylePr w:type="band1Horz">
-      <w:tblPr/>
-      <w:tcPr>
-        <w:tcBorders>
-          <w:top w:val="single" w:sz="4" w:space="0" w:color="7F7F7F" w:themeColor="text1" w:themeTint="80"/>
-          <w:bottom w:val="single" w:sz="4" w:space="0" w:color="7F7F7F" w:themeColor="text1" w:themeTint="80"/>
-        </w:tcBorders>
-      </w:tcPr>
-    </w:tblStylePr>
-  </w:style>
-  <w:style w:type="table" w:customStyle="1" w:styleId="GridTable2-Accent11">
-    <w:name w:val="Grid Table 2 - Accent 11"/>
-    <w:basedOn w:val="TableNormal"/>
-    <w:uiPriority w:val="47"/>
-    <w:rsid w:val="00755FBE"/>
-    <w:pPr>
-      <w:spacing w:after="0" w:line="240" w:lineRule="auto"/>
-    </w:pPr>
-    <w:tblPr>
-      <w:tblStyleRowBandSize w:val="1"/>
-      <w:tblStyleColBandSize w:val="1"/>
-      <w:tblInd w:w="0" w:type="dxa"/>
-      <w:tblBorders>
-        <w:top w:val="single" w:sz="2" w:space="0" w:color="9CC2E5" w:themeColor="accent1" w:themeTint="99"/>
-        <w:bottom w:val="single" w:sz="2" w:space="0" w:color="9CC2E5" w:themeColor="accent1" w:themeTint="99"/>
-        <w:insideH w:val="single" w:sz="2" w:space="0" w:color="9CC2E5" w:themeColor="accent1" w:themeTint="99"/>
-        <w:insideV w:val="single" w:sz="2" w:space="0" w:color="9CC2E5" w:themeColor="accent1" w:themeTint="99"/>
-      </w:tblBorders>
-      <w:tblCellMar>
-        <w:top w:w="0" w:type="dxa"/>
-        <w:left w:w="108" w:type="dxa"/>
-        <w:bottom w:w="0" w:type="dxa"/>
-        <w:right w:w="108" w:type="dxa"/>
-      </w:tblCellMar>
-    </w:tblPr>
-    <w:tblStylePr w:type="firstRow">
-      <w:rPr>
-        <w:b/>
-        <w:bCs/>
-      </w:rPr>
-      <w:tblPr/>
-      <w:tcPr>
-        <w:tcBorders>
-          <w:top w:val="nil"/>
-          <w:bottom w:val="single" w:sz="12" w:space="0" w:color="9CC2E5" w:themeColor="accent1" w:themeTint="99"/>
-          <w:insideH w:val="nil"/>
-          <w:insideV w:val="nil"/>
-        </w:tcBorders>
-        <w:shd w:val="clear" w:color="auto" w:fill="FFFFFF" w:themeFill="background1"/>
-      </w:tcPr>
-    </w:tblStylePr>
-    <w:tblStylePr w:type="lastRow">
-      <w:rPr>
-        <w:b/>
-        <w:bCs/>
-      </w:rPr>
-      <w:tblPr/>
-      <w:tcPr>
-        <w:tcBorders>
-          <w:top w:val="double" w:sz="2" w:space="0" w:color="9CC2E5" w:themeColor="accent1" w:themeTint="99"/>
-          <w:bottom w:val="nil"/>
-          <w:insideH w:val="nil"/>
-          <w:insideV w:val="nil"/>
-        </w:tcBorders>
-        <w:shd w:val="clear" w:color="auto" w:fill="FFFFFF" w:themeFill="background1"/>
-      </w:tcPr>
-    </w:tblStylePr>
-    <w:tblStylePr w:type="firstCol">
-      <w:rPr>
-        <w:b/>
-        <w:bCs/>
-      </w:rPr>
-    </w:tblStylePr>
-    <w:tblStylePr w:type="lastCol">
-      <w:rPr>
-        <w:b/>
-        <w:bCs/>
-      </w:rPr>
-    </w:tblStylePr>
-    <w:tblStylePr w:type="band1Vert">
-      <w:tblPr/>
-      <w:tcPr>
-        <w:shd w:val="clear" w:color="auto" w:fill="DEEAF6" w:themeFill="accent1" w:themeFillTint="33"/>
-      </w:tcPr>
-    </w:tblStylePr>
-    <w:tblStylePr w:type="band1Horz">
-      <w:tblPr/>
-      <w:tcPr>
-        <w:shd w:val="clear" w:color="auto" w:fill="DEEAF6" w:themeFill="accent1" w:themeFillTint="33"/>
-      </w:tcPr>
-    </w:tblStylePr>
-  </w:style>
-  <w:style w:type="table" w:customStyle="1" w:styleId="GridTable2-Accent51">
-    <w:name w:val="Grid Table 2 - Accent 51"/>
-    <w:basedOn w:val="TableNormal"/>
-    <w:uiPriority w:val="47"/>
-    <w:rsid w:val="00755FBE"/>
-    <w:pPr>
-      <w:spacing w:after="0" w:line="240" w:lineRule="auto"/>
-    </w:pPr>
-    <w:tblPr>
-      <w:tblStyleRowBandSize w:val="1"/>
-      <w:tblStyleColBandSize w:val="1"/>
-      <w:tblInd w:w="0" w:type="dxa"/>
-      <w:tblBorders>
-        <w:top w:val="single" w:sz="2" w:space="0" w:color="8EAADB" w:themeColor="accent5" w:themeTint="99"/>
-        <w:bottom w:val="single" w:sz="2" w:space="0" w:color="8EAADB" w:themeColor="accent5" w:themeTint="99"/>
-        <w:insideH w:val="single" w:sz="2" w:space="0" w:color="8EAADB" w:themeColor="accent5" w:themeTint="99"/>
-        <w:insideV w:val="single" w:sz="2" w:space="0" w:color="8EAADB" w:themeColor="accent5" w:themeTint="99"/>
-      </w:tblBorders>
-      <w:tblCellMar>
-        <w:top w:w="0" w:type="dxa"/>
-        <w:left w:w="108" w:type="dxa"/>
-        <w:bottom w:w="0" w:type="dxa"/>
-        <w:right w:w="108" w:type="dxa"/>
-      </w:tblCellMar>
-    </w:tblPr>
-    <w:tblStylePr w:type="firstRow">
-      <w:rPr>
-        <w:b/>
-        <w:bCs/>
-      </w:rPr>
-      <w:tblPr/>
-      <w:tcPr>
-        <w:tcBorders>
-          <w:top w:val="nil"/>
-          <w:bottom w:val="single" w:sz="12" w:space="0" w:color="8EAADB" w:themeColor="accent5" w:themeTint="99"/>
-          <w:insideH w:val="nil"/>
-          <w:insideV w:val="nil"/>
-        </w:tcBorders>
-        <w:shd w:val="clear" w:color="auto" w:fill="FFFFFF" w:themeFill="background1"/>
-      </w:tcPr>
-    </w:tblStylePr>
-    <w:tblStylePr w:type="lastRow">
-      <w:rPr>
-        <w:b/>
-        <w:bCs/>
-      </w:rPr>
-      <w:tblPr/>
-      <w:tcPr>
-        <w:tcBorders>
-          <w:top w:val="double" w:sz="2" w:space="0" w:color="8EAADB" w:themeColor="accent5" w:themeTint="99"/>
-          <w:bottom w:val="nil"/>
-          <w:insideH w:val="nil"/>
-          <w:insideV w:val="nil"/>
-        </w:tcBorders>
-        <w:shd w:val="clear" w:color="auto" w:fill="FFFFFF" w:themeFill="background1"/>
-      </w:tcPr>
-    </w:tblStylePr>
-    <w:tblStylePr w:type="firstCol">
-      <w:rPr>
-        <w:b/>
-        <w:bCs/>
-      </w:rPr>
-    </w:tblStylePr>
-    <w:tblStylePr w:type="lastCol">
-      <w:rPr>
-        <w:b/>
-        <w:bCs/>
-      </w:rPr>
-    </w:tblStylePr>
-    <w:tblStylePr w:type="band1Vert">
-      <w:tblPr/>
-      <w:tcPr>
-        <w:shd w:val="clear" w:color="auto" w:fill="D9E2F3" w:themeFill="accent5" w:themeFillTint="33"/>
-      </w:tcPr>
-    </w:tblStylePr>
-    <w:tblStylePr w:type="band1Horz">
-      <w:tblPr/>
-      <w:tcPr>
-        <w:shd w:val="clear" w:color="auto" w:fill="D9E2F3" w:themeFill="accent5" w:themeFillTint="33"/>
-      </w:tcPr>
-    </w:tblStylePr>
-  </w:style>
-  <w:style w:type="numbering" w:customStyle="1" w:styleId="NoList1">
-    <w:name w:val="No List1"/>
-    <w:next w:val="NoList"/>
-    <w:uiPriority w:val="99"/>
-    <w:semiHidden/>
-    <w:unhideWhenUsed/>
-    <w:rsid w:val="006219D5"/>
-  </w:style>
-  <w:style w:type="table" w:customStyle="1" w:styleId="TableGrid1">
-    <w:name w:val="Table Grid1"/>
-    <w:basedOn w:val="TableNormal"/>
-    <w:next w:val="TableGrid"/>
-    <w:uiPriority w:val="39"/>
-    <w:rsid w:val="006219D5"/>
-    <w:pPr>
-      <w:spacing w:after="0" w:line="240" w:lineRule="auto"/>
-    </w:pPr>
-    <w:tblPr>
-      <w:tblInd w:w="0" w:type="dxa"/>
-      <w:tblBorders>
-        <w:top w:val="single" w:sz="4" w:space="0" w:color="auto"/>
-        <w:left w:val="single" w:sz="4" w:space="0" w:color="auto"/>
-        <w:bottom w:val="single" w:sz="4" w:space="0" w:color="auto"/>
-        <w:right w:val="single" w:sz="4" w:space="0" w:color="auto"/>
-        <w:insideH w:val="single" w:sz="4" w:space="0" w:color="auto"/>
-        <w:insideV w:val="single" w:sz="4" w:space="0" w:color="auto"/>
-      </w:tblBorders>
-      <w:tblCellMar>
-        <w:top w:w="0" w:type="dxa"/>
-        <w:left w:w="108" w:type="dxa"/>
-        <w:bottom w:w="0" w:type="dxa"/>
-        <w:right w:w="108" w:type="dxa"/>
-      </w:tblCellMar>
-    </w:tblPr>
-  </w:style>
-  <w:style w:type="table" w:customStyle="1" w:styleId="PlainTable210">
-    <w:name w:val="Plain Table 21"/>
-    <w:basedOn w:val="TableNormal"/>
-    <w:uiPriority w:val="42"/>
-    <w:rsid w:val="006219D5"/>
-    <w:pPr>
-      <w:spacing w:after="0" w:line="240" w:lineRule="auto"/>
-    </w:pPr>
-    <w:tblPr>
-      <w:tblStyleRowBandSize w:val="1"/>
-      <w:tblStyleColBandSize w:val="1"/>
-      <w:tblInd w:w="0" w:type="dxa"/>
-      <w:tblBorders>
-        <w:top w:val="single" w:sz="4" w:space="0" w:color="7F7F7F"/>
-        <w:bottom w:val="single" w:sz="4" w:space="0" w:color="7F7F7F"/>
-      </w:tblBorders>
-      <w:tblCellMar>
-        <w:top w:w="0" w:type="dxa"/>
-        <w:left w:w="108" w:type="dxa"/>
-        <w:bottom w:w="0" w:type="dxa"/>
-        <w:right w:w="108" w:type="dxa"/>
-      </w:tblCellMar>
-    </w:tblPr>
-    <w:tblStylePr w:type="firstRow">
-      <w:rPr>
-        <w:b/>
-        <w:bCs/>
-      </w:rPr>
-      <w:tblPr/>
-      <w:tcPr>
-        <w:tcBorders>
-          <w:bottom w:val="single" w:sz="4" w:space="0" w:color="7F7F7F"/>
-        </w:tcBorders>
-      </w:tcPr>
-    </w:tblStylePr>
-    <w:tblStylePr w:type="lastRow">
-      <w:rPr>
-        <w:b/>
-        <w:bCs/>
-      </w:rPr>
-      <w:tblPr/>
-      <w:tcPr>
-        <w:tcBorders>
-          <w:top w:val="single" w:sz="4" w:space="0" w:color="7F7F7F"/>
-        </w:tcBorders>
-      </w:tcPr>
-    </w:tblStylePr>
-    <w:tblStylePr w:type="firstCol">
-      <w:rPr>
-        <w:b/>
-        <w:bCs/>
-      </w:rPr>
-    </w:tblStylePr>
-    <w:tblStylePr w:type="lastCol">
-      <w:rPr>
-        <w:b/>
-        <w:bCs/>
-      </w:rPr>
-    </w:tblStylePr>
-    <w:tblStylePr w:type="band1Vert">
-      <w:tblPr/>
-      <w:tcPr>
-        <w:tcBorders>
-          <w:left w:val="single" w:sz="4" w:space="0" w:color="7F7F7F"/>
-          <w:right w:val="single" w:sz="4" w:space="0" w:color="7F7F7F"/>
-        </w:tcBorders>
-      </w:tcPr>
-    </w:tblStylePr>
-    <w:tblStylePr w:type="band2Vert">
-      <w:tblPr/>
-      <w:tcPr>
-        <w:tcBorders>
-          <w:left w:val="single" w:sz="4" w:space="0" w:color="7F7F7F"/>
-          <w:right w:val="single" w:sz="4" w:space="0" w:color="7F7F7F"/>
-        </w:tcBorders>
-      </w:tcPr>
-    </w:tblStylePr>
-    <w:tblStylePr w:type="band1Horz">
-      <w:tblPr/>
-      <w:tcPr>
-        <w:tcBorders>
-          <w:top w:val="single" w:sz="4" w:space="0" w:color="7F7F7F"/>
-          <w:bottom w:val="single" w:sz="4" w:space="0" w:color="7F7F7F"/>
-        </w:tcBorders>
-      </w:tcPr>
-    </w:tblStylePr>
-  </w:style>
-  <w:style w:type="table" w:customStyle="1" w:styleId="GridTable2Accent11">
-    <w:name w:val="Grid Table 2 Accent 11"/>
-    <w:basedOn w:val="TableNormal"/>
-    <w:uiPriority w:val="47"/>
-    <w:rsid w:val="006219D5"/>
-    <w:pPr>
-      <w:spacing w:after="0" w:line="240" w:lineRule="auto"/>
-    </w:pPr>
-    <w:tblPr>
-      <w:tblStyleRowBandSize w:val="1"/>
-      <w:tblStyleColBandSize w:val="1"/>
-      <w:tblInd w:w="0" w:type="dxa"/>
-      <w:tblBorders>
-        <w:top w:val="single" w:sz="2" w:space="0" w:color="9CC2E5"/>
-        <w:bottom w:val="single" w:sz="2" w:space="0" w:color="9CC2E5"/>
-        <w:insideH w:val="single" w:sz="2" w:space="0" w:color="9CC2E5"/>
-        <w:insideV w:val="single" w:sz="2" w:space="0" w:color="9CC2E5"/>
-      </w:tblBorders>
-      <w:tblCellMar>
-        <w:top w:w="0" w:type="dxa"/>
-        <w:left w:w="108" w:type="dxa"/>
-        <w:bottom w:w="0" w:type="dxa"/>
-        <w:right w:w="108" w:type="dxa"/>
-      </w:tblCellMar>
-    </w:tblPr>
-    <w:tblStylePr w:type="firstRow">
-      <w:rPr>
-        <w:b/>
-        <w:bCs/>
-      </w:rPr>
-      <w:tblPr/>
-      <w:tcPr>
-        <w:tcBorders>
-          <w:top w:val="nil"/>
-          <w:bottom w:val="single" w:sz="12" w:space="0" w:color="9CC2E5"/>
-          <w:insideH w:val="nil"/>
-          <w:insideV w:val="nil"/>
-        </w:tcBorders>
-        <w:shd w:val="clear" w:color="auto" w:fill="FFFFFF"/>
-      </w:tcPr>
-    </w:tblStylePr>
-    <w:tblStylePr w:type="lastRow">
-      <w:rPr>
-        <w:b/>
-        <w:bCs/>
-      </w:rPr>
-      <w:tblPr/>
-      <w:tcPr>
-        <w:tcBorders>
-          <w:top w:val="double" w:sz="2" w:space="0" w:color="9CC2E5"/>
-          <w:bottom w:val="nil"/>
-          <w:insideH w:val="nil"/>
-          <w:insideV w:val="nil"/>
-        </w:tcBorders>
-        <w:shd w:val="clear" w:color="auto" w:fill="FFFFFF"/>
-      </w:tcPr>
-    </w:tblStylePr>
-    <w:tblStylePr w:type="firstCol">
-      <w:rPr>
-        <w:b/>
-        <w:bCs/>
-      </w:rPr>
-    </w:tblStylePr>
-    <w:tblStylePr w:type="lastCol">
-      <w:rPr>
-        <w:b/>
-        <w:bCs/>
-      </w:rPr>
-    </w:tblStylePr>
-    <w:tblStylePr w:type="band1Vert">
-      <w:tblPr/>
-      <w:tcPr>
-        <w:shd w:val="clear" w:color="auto" w:fill="DEEAF6"/>
-      </w:tcPr>
-    </w:tblStylePr>
-    <w:tblStylePr w:type="band1Horz">
-      <w:tblPr/>
-      <w:tcPr>
-        <w:shd w:val="clear" w:color="auto" w:fill="DEEAF6"/>
-      </w:tcPr>
-    </w:tblStylePr>
-  </w:style>
-  <w:style w:type="table" w:customStyle="1" w:styleId="GridTable2Accent51">
-    <w:name w:val="Grid Table 2 Accent 51"/>
-    <w:basedOn w:val="TableNormal"/>
-    <w:uiPriority w:val="47"/>
-    <w:rsid w:val="006219D5"/>
-    <w:pPr>
-      <w:spacing w:after="0" w:line="240" w:lineRule="auto"/>
-    </w:pPr>
-    <w:tblPr>
-      <w:tblStyleRowBandSize w:val="1"/>
-      <w:tblStyleColBandSize w:val="1"/>
-      <w:tblInd w:w="0" w:type="dxa"/>
-      <w:tblBorders>
-        <w:top w:val="single" w:sz="2" w:space="0" w:color="8EAADB"/>
-        <w:bottom w:val="single" w:sz="2" w:space="0" w:color="8EAADB"/>
-        <w:insideH w:val="single" w:sz="2" w:space="0" w:color="8EAADB"/>
-        <w:insideV w:val="single" w:sz="2" w:space="0" w:color="8EAADB"/>
-      </w:tblBorders>
-      <w:tblCellMar>
-        <w:top w:w="0" w:type="dxa"/>
-        <w:left w:w="108" w:type="dxa"/>
-        <w:bottom w:w="0" w:type="dxa"/>
-        <w:right w:w="108" w:type="dxa"/>
-      </w:tblCellMar>
-    </w:tblPr>
-    <w:tblStylePr w:type="firstRow">
-      <w:rPr>
-        <w:b/>
-        <w:bCs/>
-      </w:rPr>
-      <w:tblPr/>
-      <w:tcPr>
-        <w:tcBorders>
-          <w:top w:val="nil"/>
-          <w:bottom w:val="single" w:sz="12" w:space="0" w:color="8EAADB"/>
-          <w:insideH w:val="nil"/>
-          <w:insideV w:val="nil"/>
-        </w:tcBorders>
-        <w:shd w:val="clear" w:color="auto" w:fill="FFFFFF"/>
-      </w:tcPr>
-    </w:tblStylePr>
-    <w:tblStylePr w:type="lastRow">
-      <w:rPr>
-        <w:b/>
-        <w:bCs/>
-      </w:rPr>
-      <w:tblPr/>
-      <w:tcPr>
-        <w:tcBorders>
-          <w:top w:val="double" w:sz="2" w:space="0" w:color="8EAADB"/>
-          <w:bottom w:val="nil"/>
-          <w:insideH w:val="nil"/>
-          <w:insideV w:val="nil"/>
-        </w:tcBorders>
-        <w:shd w:val="clear" w:color="auto" w:fill="FFFFFF"/>
-      </w:tcPr>
-    </w:tblStylePr>
-    <w:tblStylePr w:type="firstCol">
-      <w:rPr>
-        <w:b/>
-        <w:bCs/>
-      </w:rPr>
-    </w:tblStylePr>
-    <w:tblStylePr w:type="lastCol">
-      <w:rPr>
-        <w:b/>
-        <w:bCs/>
-      </w:rPr>
-    </w:tblStylePr>
-    <w:tblStylePr w:type="band1Vert">
-      <w:tblPr/>
-      <w:tcPr>
-        <w:shd w:val="clear" w:color="auto" w:fill="D9E2F3"/>
-      </w:tcPr>
-    </w:tblStylePr>
-    <w:tblStylePr w:type="band1Horz">
-      <w:tblPr/>
-      <w:tcPr>
-        <w:shd w:val="clear" w:color="auto" w:fill="D9E2F3"/>
-      </w:tcPr>
-    </w:tblStylePr>
-  </w:style>
-  <w:style w:type="paragraph" w:styleId="Header">
-    <w:name w:val="header"/>
-    <w:basedOn w:val="Normal"/>
-    <w:link w:val="HeaderChar"/>
-    <w:uiPriority w:val="99"/>
-    <w:unhideWhenUsed/>
-    <w:rsid w:val="001C796C"/>
-    <w:pPr>
-      <w:tabs>
-        <w:tab w:val="center" w:pos="4153"/>
-        <w:tab w:val="right" w:pos="8306"/>
-      </w:tabs>
-      <w:spacing w:after="0" w:line="240" w:lineRule="auto"/>
-    </w:pPr>
-  </w:style>
-  <w:style w:type="character" w:customStyle="1" w:styleId="HeaderChar">
-    <w:name w:val="Header Char"/>
-    <w:basedOn w:val="DefaultParagraphFont"/>
-    <w:link w:val="Header"/>
-    <w:uiPriority w:val="99"/>
-    <w:rsid w:val="001C796C"/>
-  </w:style>
-  <w:style w:type="paragraph" w:styleId="Footer">
-    <w:name w:val="footer"/>
-    <w:basedOn w:val="Normal"/>
-    <w:link w:val="FooterChar"/>
-    <w:uiPriority w:val="99"/>
-    <w:unhideWhenUsed/>
-    <w:rsid w:val="001C796C"/>
-    <w:pPr>
-      <w:tabs>
-        <w:tab w:val="center" w:pos="4153"/>
-        <w:tab w:val="right" w:pos="8306"/>
-      </w:tabs>
-      <w:spacing w:after="0" w:line="240" w:lineRule="auto"/>
-    </w:pPr>
-  </w:style>
-  <w:style w:type="character" w:customStyle="1" w:styleId="FooterChar">
-    <w:name w:val="Footer Char"/>
-    <w:basedOn w:val="DefaultParagraphFont"/>
-    <w:link w:val="Footer"/>
-    <w:uiPriority w:val="99"/>
-    <w:rsid w:val="001C796C"/>
-  </w:style>
-</w:styles>
-</file>
-
-<file path=word/stylesWithEffects.xml><?xml version="1.0" encoding="utf-8"?>
-<w:styles xmlns:wpc="http://schemas.microsoft.com/office/word/2010/wordprocessingCanvas" xmlns:mc="http://schemas.openxmlformats.org/markup-compatibility/2006" xmlns:o="urn:schemas-microsoft-com:office:office" xmlns:r="http://schemas.openxmlformats.org/officeDocument/2006/relationships" xmlns:m="http://schemas.openxmlformats.org/officeDocument/2006/math" xmlns:v="urn:schemas-microsoft-com:vml" xmlns:wp14="http://schemas.microsoft.com/office/word/2010/wordprocessingDrawing" xmlns:wp="http://schemas.openxmlformats.org/drawingml/2006/wordprocessingDrawing" xmlns:w10="urn:schemas-microsoft-com:office:word" xmlns:w="http://schemas.openxmlformats.org/wordprocessingml/2006/main" xmlns:w14="http://schemas.microsoft.com/office/word/2010/wordml" xmlns:wpg="http://schemas.microsoft.com/office/word/2010/wordprocessingGroup" xmlns:wpi="http://schemas.microsoft.com/office/word/2010/wordprocessingInk" xmlns:wne="http://schemas.microsoft.com/office/word/2006/wordml" xmlns:wps="http://schemas.microsoft.com/office/word/2010/wordprocessingShape" mc:Ignorable="w14 wp14">
-  <w:docDefaults>
-    <w:rPrDefault>
-      <w:rPr>
-        <w:rFonts w:asciiTheme="minorHAnsi" w:eastAsiaTheme="minorHAnsi" w:hAnsiTheme="minorHAnsi" w:cstheme="minorBidi"/>
-        <w:sz w:val="22"/>
-        <w:szCs w:val="22"/>
-        <w:lang w:val="en-US" w:eastAsia="en-US" w:bidi="he-IL"/>
-      </w:rPr>
-    </w:rPrDefault>
-    <w:pPrDefault>
-      <w:pPr>
-        <w:spacing w:after="160" w:line="259" w:lineRule="auto"/>
-      </w:pPr>
-    </w:pPrDefault>
-  </w:docDefaults>
-  <w:latentStyles w:defLockedState="0" w:defUIPriority="99" w:defSemiHidden="1" w:defUnhideWhenUsed="1" w:defQFormat="0" w:count="267">
-    <w:lsdException w:name="Normal" w:semiHidden="0" w:uiPriority="0" w:unhideWhenUsed="0" w:qFormat="1"/>
-    <w:lsdException w:name="heading 1" w:semiHidden="0" w:uiPriority="9" w:unhideWhenUsed="0" w:qFormat="1"/>
-    <w:lsdException w:name="heading 2" w:uiPriority="9" w:qFormat="1"/>
-    <w:lsdException w:name="heading 3" w:uiPriority="9" w:qFormat="1"/>
-    <w:lsdException w:name="heading 4" w:uiPriority="9" w:qFormat="1"/>
-    <w:lsdException w:name="heading 5" w:uiPriority="9" w:qFormat="1"/>
-    <w:lsdException w:name="heading 6" w:uiPriority="9" w:qFormat="1"/>
-    <w:lsdException w:name="heading 7" w:uiPriority="9" w:qFormat="1"/>
-    <w:lsdException w:name="heading 8" w:uiPriority="9" w:qFormat="1"/>
-    <w:lsdException w:name="heading 9" w:uiPriority="9" w:qFormat="1"/>
-    <w:lsdException w:name="toc 1" w:uiPriority="39"/>
-    <w:lsdException w:name="toc 2" w:uiPriority="39"/>
-    <w:lsdException w:name="toc 3" w:uiPriority="39"/>
-    <w:lsdException w:name="toc 4" w:uiPriority="39"/>
-    <w:lsdException w:name="toc 5" w:uiPriority="39"/>
-    <w:lsdException w:name="toc 6" w:uiPriority="39"/>
-    <w:lsdException w:name="toc 7" w:uiPriority="39"/>
-    <w:lsdException w:name="toc 8" w:uiPriority="39"/>
-    <w:lsdException w:name="toc 9" w:uiPriority="39"/>
-    <w:lsdException w:name="caption" w:uiPriority="35" w:qFormat="1"/>
-    <w:lsdException w:name="Title" w:semiHidden="0" w:uiPriority="10" w:unhideWhenUsed="0" w:qFormat="1"/>
-    <w:lsdException w:name="Default Paragraph Font" w:uiPriority="1"/>
-    <w:lsdException w:name="Subtitle" w:semiHidden="0" w:uiPriority="11" w:unhideWhenUsed="0" w:qFormat="1"/>
-    <w:lsdException w:name="Strong" w:semiHidden="0" w:uiPriority="22" w:unhideWhenUsed="0" w:qFormat="1"/>
-    <w:lsdException w:name="Emphasis" w:semiHidden="0" w:uiPriority="20" w:unhideWhenUsed="0" w:qFormat="1"/>
-    <w:lsdException w:name="Table Grid" w:semiHidden="0" w:uiPriority="39" w:unhideWhenUsed="0"/>
-    <w:lsdException w:name="Placeholder Text" w:unhideWhenUsed="0"/>
-    <w:lsdException w:name="No Spacing" w:semiHidden="0" w:uiPriority="1" w:unhideWhenUsed="0" w:qFormat="1"/>
-    <w:lsdException w:name="Light Shading" w:semiHidden="0" w:uiPriority="60" w:unhideWhenUsed="0"/>
-    <w:lsdException w:name="Light List" w:semiHidden="0" w:uiPriority="61" w:unhideWhenUsed="0"/>
-    <w:lsdException w:name="Light Grid" w:semiHidden="0" w:uiPriority="62" w:unhideWhenUsed="0"/>
-    <w:lsdException w:name="Medium Shading 1" w:semiHidden="0" w:uiPriority="63" w:unhideWhenUsed="0"/>
-    <w:lsdException w:name="Medium Shading 2" w:semiHidden="0" w:uiPriority="64" w:unhideWhenUsed="0"/>
-    <w:lsdException w:name="Medium List 1" w:semiHidden="0" w:uiPriority="65" w:unhideWhenUsed="0"/>
-    <w:lsdException w:name="Medium List 2" w:semiHidden="0" w:uiPriority="66" w:unhideWhenUsed="0"/>
-    <w:lsdException w:name="Medium Grid 1" w:semiHidden="0" w:uiPriority="67" w:unhideWhenUsed="0"/>
-    <w:lsdException w:name="Medium Grid 2" w:semiHidden="0" w:uiPriority="68" w:unhideWhenUsed="0"/>
-    <w:lsdException w:name="Medium Grid 3" w:semiHidden="0" w:uiPriority="69" w:unhideWhenUsed="0"/>
-    <w:lsdException w:name="Dark List" w:semiHidden="0" w:uiPriority="70" w:unhideWhenUsed="0"/>
-    <w:lsdException w:name="Colorful Shading" w:semiHidden="0" w:uiPriority="71" w:unhideWhenUsed="0"/>
-    <w:lsdException w:name="Colorful List" w:semiHidden="0" w:uiPriority="72" w:unhideWhenUsed="0"/>
-    <w:lsdException w:name="Colorful Grid" w:semiHidden="0" w:uiPriority="73" w:unhideWhenUsed="0"/>
-    <w:lsdException w:name="Light Shading Accent 1" w:semiHidden="0" w:uiPriority="60" w:unhideWhenUsed="0"/>
-    <w:lsdException w:name="Light List Accent 1" w:semiHidden="0" w:uiPriority="61" w:unhideWhenUsed="0"/>
-    <w:lsdException w:name="Light Grid Accent 1" w:semiHidden="0" w:uiPriority="62" w:unhideWhenUsed="0"/>
-    <w:lsdException w:name="Medium Shading 1 Accent 1" w:semiHidden="0" w:uiPriority="63" w:unhideWhenUsed="0"/>
-    <w:lsdException w:name="Medium Shading 2 Accent 1" w:semiHidden="0" w:uiPriority="64" w:unhideWhenUsed="0"/>
-    <w:lsdException w:name="Medium List 1 Accent 1" w:semiHidden="0" w:uiPriority="65" w:unhideWhenUsed="0"/>
-    <w:lsdException w:name="Revision" w:unhideWhenUsed="0"/>
-    <w:lsdException w:name="List Paragraph" w:semiHidden="0" w:uiPriority="34" w:unhideWhenUsed="0" w:qFormat="1"/>
-    <w:lsdException w:name="Quote" w:semiHidden="0" w:uiPriority="29" w:unhideWhenUsed="0" w:qFormat="1"/>
-    <w:lsdException w:name="Intense Quote" w:semiHidden="0" w:uiPriority="30" w:unhideWhenUsed="0" w:qFormat="1"/>
-    <w:lsdException w:name="Medium List 2 Accent 1" w:semiHidden="0" w:uiPriority="66" w:unhideWhenUsed="0"/>
-    <w:lsdException w:name="Medium Grid 1 Accent 1" w:semiHidden="0" w:uiPriority="67" w:unhideWhenUsed="0"/>
-    <w:lsdException w:name="Medium Grid 2 Accent 1" w:semiHidden="0" w:uiPriority="68" w:unhideWhenUsed="0"/>
-    <w:lsdException w:name="Medium Grid 3 Accent 1" w:semiHidden="0" w:uiPriority="69" w:unhideWhenUsed="0"/>
-    <w:lsdException w:name="Dark List Accent 1" w:semiHidden="0" w:uiPriority="70" w:unhideWhenUsed="0"/>
-    <w:lsdException w:name="Colorful Shading Accent 1" w:semiHidden="0" w:uiPriority="71" w:unhideWhenUsed="0"/>
-    <w:lsdException w:name="Colorful List Accent 1" w:semiHidden="0" w:uiPriority="72" w:unhideWhenUsed="0"/>
-    <w:lsdException w:name="Colorful Grid Accent 1" w:semiHidden="0" w:uiPriority="73" w:unhideWhenUsed="0"/>
-    <w:lsdException w:name="Light Shading Accent 2" w:semiHidden="0" w:uiPriority="60" w:unhideWhenUsed="0"/>
-    <w:lsdException w:name="Light List Accent 2" w:semiHidden="0" w:uiPriority="61" w:unhideWhenUsed="0"/>
-    <w:lsdException w:name="Light Grid Accent 2" w:semiHidden="0" w:uiPriority="62" w:unhideWhenUsed="0"/>
-    <w:lsdException w:name="Medium Shading 1 Accent 2" w:semiHidden="0" w:uiPriority="63" w:unhideWhenUsed="0"/>
-    <w:lsdException w:name="Medium Shading 2 Accent 2" w:semiHidden="0" w:uiPriority="64" w:unhideWhenUsed="0"/>
-    <w:lsdException w:name="Medium List 1 Accent 2" w:semiHidden="0" w:uiPriority="65" w:unhideWhenUsed="0"/>
-    <w:lsdException w:name="Medium List 2 Accent 2" w:semiHidden="0" w:uiPriority="66" w:unhideWhenUsed="0"/>
-    <w:lsdException w:name="Medium Grid 1 Accent 2" w:semiHidden="0" w:uiPriority="67" w:unhideWhenUsed="0"/>
-    <w:lsdException w:name="Medium Grid 2 Accent 2" w:semiHidden="0" w:uiPriority="68" w:unhideWhenUsed="0"/>
-    <w:lsdException w:name="Medium Grid 3 Accent 2" w:semiHidden="0" w:uiPriority="69" w:unhideWhenUsed="0"/>
-    <w:lsdException w:name="Dark List Accent 2" w:semiHidden="0" w:uiPriority="70" w:unhideWhenUsed="0"/>
-    <w:lsdException w:name="Colorful Shading Accent 2" w:semiHidden="0" w:uiPriority="71" w:unhideWhenUsed="0"/>
-    <w:lsdException w:name="Colorful List Accent 2" w:semiHidden="0" w:uiPriority="72" w:unhideWhenUsed="0"/>
-    <w:lsdException w:name="Colorful Grid Accent 2" w:semiHidden="0" w:uiPriority="73" w:unhideWhenUsed="0"/>
-    <w:lsdException w:name="Light Shading Accent 3" w:semiHidden="0" w:uiPriority="60" w:unhideWhenUsed="0"/>
-    <w:lsdException w:name="Light List Accent 3" w:semiHidden="0" w:uiPriority="61" w:unhideWhenUsed="0"/>
-    <w:lsdException w:name="Light Grid Accent 3" w:semiHidden="0" w:uiPriority="62" w:unhideWhenUsed="0"/>
-    <w:lsdException w:name="Medium Shading 1 Accent 3" w:semiHidden="0" w:uiPriority="63" w:unhideWhenUsed="0"/>
-    <w:lsdException w:name="Medium Shading 2 Accent 3" w:semiHidden="0" w:uiPriority="64" w:unhideWhenUsed="0"/>
-    <w:lsdException w:name="Medium List 1 Accent 3" w:semiHidden="0" w:uiPriority="65" w:unhideWhenUsed="0"/>
-    <w:lsdException w:name="Medium List 2 Accent 3" w:semiHidden="0" w:uiPriority="66" w:unhideWhenUsed="0"/>
-    <w:lsdException w:name="Medium Grid 1 Accent 3" w:semiHidden="0" w:uiPriority="67" w:unhideWhenUsed="0"/>
-    <w:lsdException w:name="Medium Grid 2 Accent 3" w:semiHidden="0" w:uiPriority="68" w:unhideWhenUsed="0"/>
-    <w:lsdException w:name="Medium Grid 3 Accent 3" w:semiHidden="0" w:uiPriority="69" w:unhideWhenUsed="0"/>
-    <w:lsdException w:name="Dark List Accent 3" w:semiHidden="0" w:uiPriority="70" w:unhideWhenUsed="0"/>
-    <w:lsdException w:name="Colorful Shading Accent 3" w:semiHidden="0" w:uiPriority="71" w:unhideWhenUsed="0"/>
-    <w:lsdException w:name="Colorful List Accent 3" w:semiHidden="0" w:uiPriority="72" w:unhideWhenUsed="0"/>
-    <w:lsdException w:name="Colorful Grid Accent 3" w:semiHidden="0" w:uiPriority="73" w:unhideWhenUsed="0"/>
-    <w:lsdException w:name="Light Shading Accent 4" w:semiHidden="0" w:uiPriority="60" w:unhideWhenUsed="0"/>
-    <w:lsdException w:name="Light List Accent 4" w:semiHidden="0" w:uiPriority="61" w:unhideWhenUsed="0"/>
-    <w:lsdException w:name="Light Grid Accent 4" w:semiHidden="0" w:uiPriority="62" w:unhideWhenUsed="0"/>
-    <w:lsdException w:name="Medium Shading 1 Accent 4" w:semiHidden="0" w:uiPriority="63" w:unhideWhenUsed="0"/>
-    <w:lsdException w:name="Medium Shading 2 Accent 4" w:semiHidden="0" w:uiPriority="64" w:unhideWhenUsed="0"/>
-    <w:lsdException w:name="Medium List 1 Accent 4" w:semiHidden="0" w:uiPriority="65" w:unhideWhenUsed="0"/>
-    <w:lsdException w:name="Medium List 2 Accent 4" w:semiHidden="0" w:uiPriority="66" w:unhideWhenUsed="0"/>
-    <w:lsdException w:name="Medium Grid 1 Accent 4" w:semiHidden="0" w:uiPriority="67" w:unhideWhenUsed="0"/>
-    <w:lsdException w:name="Medium Grid 2 Accent 4" w:semiHidden="0" w:uiPriority="68" w:unhideWhenUsed="0"/>
-    <w:lsdException w:name="Medium Grid 3 Accent 4" w:semiHidden="0" w:uiPriority="69" w:unhideWhenUsed="0"/>
-    <w:lsdException w:name="Dark List Accent 4" w:semiHidden="0" w:uiPriority="70" w:unhideWhenUsed="0"/>
-    <w:lsdException w:name="Colorful Shading Accent 4" w:semiHidden="0" w:uiPriority="71" w:unhideWhenUsed="0"/>
-    <w:lsdException w:name="Colorful List Accent 4" w:semiHidden="0" w:uiPriority="72" w:unhideWhenUsed="0"/>
-    <w:lsdException w:name="Colorful Grid Accent 4" w:semiHidden="0" w:uiPriority="73" w:unhideWhenUsed="0"/>
-    <w:lsdException w:name="Light Shading Accent 5" w:semiHidden="0" w:uiPriority="60" w:unhideWhenUsed="0"/>
-    <w:lsdException w:name="Light List Accent 5" w:semiHidden="0" w:uiPriority="61" w:unhideWhenUsed="0"/>
-    <w:lsdException w:name="Light Grid Accent 5" w:semiHidden="0" w:uiPriority="62" w:unhideWhenUsed="0"/>
-    <w:lsdException w:name="Medium Shading 1 Accent 5" w:semiHidden="0" w:uiPriority="63" w:unhideWhenUsed="0"/>
-    <w:lsdException w:name="Medium Shading 2 Accent 5" w:semiHidden="0" w:uiPriority="64" w:unhideWhenUsed="0"/>
-    <w:lsdException w:name="Medium List 1 Accent 5" w:semiHidden="0" w:uiPriority="65" w:unhideWhenUsed="0"/>
-    <w:lsdException w:name="Medium List 2 Accent 5" w:semiHidden="0" w:uiPriority="66" w:unhideWhenUsed="0"/>
-    <w:lsdException w:name="Medium Grid 1 Accent 5" w:semiHidden="0" w:uiPriority="67" w:unhideWhenUsed="0"/>
-    <w:lsdException w:name="Medium Grid 2 Accent 5" w:semiHidden="0" w:uiPriority="68" w:unhideWhenUsed="0"/>
-    <w:lsdException w:name="Medium Grid 3 Accent 5" w:semiHidden="0" w:uiPriority="69" w:unhideWhenUsed="0"/>
-    <w:lsdException w:name="Dark List Accent 5" w:semiHidden="0" w:uiPriority="70" w:unhideWhenUsed="0"/>
-    <w:lsdException w:name="Colorful Shading Accent 5" w:semiHidden="0" w:uiPriority="71" w:unhideWhenUsed="0"/>
-    <w:lsdException w:name="Colorful List Accent 5" w:semiHidden="0" w:uiPriority="72" w:unhideWhenUsed="0"/>
-    <w:lsdException w:name="Colorful Grid Accent 5" w:semiHidden="0" w:uiPriority="73" w:unhideWhenUsed="0"/>
-    <w:lsdException w:name="Light Shading Accent 6" w:semiHidden="0" w:uiPriority="60" w:unhideWhenUsed="0"/>
-    <w:lsdException w:name="Light List Accent 6" w:semiHidden="0" w:uiPriority="61" w:unhideWhenUsed="0"/>
-    <w:lsdException w:name="Light Grid Accent 6" w:semiHidden="0" w:uiPriority="62" w:unhideWhenUsed="0"/>
-    <w:lsdException w:name="Medium Shading 1 Accent 6" w:semiHidden="0" w:uiPriority="63" w:unhideWhenUsed="0"/>
-    <w:lsdException w:name="Medium Shading 2 Accent 6" w:semiHidden="0" w:uiPriority="64" w:unhideWhenUsed="0"/>
-    <w:lsdException w:name="Medium List 1 Accent 6" w:semiHidden="0" w:uiPriority="65" w:unhideWhenUsed="0"/>
-    <w:lsdException w:name="Medium List 2 Accent 6" w:semiHidden="0" w:uiPriority="66" w:unhideWhenUsed="0"/>
-    <w:lsdException w:name="Medium Grid 1 Accent 6" w:semiHidden="0" w:uiPriority="67" w:unhideWhenUsed="0"/>
-    <w:lsdException w:name="Medium Grid 2 Accent 6" w:semiHidden="0" w:uiPriority="68" w:unhideWhenUsed="0"/>
-    <w:lsdException w:name="Medium Grid 3 Accent 6" w:semiHidden="0" w:uiPriority="69" w:unhideWhenUsed="0"/>
-    <w:lsdException w:name="Dark List Accent 6" w:semiHidden="0" w:uiPriority="70" w:unhideWhenUsed="0"/>
-    <w:lsdException w:name="Colorful Shading Accent 6" w:semiHidden="0" w:uiPriority="71" w:unhideWhenUsed="0"/>
-    <w:lsdException w:name="Colorful List Accent 6" w:semiHidden="0" w:uiPriority="72" w:unhideWhenUsed="0"/>
-    <w:lsdException w:name="Colorful Grid Accent 6" w:semiHidden="0" w:uiPriority="73" w:unhideWhenUsed="0"/>
-    <w:lsdException w:name="Subtle Emphasis" w:semiHidden="0" w:uiPriority="19" w:unhideWhenUsed="0" w:qFormat="1"/>
-    <w:lsdException w:name="Intense Emphasis" w:semiHidden="0" w:uiPriority="21" w:unhideWhenUsed="0" w:qFormat="1"/>
-    <w:lsdException w:name="Subtle Reference" w:semiHidden="0" w:uiPriority="31" w:unhideWhenUsed="0" w:qFormat="1"/>
-    <w:lsdException w:name="Intense Reference" w:semiHidden="0" w:uiPriority="32" w:unhideWhenUsed="0" w:qFormat="1"/>
-    <w:lsdException w:name="Book Title" w:semiHidden="0" w:uiPriority="33" w:unhideWhenUsed="0" w:qFormat="1"/>
-    <w:lsdException w:name="Bibliography" w:uiPriority="37"/>
-    <w:lsdException w:name="TOC Heading" w:uiPriority="39" w:qFormat="1"/>
+  <w:latentStyles w:defLockedState="0" w:defUIPriority="99" w:defSemiHidden="0" w:defUnhideWhenUsed="0" w:defQFormat="0" w:count="371">
+    <w:lsdException w:name="Normal" w:uiPriority="0" w:qFormat="1"/>
+    <w:lsdException w:name="heading 1" w:uiPriority="9" w:qFormat="1"/>
+    <w:lsdException w:name="heading 2" w:semiHidden="1" w:uiPriority="9" w:unhideWhenUsed="1" w:qFormat="1"/>
+    <w:lsdException w:name="heading 3" w:semiHidden="1" w:uiPriority="9" w:unhideWhenUsed="1" w:qFormat="1"/>
+    <w:lsdException w:name="heading 4" w:semiHidden="1" w:uiPriority="9" w:unhideWhenUsed="1" w:qFormat="1"/>
+    <w:lsdException w:name="heading 5" w:semiHidden="1" w:uiPriority="9" w:unhideWhenUsed="1" w:qFormat="1"/>
+    <w:lsdException w:name="heading 6" w:semiHidden="1" w:uiPriority="9" w:unhideWhenUsed="1" w:qFormat="1"/>
+    <w:lsdException w:name="heading 7" w:semiHidden="1" w:uiPriority="9" w:unhideWhenUsed="1" w:qFormat="1"/>
+    <w:lsdException w:name="heading 8" w:semiHidden="1" w:uiPriority="9" w:unhideWhenUsed="1" w:qFormat="1"/>
+    <w:lsdException w:name="heading 9" w:semiHidden="1" w:uiPriority="9" w:unhideWhenUsed="1" w:qFormat="1"/>
+    <w:lsdException w:name="index 1" w:semiHidden="1" w:unhideWhenUsed="1"/>
+    <w:lsdException w:name="index 2" w:semiHidden="1" w:unhideWhenUsed="1"/>
+    <w:lsdException w:name="index 3" w:semiHidden="1" w:unhideWhenUsed="1"/>
+    <w:lsdException w:name="index 4" w:semiHidden="1" w:unhideWhenUsed="1"/>
+    <w:lsdException w:name="index 5" w:semiHidden="1" w:unhideWhenUsed="1"/>
+    <w:lsdException w:name="index 6" w:semiHidden="1" w:unhideWhenUsed="1"/>
+    <w:lsdException w:name="index 7" w:semiHidden="1" w:unhideWhenUsed="1"/>
+    <w:lsdException w:name="index 8" w:semiHidden="1" w:unhideWhenUsed="1"/>
+    <w:lsdException w:name="index 9" w:semiHidden="1" w:unhideWhenUsed="1"/>
+    <w:lsdException w:name="toc 1" w:semiHidden="1" w:uiPriority="39" w:unhideWhenUsed="1"/>
+    <w:lsdException w:name="toc 2" w:semiHidden="1" w:uiPriority="39" w:unhideWhenUsed="1"/>
+    <w:lsdException w:name="toc 3" w:semiHidden="1" w:uiPriority="39" w:unhideWhenUsed="1"/>
+    <w:lsdException w:name="toc 4" w:semiHidden="1" w:uiPriority="39" w:unhideWhenUsed="1"/>
+    <w:lsdException w:name="toc 5" w:semiHidden="1" w:uiPriority="39" w:unhideWhenUsed="1"/>
+    <w:lsdException w:name="toc 6" w:semiHidden="1" w:uiPriority="39" w:unhideWhenUsed="1"/>
+    <w:lsdException w:name="toc 7" w:semiHidden="1" w:uiPriority="39" w:unhideWhenUsed="1"/>
+    <w:lsdException w:name="toc 8" w:semiHidden="1" w:uiPriority="39" w:unhideWhenUsed="1"/>
+    <w:lsdException w:name="toc 9" w:semiHidden="1" w:uiPriority="39" w:unhideWhenUsed="1"/>
+    <w:lsdException w:name="Normal Indent" w:semiHidden="1" w:unhideWhenUsed="1"/>
+    <w:lsdException w:name="footnote text" w:semiHidden="1" w:unhideWhenUsed="1"/>
+    <w:lsdException w:name="annotation text" w:semiHidden="1" w:unhideWhenUsed="1"/>
+    <w:lsdException w:name="header" w:semiHidden="1" w:unhideWhenUsed="1"/>
+    <w:lsdException w:name="footer" w:semiHidden="1" w:unhideWhenUsed="1"/>
+    <w:lsdException w:name="index heading" w:semiHidden="1" w:unhideWhenUsed="1"/>
+    <w:lsdException w:name="caption" w:semiHidden="1" w:uiPriority="35" w:unhideWhenUsed="1" w:qFormat="1"/>
+    <w:lsdException w:name="table of figures" w:semiHidden="1" w:unhideWhenUsed="1"/>
+    <w:lsdException w:name="envelope address" w:semiHidden="1" w:unhideWhenUsed="1"/>
+    <w:lsdException w:name="envelope return" w:semiHidden="1" w:unhideWhenUsed="1"/>
+    <w:lsdException w:name="footnote reference" w:semiHidden="1" w:unhideWhenUsed="1"/>
+    <w:lsdException w:name="annotation reference" w:semiHidden="1" w:unhideWhenUsed="1"/>
+    <w:lsdException w:name="line number" w:semiHidden="1" w:unhideWhenUsed="1"/>
+    <w:lsdException w:name="page number" w:semiHidden="1" w:unhideWhenUsed="1"/>
+    <w:lsdException w:name="endnote reference" w:semiHidden="1" w:unhideWhenUsed="1"/>
+    <w:lsdException w:name="endnote text" w:semiHidden="1" w:unhideWhenUsed="1"/>
+    <w:lsdException w:name="table of authorities" w:semiHidden="1" w:unhideWhenUsed="1"/>
+    <w:lsdException w:name="macro" w:semiHidden="1" w:unhideWhenUsed="1"/>
+    <w:lsdException w:name="toa heading" w:semiHidden="1" w:unhideWhenUsed="1"/>
+    <w:lsdException w:name="List" w:semiHidden="1" w:unhideWhenUsed="1"/>
+    <w:lsdException w:name="List Bullet" w:semiHidden="1" w:unhideWhenUsed="1"/>
+    <w:lsdException w:name="List Number" w:semiHidden="1" w:unhideWhenUsed="1"/>
+    <w:lsdException w:name="List 2" w:semiHidden="1" w:unhideWhenUsed="1"/>
+    <w:lsdException w:name="List 3" w:semiHidden="1" w:unhideWhenUsed="1"/>
+    <w:lsdException w:name="List 4" w:semiHidden="1" w:unhideWhenUsed="1"/>
+    <w:lsdException w:name="List 5" w:semiHidden="1" w:unhideWhenUsed="1"/>
+    <w:lsdException w:name="List Bullet 2" w:semiHidden="1" w:unhideWhenUsed="1"/>
+    <w:lsdException w:name="List Bullet 3" w:semiHidden="1" w:unhideWhenUsed="1"/>
+    <w:lsdException w:name="List Bullet 4" w:semiHidden="1" w:unhideWhenUsed="1"/>
+    <w:lsdException w:name="List Bullet 5" w:semiHidden="1" w:unhideWhenUsed="1"/>
+    <w:lsdException w:name="List Number 2" w:semiHidden="1" w:unhideWhenUsed="1"/>
+    <w:lsdException w:name="List Number 3" w:semiHidden="1" w:unhideWhenUsed="1"/>
+    <w:lsdException w:name="List Number 4" w:semiHidden="1" w:unhideWhenUsed="1"/>
+    <w:lsdException w:name="List Number 5" w:semiHidden="1" w:unhideWhenUsed="1"/>
+    <w:lsdException w:name="Title" w:uiPriority="10" w:qFormat="1"/>
+    <w:lsdException w:name="Closing" w:semiHidden="1" w:unhideWhenUsed="1"/>
+    <w:lsdException w:name="Signature" w:semiHidden="1" w:unhideWhenUsed="1"/>
+    <w:lsdException w:name="Default Paragraph Font" w:semiHidden="1" w:uiPriority="1" w:unhideWhenUsed="1"/>
+    <w:lsdException w:name="Body Text" w:semiHidden="1" w:unhideWhenUsed="1"/>
+    <w:lsdException w:name="Body Text Indent" w:semiHidden="1" w:unhideWhenUsed="1"/>
+    <w:lsdException w:name="List Continue" w:semiHidden="1" w:unhideWhenUsed="1"/>
+    <w:lsdException w:name="List Continue 2" w:semiHidden="1" w:unhideWhenUsed="1"/>
+    <w:lsdException w:name="List Continue 3" w:semiHidden="1" w:unhideWhenUsed="1"/>
+    <w:lsdException w:name="List Continue 4" w:semiHidden="1" w:unhideWhenUsed="1"/>
+    <w:lsdException w:name="List Continue 5" w:semiHidden="1" w:unhideWhenUsed="1"/>
+    <w:lsdException w:name="Message Header" w:semiHidden="1" w:unhideWhenUsed="1"/>
+    <w:lsdException w:name="Subtitle" w:uiPriority="11" w:qFormat="1"/>
+    <w:lsdException w:name="Salutation" w:semiHidden="1" w:unhideWhenUsed="1"/>
+    <w:lsdException w:name="Date" w:semiHidden="1" w:unhideWhenUsed="1"/>
+    <w:lsdException w:name="Body Text First Indent" w:semiHidden="1" w:unhideWhenUsed="1"/>
+    <w:lsdException w:name="Body Text First Indent 2" w:semiHidden="1" w:unhideWhenUsed="1"/>
+    <w:lsdException w:name="Note Heading" w:semiHidden="1" w:unhideWhenUsed="1"/>
+    <w:lsdException w:name="Body Text 2" w:semiHidden="1" w:unhideWhenUsed="1"/>
+    <w:lsdException w:name="Body Text 3" w:semiHidden="1" w:unhideWhenUsed="1"/>
+    <w:lsdException w:name="Body Text Indent 2" w:semiHidden="1" w:unhideWhenUsed="1"/>
+    <w:lsdException w:name="Body Text Indent 3" w:semiHidden="1" w:unhideWhenUsed="1"/>
+    <w:lsdException w:name="Block Text" w:semiHidden="1" w:unhideWhenUsed="1"/>
+    <w:lsdException w:name="Hyperlink" w:semiHidden="1" w:unhideWhenUsed="1"/>
+    <w:lsdException w:name="FollowedHyperlink" w:semiHidden="1" w:unhideWhenUsed="1"/>
+    <w:lsdException w:name="Strong" w:uiPriority="22" w:qFormat="1"/>
+    <w:lsdException w:name="Emphasis" w:uiPriority="20" w:qFormat="1"/>
+    <w:lsdException w:name="Document Map" w:semiHidden="1" w:unhideWhenUsed="1"/>
+    <w:lsdException w:name="Plain Text" w:semiHidden="1" w:unhideWhenUsed="1"/>
+    <w:lsdException w:name="E-mail Signature" w:semiHidden="1" w:unhideWhenUsed="1"/>
+    <w:lsdException w:name="HTML Top of Form" w:semiHidden="1" w:unhideWhenUsed="1"/>
+    <w:lsdException w:name="HTML Bottom of Form" w:semiHidden="1" w:unhideWhenUsed="1"/>
+    <w:lsdException w:name="Normal (Web)" w:semiHidden="1" w:unhideWhenUsed="1"/>
+    <w:lsdException w:name="HTML Acronym" w:semiHidden="1" w:unhideWhenUsed="1"/>
+    <w:lsdException w:name="HTML Address" w:semiHidden="1" w:unhideWhenUsed="1"/>
+    <w:lsdException w:name="HTML Cite" w:semiHidden="1" w:unhideWhenUsed="1"/>
+    <w:lsdException w:name="HTML Code" w:semiHidden="1" w:unhideWhenUsed="1"/>
+    <w:lsdException w:name="HTML Definition" w:semiHidden="1" w:unhideWhenUsed="1"/>
+    <w:lsdException w:name="HTML Keyboard" w:semiHidden="1" w:unhideWhenUsed="1"/>
+    <w:lsdException w:name="HTML Preformatted" w:semiHidden="1" w:unhideWhenUsed="1"/>
+    <w:lsdException w:name="HTML Sample" w:semiHidden="1" w:unhideWhenUsed="1"/>
+    <w:lsdException w:name="HTML Typewriter" w:semiHidden="1" w:unhideWhenUsed="1"/>
+    <w:lsdException w:name="HTML Variable" w:semiHidden="1" w:unhideWhenUsed="1"/>
+    <w:lsdException w:name="Normal Table" w:semiHidden="1" w:unhideWhenUsed="1"/>
+    <w:lsdException w:name="annotation subject" w:semiHidden="1" w:unhideWhenUsed="1"/>
+    <w:lsdException w:name="No List" w:semiHidden="1" w:unhideWhenUsed="1"/>
+    <w:lsdException w:name="Outline List 1" w:semiHidden="1" w:unhideWhenUsed="1"/>
+    <w:lsdException w:name="Outline List 2" w:semiHidden="1" w:unhideWhenUsed="1"/>
+    <w:lsdException w:name="Outline List 3" w:semiHidden="1" w:unhideWhenUsed="1"/>
+    <w:lsdException w:name="Table Simple 1" w:semiHidden="1" w:unhideWhenUsed="1"/>
+    <w:lsdException w:name="Table Simple 2" w:semiHidden="1" w:unhideWhenUsed="1"/>
+    <w:lsdException w:name="Table Simple 3" w:semiHidden="1" w:unhideWhenUsed="1"/>
+    <w:lsdException w:name="Table Classic 1" w:semiHidden="1" w:unhideWhenUsed="1"/>
+    <w:lsdException w:name="Table Classic 2" w:semiHidden="1" w:unhideWhenUsed="1"/>
+    <w:lsdException w:name="Table Classic 3" w:semiHidden="1" w:unhideWhenUsed="1"/>
+    <w:lsdException w:name="Table Classic 4" w:semiHidden="1" w:unhideWhenUsed="1"/>
+    <w:lsdException w:name="Table Colorful 1" w:semiHidden="1" w:unhideWhenUsed="1"/>
+    <w:lsdException w:name="Table Colorful 2" w:semiHidden="1" w:unhideWhenUsed="1"/>
+    <w:lsdException w:name="Table Colorful 3" w:semiHidden="1" w:unhideWhenUsed="1"/>
+    <w:lsdException w:name="Table Columns 1" w:semiHidden="1" w:unhideWhenUsed="1"/>
+    <w:lsdException w:name="Table Columns 2" w:semiHidden="1" w:unhideWhenUsed="1"/>
+    <w:lsdException w:name="Table Columns 3" w:semiHidden="1" w:unhideWhenUsed="1"/>
+    <w:lsdException w:name="Table Columns 4" w:semiHidden="1" w:unhideWhenUsed="1"/>
+    <w:lsdException w:name="Table Columns 5" w:semiHidden="1" w:unhideWhenUsed="1"/>
+    <w:lsdException w:name="Table Grid 1" w:semiHidden="1" w:unhideWhenUsed="1"/>
+    <w:lsdException w:name="Table Grid 2" w:semiHidden="1" w:unhideWhenUsed="1"/>
+    <w:lsdException w:name="Table Grid 3" w:semiHidden="1" w:unhideWhenUsed="1"/>
+    <w:lsdException w:name="Table Grid 4" w:semiHidden="1" w:unhideWhenUsed="1"/>
+    <w:lsdException w:name="Table Grid 5" w:semiHidden="1" w:unhideWhenUsed="1"/>
+    <w:lsdException w:name="Table Grid 6" w:semiHidden="1" w:unhideWhenUsed="1"/>
+    <w:lsdException w:name="Table Grid 7" w:semiHidden="1" w:unhideWhenUsed="1"/>
+    <w:lsdException w:name="Table Grid 8" w:semiHidden="1" w:unhideWhenUsed="1"/>
+    <w:lsdException w:name="Table List 1" w:semiHidden="1" w:unhideWhenUsed="1"/>
+    <w:lsdException w:name="Table List 2" w:semiHidden="1" w:unhideWhenUsed="1"/>
+    <w:lsdException w:name="Table List 3" w:semiHidden="1" w:unhideWhenUsed="1"/>
+    <w:lsdException w:name="Table List 4" w:semiHidden="1" w:unhideWhenUsed="1"/>
+    <w:lsdException w:name="Table List 5" w:semiHidden="1" w:unhideWhenUsed="1"/>
+    <w:lsdException w:name="Table List 6" w:semiHidden="1" w:unhideWhenUsed="1"/>
+    <w:lsdException w:name="Table List 7" w:semiHidden="1" w:unhideWhenUsed="1"/>
+    <w:lsdException w:name="Table List 8" w:semiHidden="1" w:unhideWhenUsed="1"/>
+    <w:lsdException w:name="Table 3D effects 1" w:semiHidden="1" w:unhideWhenUsed="1"/>
+    <w:lsdException w:name="Table 3D effects 2" w:semiHidden="1" w:unhideWhenUsed="1"/>
+    <w:lsdException w:name="Table 3D effects 3" w:semiHidden="1" w:unhideWhenUsed="1"/>
+    <w:lsdException w:name="Table Contemporary" w:semiHidden="1" w:unhideWhenUsed="1"/>
+    <w:lsdException w:name="Table Elegant" w:semiHidden="1" w:unhideWhenUsed="1"/>
+    <w:lsdException w:name="Table Professional" w:semiHidden="1" w:unhideWhenUsed="1"/>
+    <w:lsdException w:name="Table Subtle 1" w:semiHidden="1" w:unhideWhenUsed="1"/>
+    <w:lsdException w:name="Table Subtle 2" w:semiHidden="1" w:unhideWhenUsed="1"/>
+    <w:lsdException w:name="Table Web 1" w:semiHidden="1" w:unhideWhenUsed="1"/>
+    <w:lsdException w:name="Table Web 2" w:semiHidden="1" w:unhideWhenUsed="1"/>
+    <w:lsdException w:name="Table Web 3" w:semiHidden="1" w:unhideWhenUsed="1"/>
+    <w:lsdException w:name="Balloon Text" w:semiHidden="1" w:unhideWhenUsed="1"/>
+    <w:lsdException w:name="Table Grid" w:uiPriority="39"/>
+    <w:lsdException w:name="Table Theme" w:semiHidden="1" w:unhideWhenUsed="1"/>
+    <w:lsdException w:name="Placeholder Text" w:semiHidden="1"/>
+    <w:lsdException w:name="No Spacing" w:uiPriority="1" w:qFormat="1"/>
+    <w:lsdException w:name="Light Shading" w:uiPriority="60"/>
+    <w:lsdException w:name="Light List" w:uiPriority="61"/>
+    <w:lsdException w:name="Light Grid" w:uiPriority="62"/>
+    <w:lsdException w:name="Medium Shading 1" w:uiPriority="63"/>
+    <w:lsdException w:name="Medium Shading 2" w:uiPriority="64"/>
+    <w:lsdException w:name="Medium List 1" w:uiPriority="65"/>
+    <w:lsdException w:name="Medium List 2" w:uiPriority="66"/>
+    <w:lsdException w:name="Medium Grid 1" w:uiPriority="67"/>
+    <w:lsdException w:name="Medium Grid 2" w:uiPriority="68"/>
+    <w:lsdException w:name="Medium Grid 3" w:uiPriority="69"/>
+    <w:lsdException w:name="Dark List" w:uiPriority="70"/>
+    <w:lsdException w:name="Colorful Shading" w:uiPriority="71"/>
+    <w:lsdException w:name="Colorful List" w:uiPriority="72"/>
+    <w:lsdException w:name="Colorful Grid" w:uiPriority="73"/>
+    <w:lsdException w:name="Light Shading Accent 1" w:uiPriority="60"/>
+    <w:lsdException w:name="Light List Accent 1" w:uiPriority="61"/>
+    <w:lsdException w:name="Light Grid Accent 1" w:uiPriority="62"/>
+    <w:lsdException w:name="Medium Shading 1 Accent 1" w:uiPriority="63"/>
+    <w:lsdException w:name="Medium Shading 2 Accent 1" w:uiPriority="64"/>
+    <w:lsdException w:name="Medium List 1 Accent 1" w:uiPriority="65"/>
+    <w:lsdException w:name="Revision" w:semiHidden="1"/>
+    <w:lsdException w:name="List Paragraph" w:uiPriority="34" w:qFormat="1"/>
+    <w:lsdException w:name="Quote" w:uiPriority="29" w:qFormat="1"/>
+    <w:lsdException w:name="Intense Quote" w:uiPriority="30" w:qFormat="1"/>
+    <w:lsdException w:name="Medium List 2 Accent 1" w:uiPriority="66"/>
+    <w:lsdException w:name="Medium Grid 1 Accent 1" w:uiPriority="67"/>
+    <w:lsdException w:name="Medium Grid 2 Accent 1" w:uiPriority="68"/>
+    <w:lsdException w:name="Medium Grid 3 Accent 1" w:uiPriority="69"/>
+    <w:lsdException w:name="Dark List Accent 1" w:uiPriority="70"/>
+    <w:lsdException w:name="Colorful Shading Accent 1" w:uiPriority="71"/>
+    <w:lsdException w:name="Colorful List Accent 1" w:uiPriority="72"/>
+    <w:lsdException w:name="Colorful Grid Accent 1" w:uiPriority="73"/>
+    <w:lsdException w:name="Light Shading Accent 2" w:uiPriority="60"/>
+    <w:lsdException w:name="Light List Accent 2" w:uiPriority="61"/>
+    <w:lsdException w:name="Light Grid Accent 2" w:uiPriority="62"/>
+    <w:lsdException w:name="Medium Shading 1 Accent 2" w:uiPriority="63"/>
+    <w:lsdException w:name="Medium Shading 2 Accent 2" w:uiPriority="64"/>
+    <w:lsdException w:name="Medium List 1 Accent 2" w:uiPriority="65"/>
+    <w:lsdException w:name="Medium List 2 Accent 2" w:uiPriority="66"/>
+    <w:lsdException w:name="Medium Grid 1 Accent 2" w:uiPriority="67"/>
+    <w:lsdException w:name="Medium Grid 2 Accent 2" w:uiPriority="68"/>
+    <w:lsdException w:name="Medium Grid 3 Accent 2" w:uiPriority="69"/>
+    <w:lsdException w:name="Dark List Accent 2" w:uiPriority="70"/>
+    <w:lsdException w:name="Colorful Shading Accent 2" w:uiPriority="71"/>
+    <w:lsdException w:name="Colorful List Accent 2" w:uiPriority="72"/>
+    <w:lsdException w:name="Colorful Grid Accent 2" w:uiPriority="73"/>
+    <w:lsdException w:name="Light Shading Accent 3" w:uiPriority="60"/>
+    <w:lsdException w:name="Light List Accent 3" w:uiPriority="61"/>
+    <w:lsdException w:name="Light Grid Accent 3" w:uiPriority="62"/>
+    <w:lsdException w:name="Medium Shading 1 Accent 3" w:uiPriority="63"/>
+    <w:lsdException w:name="Medium Shading 2 Accent 3" w:uiPriority="64"/>
+    <w:lsdException w:name="Medium List 1 Accent 3" w:uiPriority="65"/>
+    <w:lsdException w:name="Medium List 2 Accent 3" w:uiPriority="66"/>
+    <w:lsdException w:name="Medium Grid 1 Accent 3" w:uiPriority="67"/>
+    <w:lsdException w:name="Medium Grid 2 Accent 3" w:uiPriority="68"/>
+    <w:lsdException w:name="Medium Grid 3 Accent 3" w:uiPriority="69"/>
+    <w:lsdException w:name="Dark List Accent 3" w:uiPriority="70"/>
+    <w:lsdException w:name="Colorful Shading Accent 3" w:uiPriority="71"/>
+    <w:lsdException w:name="Colorful List Accent 3" w:uiPriority="72"/>
+    <w:lsdException w:name="Colorful Grid Accent 3" w:uiPriority="73"/>
+    <w:lsdException w:name="Light Shading Accent 4" w:uiPriority="60"/>
+    <w:lsdException w:name="Light List Accent 4" w:uiPriority="61"/>
+    <w:lsdException w:name="Light Grid Accent 4" w:uiPriority="62"/>
+    <w:lsdException w:name="Medium Shading 1 Accent 4" w:uiPriority="63"/>
+    <w:lsdException w:name="Medium Shading 2 Accent 4" w:uiPriority="64"/>
+    <w:lsdException w:name="Medium List 1 Accent 4" w:uiPriority="65"/>
+    <w:lsdException w:name="Medium List 2 Accent 4" w:uiPriority="66"/>
+    <w:lsdException w:name="Medium Grid 1 Accent 4" w:uiPriority="67"/>
+    <w:lsdException w:name="Medium Grid 2 Accent 4" w:uiPriority="68"/>
+    <w:lsdException w:name="Medium Grid 3 Accent 4" w:uiPriority="69"/>
+    <w:lsdException w:name="Dark List Accent 4" w:uiPriority="70"/>
+    <w:lsdException w:name="Colorful Shading Accent 4" w:uiPriority="71"/>
+    <w:lsdException w:name="Colorful List Accent 4" w:uiPriority="72"/>
+    <w:lsdException w:name="Colorful Grid Accent 4" w:uiPriority="73"/>
+    <w:lsdException w:name="Light Shading Accent 5" w:uiPriority="60"/>
+    <w:lsdException w:name="Light List Accent 5" w:uiPriority="61"/>
+    <w:lsdException w:name="Light Grid Accent 5" w:uiPriority="62"/>
+    <w:lsdException w:name="Medium Shading 1 Accent 5" w:uiPriority="63"/>
+    <w:lsdException w:name="Medium Shading 2 Accent 5" w:uiPriority="64"/>
+    <w:lsdException w:name="Medium List 1 Accent 5" w:uiPriority="65"/>
+    <w:lsdException w:name="Medium List 2 Accent 5" w:uiPriority="66"/>
+    <w:lsdException w:name="Medium Grid 1 Accent 5" w:uiPriority="67"/>
+    <w:lsdException w:name="Medium Grid 2 Accent 5" w:uiPriority="68"/>
+    <w:lsdException w:name="Medium Grid 3 Accent 5" w:uiPriority="69"/>
+    <w:lsdException w:name="Dark List Accent 5" w:uiPriority="70"/>
+    <w:lsdException w:name="Colorful Shading Accent 5" w:uiPriority="71"/>
+    <w:lsdException w:name="Colorful List Accent 5" w:uiPriority="72"/>
+    <w:lsdException w:name="Colorful Grid Accent 5" w:uiPriority="73"/>
+    <w:lsdException w:name="Light Shading Accent 6" w:uiPriority="60"/>
+    <w:lsdException w:name="Light List Accent 6" w:uiPriority="61"/>
+    <w:lsdException w:name="Light Grid Accent 6" w:uiPriority="62"/>
+    <w:lsdException w:name="Medium Shading 1 Accent 6" w:uiPriority="63"/>
+    <w:lsdException w:name="Medium Shading 2 Accent 6" w:uiPriority="64"/>
+    <w:lsdException w:name="Medium List 1 Accent 6" w:uiPriority="65"/>
+    <w:lsdException w:name="Medium List 2 Accent 6" w:uiPriority="66"/>
+    <w:lsdException w:name="Medium Grid 1 Accent 6" w:uiPriority="67"/>
+    <w:lsdException w:name="Medium Grid 2 Accent 6" w:uiPriority="68"/>
+    <w:lsdException w:name="Medium Grid 3 Accent 6" w:uiPriority="69"/>
+    <w:lsdException w:name="Dark List Accent 6" w:uiPriority="70"/>
+    <w:lsdException w:name="Colorful Shading Accent 6" w:uiPriority="71"/>
+    <w:lsdException w:name="Colorful List Accent 6" w:uiPriority="72"/>
+    <w:lsdException w:name="Colorful Grid Accent 6" w:uiPriority="73"/>
+    <w:lsdException w:name="Subtle Emphasis" w:uiPriority="19" w:qFormat="1"/>
+    <w:lsdException w:name="Intense Emphasis" w:uiPriority="21" w:qFormat="1"/>
+    <w:lsdException w:name="Subtle Reference" w:uiPriority="31" w:qFormat="1"/>
+    <w:lsdException w:name="Intense Reference" w:uiPriority="32" w:qFormat="1"/>
+    <w:lsdException w:name="Book Title" w:uiPriority="33" w:qFormat="1"/>
+    <w:lsdException w:name="Bibliography" w:semiHidden="1" w:uiPriority="37" w:unhideWhenUsed="1"/>
+    <w:lsdException w:name="TOC Heading" w:semiHidden="1" w:uiPriority="39" w:unhideWhenUsed="1" w:qFormat="1"/>
+    <w:lsdException w:name="Plain Table 1" w:uiPriority="41"/>
+    <w:lsdException w:name="Plain Table 2" w:uiPriority="42"/>
+    <w:lsdException w:name="Plain Table 3" w:uiPriority="43"/>
+    <w:lsdException w:name="Plain Table 4" w:uiPriority="44"/>
+    <w:lsdException w:name="Plain Table 5" w:uiPriority="45"/>
+    <w:lsdException w:name="Grid Table Light" w:uiPriority="40"/>
+    <w:lsdException w:name="Grid Table 1 Light" w:uiPriority="46"/>
+    <w:lsdException w:name="Grid Table 2" w:uiPriority="47"/>
+    <w:lsdException w:name="Grid Table 3" w:uiPriority="48"/>
+    <w:lsdException w:name="Grid Table 4" w:uiPriority="49"/>
+    <w:lsdException w:name="Grid Table 5 Dark" w:uiPriority="50"/>
+    <w:lsdException w:name="Grid Table 6 Colorful" w:uiPriority="51"/>
+    <w:lsdException w:name="Grid Table 7 Colorful" w:uiPriority="52"/>
+    <w:lsdException w:name="Grid Table 1 Light Accent 1" w:uiPriority="46"/>
+    <w:lsdException w:name="Grid Table 2 Accent 1" w:uiPriority="47"/>
+    <w:lsdException w:name="Grid Table 3 Accent 1" w:uiPriority="48"/>
+    <w:lsdException w:name="Grid Table 4 Accent 1" w:uiPriority="49"/>
+    <w:lsdException w:name="Grid Table 5 Dark Accent 1" w:uiPriority="50"/>
+    <w:lsdException w:name="Grid Table 6 Colorful Accent 1" w:uiPriority="51"/>
+    <w:lsdException w:name="Grid Table 7 Colorful Accent 1" w:uiPriority="52"/>
+    <w:lsdException w:name="Grid Table 1 Light Accent 2" w:uiPriority="46"/>
+    <w:lsdException w:name="Grid Table 2 Accent 2" w:uiPriority="47"/>
+    <w:lsdException w:name="Grid Table 3 Accent 2" w:uiPriority="48"/>
+    <w:lsdException w:name="Grid Table 4 Accent 2" w:uiPriority="49"/>
+    <w:lsdException w:name="Grid Table 5 Dark Accent 2" w:uiPriority="50"/>
+    <w:lsdException w:name="Grid Table 6 Colorful Accent 2" w:uiPriority="51"/>
+    <w:lsdException w:name="Grid Table 7 Colorful Accent 2" w:uiPriority="52"/>
+    <w:lsdException w:name="Grid Table 1 Light Accent 3" w:uiPriority="46"/>
+    <w:lsdException w:name="Grid Table 2 Accent 3" w:uiPriority="47"/>
+    <w:lsdException w:name="Grid Table 3 Accent 3" w:uiPriority="48"/>
+    <w:lsdException w:name="Grid Table 4 Accent 3" w:uiPriority="49"/>
+    <w:lsdException w:name="Grid Table 5 Dark Accent 3" w:uiPriority="50"/>
+    <w:lsdException w:name="Grid Table 6 Colorful Accent 3" w:uiPriority="51"/>
+    <w:lsdException w:name="Grid Table 7 Colorful Accent 3" w:uiPriority="52"/>
+    <w:lsdException w:name="Grid Table 1 Light Accent 4" w:uiPriority="46"/>
+    <w:lsdException w:name="Grid Table 2 Accent 4" w:uiPriority="47"/>
+    <w:lsdException w:name="Grid Table 3 Accent 4" w:uiPriority="48"/>
+    <w:lsdException w:name="Grid Table 4 Accent 4" w:uiPriority="49"/>
+    <w:lsdException w:name="Grid Table 5 Dark Accent 4" w:uiPriority="50"/>
+    <w:lsdException w:name="Grid Table 6 Colorful Accent 4" w:uiPriority="51"/>
+    <w:lsdException w:name="Grid Table 7 Colorful Accent 4" w:uiPriority="52"/>
+    <w:lsdException w:name="Grid Table 1 Light Accent 5" w:uiPriority="46"/>
+    <w:lsdException w:name="Grid Table 2 Accent 5" w:uiPriority="47"/>
+    <w:lsdException w:name="Grid Table 3 Accent 5" w:uiPriority="48"/>
+    <w:lsdException w:name="Grid Table 4 Accent 5" w:uiPriority="49"/>
+    <w:lsdException w:name="Grid Table 5 Dark Accent 5" w:uiPriority="50"/>
+    <w:lsdException w:name="Grid Table 6 Colorful Accent 5" w:uiPriority="51"/>
+    <w:lsdException w:name="Grid Table 7 Colorful Accent 5" w:uiPriority="52"/>
+    <w:lsdException w:name="Grid Table 1 Light Accent 6" w:uiPriority="46"/>
+    <w:lsdException w:name="Grid Table 2 Accent 6" w:uiPriority="47"/>
+    <w:lsdException w:name="Grid Table 3 Accent 6" w:uiPriority="48"/>
+    <w:lsdException w:name="Grid Table 4 Accent 6" w:uiPriority="49"/>
+    <w:lsdException w:name="Grid Table 5 Dark Accent 6" w:uiPriority="50"/>
+    <w:lsdException w:name="Grid Table 6 Colorful Accent 6" w:uiPriority="51"/>
+    <w:lsdException w:name="Grid Table 7 Colorful Accent 6" w:uiPriority="52"/>
+    <w:lsdException w:name="List Table 1 Light" w:uiPriority="46"/>
+    <w:lsdException w:name="List Table 2" w:uiPriority="47"/>
+    <w:lsdException w:name="List Table 3" w:uiPriority="48"/>
+    <w:lsdException w:name="List Table 4" w:uiPriority="49"/>
+    <w:lsdException w:name="List Table 5 Dark" w:uiPriority="50"/>
+    <w:lsdException w:name="List Table 6 Colorful" w:uiPriority="51"/>
+    <w:lsdException w:name="List Table 7 Colorful" w:uiPriority="52"/>
+    <w:lsdException w:name="List Table 1 Light Accent 1" w:uiPriority="46"/>
+    <w:lsdException w:name="List Table 2 Accent 1" w:uiPriority="47"/>
+    <w:lsdException w:name="List Table 3 Accent 1" w:uiPriority="48"/>
+    <w:lsdException w:name="List Table 4 Accent 1" w:uiPriority="49"/>
+    <w:lsdException w:name="List Table 5 Dark Accent 1" w:uiPriority="50"/>
+    <w:lsdException w:name="List Table 6 Colorful Accent 1" w:uiPriority="51"/>
+    <w:lsdException w:name="List Table 7 Colorful Accent 1" w:uiPriority="52"/>
+    <w:lsdException w:name="List Table 1 Light Accent 2" w:uiPriority="46"/>
+    <w:lsdException w:name="List Table 2 Accent 2" w:uiPriority="47"/>
+    <w:lsdException w:name="List Table 3 Accent 2" w:uiPriority="48"/>
+    <w:lsdException w:name="List Table 4 Accent 2" w:uiPriority="49"/>
+    <w:lsdException w:name="List Table 5 Dark Accent 2" w:uiPriority="50"/>
+    <w:lsdException w:name="List Table 6 Colorful Accent 2" w:uiPriority="51"/>
+    <w:lsdException w:name="List Table 7 Colorful Accent 2" w:uiPriority="52"/>
+    <w:lsdException w:name="List Table 1 Light Accent 3" w:uiPriority="46"/>
+    <w:lsdException w:name="List Table 2 Accent 3" w:uiPriority="47"/>
+    <w:lsdException w:name="List Table 3 Accent 3" w:uiPriority="48"/>
+    <w:lsdException w:name="List Table 4 Accent 3" w:uiPriority="49"/>
+    <w:lsdException w:name="List Table 5 Dark Accent 3" w:uiPriority="50"/>
+    <w:lsdException w:name="List Table 6 Colorful Accent 3" w:uiPriority="51"/>
+    <w:lsdException w:name="List Table 7 Colorful Accent 3" w:uiPriority="52"/>
+    <w:lsdException w:name="List Table 1 Light Accent 4" w:uiPriority="46"/>
+    <w:lsdException w:name="List Table 2 Accent 4" w:uiPriority="47"/>
+    <w:lsdException w:name="List Table 3 Accent 4" w:uiPriority="48"/>
+    <w:lsdException w:name="List Table 4 Accent 4" w:uiPriority="49"/>
+    <w:lsdException w:name="List Table 5 Dark Accent 4" w:uiPriority="50"/>
+    <w:lsdException w:name="List Table 6 Colorful Accent 4" w:uiPriority="51"/>
+    <w:lsdException w:name="List Table 7 Colorful Accent 4" w:uiPriority="52"/>
+    <w:lsdException w:name="List Table 1 Light Accent 5" w:uiPriority="46"/>
+    <w:lsdException w:name="List Table 2 Accent 5" w:uiPriority="47"/>
+    <w:lsdException w:name="List Table 3 Accent 5" w:uiPriority="48"/>
+    <w:lsdException w:name="List Table 4 Accent 5" w:uiPriority="49"/>
+    <w:lsdException w:name="List Table 5 Dark Accent 5" w:uiPriority="50"/>
+    <w:lsdException w:name="List Table 6 Colorful Accent 5" w:uiPriority="51"/>
+    <w:lsdException w:name="List Table 7 Colorful Accent 5" w:uiPriority="52"/>
+    <w:lsdException w:name="List Table 1 Light Accent 6" w:uiPriority="46"/>
+    <w:lsdException w:name="List Table 2 Accent 6" w:uiPriority="47"/>
+    <w:lsdException w:name="List Table 3 Accent 6" w:uiPriority="48"/>
+    <w:lsdException w:name="List Table 4 Accent 6" w:uiPriority="49"/>
+    <w:lsdException w:name="List Table 5 Dark Accent 6" w:uiPriority="50"/>
+    <w:lsdException w:name="List Table 6 Colorful Accent 6" w:uiPriority="51"/>
+    <w:lsdException w:name="List Table 7 Colorful Accent 6" w:uiPriority="52"/>
   </w:latentStyles>
   <w:style w:type="paragraph" w:default="1" w:styleId="Normal">
     <w:name w:val="Normal"/>
@@ -37116,7 +36762,7 @@
   <a:extraClrSchemeLst/>
   <a:extLst>
     <a:ext uri="{05A4C25C-085E-4340-85A3-A5531E510DB2}">
-      <thm15:themeFamily xmlns:thm15="http://schemas.microsoft.com/office/thememl/2012/main" xmlns="" name="Office Theme" id="{62F939B6-93AF-4DB8-9C6B-D6C7DFDC589F}" vid="{4A3C46E8-61CC-4603-A589-7422A47A8E4A}"/>
+      <thm15:themeFamily xmlns:thm15="http://schemas.microsoft.com/office/thememl/2012/main" name="Office Theme" id="{62F939B6-93AF-4DB8-9C6B-D6C7DFDC589F}" vid="{4A3C46E8-61CC-4603-A589-7422A47A8E4A}"/>
     </a:ext>
   </a:extLst>
 </a:theme>
@@ -37127,7 +36773,7 @@
 </file>
 
 <file path=customXml/itemProps1.xml><?xml version="1.0" encoding="utf-8"?>
-<ds:datastoreItem xmlns:ds="http://schemas.openxmlformats.org/officeDocument/2006/customXml" ds:itemID="{AB205006-D23C-4197-B8C5-D353C799EAD3}">
+<ds:datastoreItem xmlns:ds="http://schemas.openxmlformats.org/officeDocument/2006/customXml" ds:itemID="{0CF94547-8436-46C4-80D9-9C919559AD3F}">
   <ds:schemaRefs>
     <ds:schemaRef ds:uri="http://schemas.openxmlformats.org/officeDocument/2006/bibliography"/>
   </ds:schemaRefs>

</xml_diff>

<commit_message>
updating again the confusion matrix section
</commit_message>
<xml_diff>
--- a/Reports/hw4report.docx
+++ b/Reports/hw4report.docx
@@ -1,6 +1,6 @@
 
 <file path=word/document.xml><?xml version="1.0" encoding="utf-8"?>
-<w:document xmlns:wpc="http://schemas.microsoft.com/office/word/2010/wordprocessingCanvas" xmlns:mc="http://schemas.openxmlformats.org/markup-compatibility/2006" xmlns:o="urn:schemas-microsoft-com:office:office" xmlns:r="http://schemas.openxmlformats.org/officeDocument/2006/relationships" xmlns:m="http://schemas.openxmlformats.org/officeDocument/2006/math" xmlns:v="urn:schemas-microsoft-com:vml" xmlns:wp14="http://schemas.microsoft.com/office/word/2010/wordprocessingDrawing" xmlns:wp="http://schemas.openxmlformats.org/drawingml/2006/wordprocessingDrawing" xmlns:w10="urn:schemas-microsoft-com:office:word" xmlns:w="http://schemas.openxmlformats.org/wordprocessingml/2006/main" xmlns:w14="http://schemas.microsoft.com/office/word/2010/wordml" xmlns:wpg="http://schemas.microsoft.com/office/word/2010/wordprocessingGroup" xmlns:wpi="http://schemas.microsoft.com/office/word/2010/wordprocessingInk" xmlns:wne="http://schemas.microsoft.com/office/word/2006/wordml" xmlns:wps="http://schemas.microsoft.com/office/word/2010/wordprocessingShape" mc:Ignorable="w14 wp14">
+<w:document xmlns:wpc="http://schemas.microsoft.com/office/word/2010/wordprocessingCanvas" xmlns:mc="http://schemas.openxmlformats.org/markup-compatibility/2006" xmlns:o="urn:schemas-microsoft-com:office:office" xmlns:r="http://schemas.openxmlformats.org/officeDocument/2006/relationships" xmlns:m="http://schemas.openxmlformats.org/officeDocument/2006/math" xmlns:v="urn:schemas-microsoft-com:vml" xmlns:wp14="http://schemas.microsoft.com/office/word/2010/wordprocessingDrawing" xmlns:wp="http://schemas.openxmlformats.org/drawingml/2006/wordprocessingDrawing" xmlns:w10="urn:schemas-microsoft-com:office:word" xmlns:w="http://schemas.openxmlformats.org/wordprocessingml/2006/main" xmlns:w14="http://schemas.microsoft.com/office/word/2010/wordml" xmlns:w15="http://schemas.microsoft.com/office/word/2012/wordml" xmlns:wpg="http://schemas.microsoft.com/office/word/2010/wordprocessingGroup" xmlns:wpi="http://schemas.microsoft.com/office/word/2010/wordprocessingInk" xmlns:wne="http://schemas.microsoft.com/office/word/2006/wordml" xmlns:wps="http://schemas.microsoft.com/office/word/2010/wordprocessingShape" mc:Ignorable="w14 w15 wp14">
   <w:body>
     <w:p>
       <w:pPr>
@@ -247,11 +247,9 @@
         </w:rPr>
         <w:t xml:space="preserve"> באמצעות המודל המרקובי ואלגוריתם </w:t>
       </w:r>
-      <w:proofErr w:type="spellStart"/>
       <w:r>
         <w:t>Viterby</w:t>
       </w:r>
-      <w:proofErr w:type="spellEnd"/>
     </w:p>
     <w:p>
       <w:pPr>
@@ -334,12 +332,15 @@
     <w:p>
       <w:pPr>
         <w:rPr>
-          <w:rtl/>
+          <w:rFonts w:ascii="Arial" w:hAnsi="Arial" w:cs="Arial"/>
+          <w:color w:val="000000"/>
+          <w:sz w:val="21"/>
+          <w:szCs w:val="21"/>
+          <w:shd w:val="clear" w:color="auto" w:fill="FFFFFF"/>
         </w:rPr>
       </w:pPr>
       <w:r>
         <w:rPr>
-          <w:rFonts w:hint="cs"/>
           <w:rtl/>
         </w:rPr>
         <w:t xml:space="preserve">פלט התוכנית כולל קובץ </w:t>
@@ -349,7 +350,6 @@
       </w:r>
       <w:r>
         <w:rPr>
-          <w:rFonts w:hint="cs"/>
           <w:rtl/>
         </w:rPr>
         <w:t xml:space="preserve">, המכיל את </w:t>
@@ -359,76 +359,29 @@
       </w:r>
       <w:r>
         <w:rPr>
-          <w:rFonts w:hint="cs"/>
           <w:rtl/>
         </w:rPr>
-        <w:t xml:space="preserve"> בהתאם לקובץ האימון וקובץ ההערכה </w:t>
-      </w:r>
-      <w:r>
-        <w:rPr>
-          <w:rFonts w:hint="cs"/>
-          <w:rtl/>
-        </w:rPr>
-        <w:t>שהתקבלו כ</w:t>
-      </w:r>
-      <w:r>
-        <w:rPr>
-          <w:rFonts w:hint="cs"/>
-          <w:rtl/>
-        </w:rPr>
-        <w:t>קלט</w:t>
-      </w:r>
-      <w:r>
-        <w:rPr>
-          <w:rFonts w:hint="cs"/>
-          <w:rtl/>
-        </w:rPr>
-        <w:t>.</w:t>
-      </w:r>
-      <w:r>
-        <w:rPr>
-          <w:rFonts w:hint="cs"/>
-          <w:rtl/>
-        </w:rPr>
-        <w:t xml:space="preserve"> מצ"ב (נספחים - </w:t>
+        <w:t xml:space="preserve"> בהתאם לקובץ האימון וקובץ ההערכה שהתקבלו כקלט. מצ"ב (נספחים - </w:t>
       </w:r>
       <w:r>
         <w:t>development confusion matrix</w:t>
       </w:r>
       <w:r>
         <w:rPr>
-          <w:rFonts w:hint="cs"/>
           <w:rtl/>
         </w:rPr>
-        <w:t>) מטריצת הבלבול עבור קובץ האימון וקובץ</w:t>
+        <w:t xml:space="preserve">) מטריצת הבלבול עבור </w:t>
       </w:r>
       <w:r>
         <w:rPr>
-          <w:rFonts w:hint="cs"/>
+          <w:rFonts w:ascii="Arial" w:hAnsi="Arial" w:cs="Arial"/>
+          <w:color w:val="000000"/>
+          <w:sz w:val="21"/>
+          <w:szCs w:val="21"/>
+          <w:shd w:val="clear" w:color="auto" w:fill="FFFFFF"/>
           <w:rtl/>
         </w:rPr>
-        <w:t xml:space="preserve"> ההערכה</w:t>
-      </w:r>
-      <w:r>
-        <w:rPr>
-          <w:rFonts w:hint="cs"/>
-          <w:rtl/>
-        </w:rPr>
-        <w:t xml:space="preserve"> </w:t>
-      </w:r>
-      <w:r>
-        <w:rPr>
-          <w:rFonts w:hint="cs"/>
-          <w:rtl/>
-        </w:rPr>
-        <w:t>שבעזרתם פותחה התוכנית</w:t>
-      </w:r>
-      <w:r>
-        <w:rPr>
-          <w:rFonts w:hint="cs"/>
-          <w:rtl/>
-        </w:rPr>
-        <w:t>.</w:t>
+        <w:t>קובץ האימון וקובץ ההערכה שבעזרתם פותחה התוכנית.</w:t>
       </w:r>
     </w:p>
     <w:p>
@@ -444,28 +397,98 @@
       </w:pPr>
       <w:r>
         <w:rPr>
-          <w:rStyle w:val="Strong"/>
           <w:rFonts w:ascii="Arial" w:hAnsi="Arial" w:cs="Arial"/>
           <w:color w:val="000000"/>
           <w:sz w:val="21"/>
           <w:szCs w:val="21"/>
-          <w:highlight w:val="yellow"/>
           <w:shd w:val="clear" w:color="auto" w:fill="FFFFFF"/>
           <w:rtl/>
         </w:rPr>
-        <w:t>נתחו את סוגי הטעויות העיקריים</w:t>
+        <w:t xml:space="preserve">כפי שניתן לראות במטריצה, ברוב הטעויות המסווג בחר לסווג מילים כשמות עצם: </w:t>
       </w:r>
-      <w:r>
+    </w:p>
+    <w:p>
+      <w:pPr>
+        <w:pStyle w:val="ListParagraph"/>
+        <w:numPr>
+          <w:ilvl w:val="0"/>
+          <w:numId w:val="23"/>
+        </w:numPr>
+        <w:spacing w:line="256" w:lineRule="auto"/>
         <w:rPr>
-          <w:rStyle w:val="apple-converted-space"/>
           <w:rFonts w:ascii="Arial" w:hAnsi="Arial" w:cs="Arial"/>
           <w:color w:val="000000"/>
           <w:sz w:val="21"/>
           <w:szCs w:val="21"/>
-          <w:highlight w:val="yellow"/>
+          <w:shd w:val="clear" w:color="auto" w:fill="FFFFFF"/>
+          <w:rtl/>
+        </w:rPr>
+      </w:pPr>
+      <w:r>
+        <w:rPr>
+          <w:rFonts w:ascii="Arial" w:hAnsi="Arial" w:cs="Arial"/>
+          <w:color w:val="000000"/>
+          <w:sz w:val="21"/>
+          <w:szCs w:val="21"/>
+          <w:shd w:val="clear" w:color="auto" w:fill="FFFFFF"/>
+          <w:rtl/>
+        </w:rPr>
+        <w:t>שמות אשר סווגו כשמות עצם : 230</w:t>
+      </w:r>
+    </w:p>
+    <w:p>
+      <w:pPr>
+        <w:pStyle w:val="ListParagraph"/>
+        <w:numPr>
+          <w:ilvl w:val="0"/>
+          <w:numId w:val="23"/>
+        </w:numPr>
+        <w:spacing w:line="256" w:lineRule="auto"/>
+        <w:rPr>
+          <w:rFonts w:ascii="Arial" w:hAnsi="Arial" w:cs="Arial"/>
+          <w:color w:val="000000"/>
+          <w:sz w:val="21"/>
+          <w:szCs w:val="21"/>
           <w:shd w:val="clear" w:color="auto" w:fill="FFFFFF"/>
         </w:rPr>
-        <w:t> </w:t>
+      </w:pPr>
+      <w:r>
+        <w:rPr>
+          <w:rFonts w:ascii="Arial" w:hAnsi="Arial" w:cs="Arial"/>
+          <w:color w:val="000000"/>
+          <w:sz w:val="21"/>
+          <w:szCs w:val="21"/>
+          <w:shd w:val="clear" w:color="auto" w:fill="FFFFFF"/>
+          <w:rtl/>
+        </w:rPr>
+        <w:t>שמות תואר אשר סווגו כשמות עצם: 267</w:t>
+      </w:r>
+    </w:p>
+    <w:p>
+      <w:pPr>
+        <w:pStyle w:val="ListParagraph"/>
+        <w:numPr>
+          <w:ilvl w:val="0"/>
+          <w:numId w:val="23"/>
+        </w:numPr>
+        <w:spacing w:line="256" w:lineRule="auto"/>
+        <w:rPr>
+          <w:rFonts w:ascii="Arial" w:hAnsi="Arial" w:cs="Arial"/>
+          <w:color w:val="000000"/>
+          <w:sz w:val="21"/>
+          <w:szCs w:val="21"/>
+          <w:shd w:val="clear" w:color="auto" w:fill="FFFFFF"/>
+        </w:rPr>
+      </w:pPr>
+      <w:r>
+        <w:rPr>
+          <w:rFonts w:ascii="Arial" w:hAnsi="Arial" w:cs="Arial"/>
+          <w:color w:val="000000"/>
+          <w:sz w:val="21"/>
+          <w:szCs w:val="21"/>
+          <w:shd w:val="clear" w:color="auto" w:fill="FFFFFF"/>
+        </w:rPr>
+        <w:t>MWE</w:t>
       </w:r>
       <w:r>
         <w:rPr>
@@ -473,10 +496,126 @@
           <w:color w:val="000000"/>
           <w:sz w:val="21"/>
           <w:szCs w:val="21"/>
-          <w:highlight w:val="yellow"/>
+          <w:shd w:val="clear" w:color="auto" w:fill="FFFFFF"/>
+          <w:rtl/>
+        </w:rPr>
+        <w:t xml:space="preserve"> (המוגדר כתואר) אשר סווגו כשמות עצם: 204</w:t>
+      </w:r>
+    </w:p>
+    <w:p>
+      <w:pPr>
+        <w:pStyle w:val="ListParagraph"/>
+        <w:numPr>
+          <w:ilvl w:val="0"/>
+          <w:numId w:val="23"/>
+        </w:numPr>
+        <w:spacing w:line="256" w:lineRule="auto"/>
+        <w:rPr>
+          <w:rFonts w:ascii="Arial" w:hAnsi="Arial" w:cs="Arial"/>
+          <w:color w:val="000000"/>
+          <w:sz w:val="21"/>
+          <w:szCs w:val="21"/>
           <w:shd w:val="clear" w:color="auto" w:fill="FFFFFF"/>
         </w:rPr>
-        <w:t xml:space="preserve">- </w:t>
+      </w:pPr>
+      <w:r>
+        <w:rPr>
+          <w:rFonts w:ascii="Arial" w:hAnsi="Arial" w:cs="Arial"/>
+          <w:color w:val="000000"/>
+          <w:sz w:val="21"/>
+          <w:szCs w:val="21"/>
+          <w:shd w:val="clear" w:color="auto" w:fill="FFFFFF"/>
+          <w:rtl/>
+        </w:rPr>
+        <w:t>בינוני אשר סווגו כשמות עצם: 159</w:t>
+      </w:r>
+    </w:p>
+    <w:p>
+      <w:pPr>
+        <w:rPr>
+          <w:rFonts w:ascii="Arial" w:hAnsi="Arial" w:cs="Arial"/>
+          <w:color w:val="000000"/>
+          <w:sz w:val="21"/>
+          <w:szCs w:val="21"/>
+          <w:shd w:val="clear" w:color="auto" w:fill="FFFFFF"/>
+          <w:rtl/>
+        </w:rPr>
+      </w:pPr>
+      <w:r>
+        <w:rPr>
+          <w:rFonts w:ascii="Arial" w:hAnsi="Arial" w:cs="Arial"/>
+          <w:color w:val="000000"/>
+          <w:sz w:val="21"/>
+          <w:szCs w:val="21"/>
+          <w:shd w:val="clear" w:color="auto" w:fill="FFFFFF"/>
+          <w:rtl/>
+        </w:rPr>
+        <w:t>לדוגמא, סיווג שמות כשמות עצם –</w:t>
+      </w:r>
+      <w:r>
+        <w:rPr>
+          <w:b/>
+          <w:bCs/>
+          <w:rtl/>
+        </w:rPr>
+        <w:t xml:space="preserve"> </w:t>
+      </w:r>
+      <w:r>
+        <w:rPr>
+          <w:rFonts w:ascii="Arial" w:hAnsi="Arial" w:cs="Arial"/>
+          <w:color w:val="000000"/>
+          <w:sz w:val="21"/>
+          <w:szCs w:val="21"/>
+          <w:shd w:val="clear" w:color="auto" w:fill="FFFFFF"/>
+          <w:rtl/>
+        </w:rPr>
+        <w:t>שמות הם שמות עצם ולכן הסתברויות המעבר שלהם לשאר סוגי התיוג יהיו דומות. לכן, ובגלל שכמות שמות העצם בטקסט הלימוד היא הגדולה ביותר, הגיוני שהמסווג , הבנוי על מידע סטטיסטי בלבד, יטעה ויסווג שמות רבים כשמות עצם.</w:t>
+      </w:r>
+    </w:p>
+    <w:p>
+      <w:pPr>
+        <w:rPr>
+          <w:rFonts w:ascii="Arial" w:hAnsi="Arial" w:cs="Arial"/>
+          <w:color w:val="000000"/>
+          <w:sz w:val="21"/>
+          <w:szCs w:val="21"/>
+          <w:shd w:val="clear" w:color="auto" w:fill="FFFFFF"/>
+          <w:rtl/>
+        </w:rPr>
+      </w:pPr>
+      <w:r>
+        <w:rPr>
+          <w:rFonts w:ascii="Arial" w:hAnsi="Arial" w:cs="Arial"/>
+          <w:color w:val="000000"/>
+          <w:sz w:val="21"/>
+          <w:szCs w:val="21"/>
+          <w:shd w:val="clear" w:color="auto" w:fill="FFFFFF"/>
+          <w:rtl/>
+        </w:rPr>
+        <w:t>שאר טעויות הסיווג נובעות ממילים בעלות מספר סיווגי תיוג בטקסט הלימוד:</w:t>
+      </w:r>
+    </w:p>
+    <w:p>
+      <w:pPr>
+        <w:rPr>
+          <w:rFonts w:ascii="Arial" w:hAnsi="Arial" w:cs="Arial"/>
+          <w:color w:val="000000"/>
+          <w:sz w:val="21"/>
+          <w:szCs w:val="21"/>
+          <w:shd w:val="clear" w:color="auto" w:fill="FFFFFF"/>
+          <w:rtl/>
+        </w:rPr>
+      </w:pPr>
+      <w:r>
+        <w:rPr>
+          <w:rFonts w:ascii="Arial" w:hAnsi="Arial" w:cs="Arial"/>
+          <w:color w:val="000000"/>
+          <w:sz w:val="21"/>
+          <w:szCs w:val="21"/>
+          <w:shd w:val="clear" w:color="auto" w:fill="FFFFFF"/>
+          <w:rtl/>
+        </w:rPr>
+        <w:t xml:space="preserve">לדוגמא : </w:t>
       </w:r>
       <w:r>
         <w:rPr>
@@ -488,7 +627,30 @@
           <w:shd w:val="clear" w:color="auto" w:fill="FFFFFF"/>
           <w:rtl/>
         </w:rPr>
-        <w:t>הסבירו מדוע דווקא הן קורות</w:t>
+        <w:t>יש לבחור מילה המופיע בקובץ הלימוד גם כשם תואר וגם כשם עצם ולהציגה</w:t>
+      </w:r>
+    </w:p>
+    <w:p>
+      <w:pPr>
+        <w:rPr>
+          <w:rFonts w:ascii="Arial" w:hAnsi="Arial" w:cs="Arial"/>
+          <w:color w:val="000000"/>
+          <w:sz w:val="21"/>
+          <w:szCs w:val="21"/>
+          <w:shd w:val="clear" w:color="auto" w:fill="FFFFFF"/>
+          <w:rtl/>
+        </w:rPr>
+      </w:pPr>
+      <w:r>
+        <w:rPr>
+          <w:rFonts w:ascii="Arial" w:hAnsi="Arial" w:cs="Arial"/>
+          <w:color w:val="000000"/>
+          <w:sz w:val="21"/>
+          <w:szCs w:val="21"/>
+          <w:shd w:val="clear" w:color="auto" w:fill="FFFFFF"/>
+          <w:rtl/>
+        </w:rPr>
+        <w:t>מכיוון שכמות שמות העצם בטקסט הלימוד היא הגבוהה ביותר, הגיוני שכאשר המסווג נתקל במילים בעלות כפל סוגי תיוג,  המסווג יטעה ויבחר בשם עצם בשל הסתברות המעבר הגבוהה יותר שנוצרת על ידי מודל ה-</w:t>
       </w:r>
       <w:r>
         <w:rPr>
@@ -496,10 +658,41 @@
           <w:color w:val="000000"/>
           <w:sz w:val="21"/>
           <w:szCs w:val="21"/>
-          <w:highlight w:val="yellow"/>
           <w:shd w:val="clear" w:color="auto" w:fill="FFFFFF"/>
         </w:rPr>
-        <w:t>.</w:t>
+        <w:t>HMM</w:t>
+      </w:r>
+      <w:r>
+        <w:rPr>
+          <w:rFonts w:ascii="Arial" w:hAnsi="Arial" w:cs="Arial"/>
+          <w:color w:val="000000"/>
+          <w:sz w:val="21"/>
+          <w:szCs w:val="21"/>
+          <w:shd w:val="clear" w:color="auto" w:fill="FFFFFF"/>
+          <w:rtl/>
+        </w:rPr>
+        <w:t xml:space="preserve"> הנבנה על פי </w:t>
+      </w:r>
+      <w:r>
+        <w:rPr>
+          <w:rFonts w:ascii="Arial" w:hAnsi="Arial" w:cs="Arial"/>
+          <w:color w:val="000000"/>
+          <w:sz w:val="21"/>
+          <w:szCs w:val="21"/>
+          <w:shd w:val="clear" w:color="auto" w:fill="FFFFFF"/>
+        </w:rPr>
+        <w:t>MLE</w:t>
+      </w:r>
+      <w:r>
+        <w:rPr>
+          <w:rFonts w:ascii="Arial" w:hAnsi="Arial" w:cs="Arial"/>
+          <w:color w:val="000000"/>
+          <w:sz w:val="21"/>
+          <w:szCs w:val="21"/>
+          <w:shd w:val="clear" w:color="auto" w:fill="FFFFFF"/>
+          <w:rtl/>
+        </w:rPr>
+        <w:t xml:space="preserve">. </w:t>
       </w:r>
     </w:p>
     <w:p>
@@ -512,6 +705,8 @@
           <w:shd w:val="clear" w:color="auto" w:fill="FFFFFF"/>
         </w:rPr>
       </w:pPr>
+      <w:bookmarkStart w:id="0" w:name="_GoBack"/>
+      <w:bookmarkEnd w:id="0"/>
     </w:p>
     <w:p>
       <w:pPr>
@@ -582,6 +777,7 @@
         </w:rPr>
       </w:pPr>
       <w:r>
+        <w:lastRenderedPageBreak/>
         <w:t>Baseline</w:t>
       </w:r>
     </w:p>
@@ -1025,27 +1221,7 @@
                 <w:sz w:val="18"/>
                 <w:szCs w:val="18"/>
               </w:rPr>
-              <w:t>Accuracy (</w:t>
-            </w:r>
-            <w:proofErr w:type="spellStart"/>
-            <w:r>
-              <w:rPr>
-                <w:rFonts w:ascii="Calibri" w:hAnsi="Calibri"/>
-                <w:color w:val="9C0006"/>
-                <w:sz w:val="18"/>
-                <w:szCs w:val="18"/>
-              </w:rPr>
-              <w:t>faild</w:t>
-            </w:r>
-            <w:proofErr w:type="spellEnd"/>
-            <w:r>
-              <w:rPr>
-                <w:rFonts w:ascii="Calibri" w:hAnsi="Calibri"/>
-                <w:color w:val="9C0006"/>
-                <w:sz w:val="18"/>
-                <w:szCs w:val="18"/>
-              </w:rPr>
-              <w:t>)</w:t>
+              <w:t>Accuracy (faild)</w:t>
             </w:r>
           </w:p>
         </w:tc>
@@ -1855,7 +2031,6 @@
                 <w:szCs w:val="18"/>
               </w:rPr>
             </w:pPr>
-            <w:proofErr w:type="spellStart"/>
             <w:r>
               <w:rPr>
                 <w:rFonts w:ascii="Calibri" w:eastAsia="Times New Roman" w:hAnsi="Calibri" w:cs="Times New Roman"/>
@@ -1865,7 +2040,6 @@
               </w:rPr>
               <w:t>numberexpression</w:t>
             </w:r>
-            <w:proofErr w:type="spellEnd"/>
           </w:p>
         </w:tc>
         <w:tc>
@@ -1894,7 +2068,6 @@
                 <w:szCs w:val="18"/>
               </w:rPr>
             </w:pPr>
-            <w:proofErr w:type="spellStart"/>
             <w:r>
               <w:rPr>
                 <w:rFonts w:ascii="Calibri" w:eastAsia="Times New Roman" w:hAnsi="Calibri" w:cs="Times New Roman"/>
@@ -1904,7 +2077,6 @@
               </w:rPr>
               <w:t>clitic</w:t>
             </w:r>
-            <w:proofErr w:type="spellEnd"/>
           </w:p>
         </w:tc>
         <w:tc>
@@ -1933,7 +2105,6 @@
                 <w:szCs w:val="18"/>
               </w:rPr>
             </w:pPr>
-            <w:proofErr w:type="spellStart"/>
             <w:r>
               <w:rPr>
                 <w:rFonts w:ascii="Calibri" w:eastAsia="Times New Roman" w:hAnsi="Calibri" w:cs="Times New Roman"/>
@@ -1943,7 +2114,6 @@
               </w:rPr>
               <w:t>wprefix</w:t>
             </w:r>
-            <w:proofErr w:type="spellEnd"/>
           </w:p>
         </w:tc>
         <w:tc>
@@ -2261,7 +2431,6 @@
                 <w:szCs w:val="18"/>
               </w:rPr>
             </w:pPr>
-            <w:proofErr w:type="spellStart"/>
             <w:r>
               <w:rPr>
                 <w:rFonts w:ascii="Calibri" w:eastAsia="Times New Roman" w:hAnsi="Calibri" w:cs="Times New Roman"/>
@@ -2271,7 +2440,6 @@
               </w:rPr>
               <w:t>numberexpression</w:t>
             </w:r>
-            <w:proofErr w:type="spellEnd"/>
           </w:p>
         </w:tc>
         <w:tc>
@@ -2473,7 +2641,6 @@
                 <w:szCs w:val="18"/>
               </w:rPr>
             </w:pPr>
-            <w:proofErr w:type="spellStart"/>
             <w:r>
               <w:rPr>
                 <w:rFonts w:ascii="Calibri" w:eastAsia="Times New Roman" w:hAnsi="Calibri" w:cs="Times New Roman"/>
@@ -2483,7 +2650,6 @@
               </w:rPr>
               <w:t>clitic</w:t>
             </w:r>
-            <w:proofErr w:type="spellEnd"/>
           </w:p>
         </w:tc>
         <w:tc>
@@ -2685,7 +2851,6 @@
                 <w:szCs w:val="18"/>
               </w:rPr>
             </w:pPr>
-            <w:proofErr w:type="spellStart"/>
             <w:r>
               <w:rPr>
                 <w:rFonts w:ascii="Calibri" w:eastAsia="Times New Roman" w:hAnsi="Calibri" w:cs="Times New Roman"/>
@@ -2695,7 +2860,6 @@
               </w:rPr>
               <w:t>wprefix</w:t>
             </w:r>
-            <w:proofErr w:type="spellEnd"/>
           </w:p>
         </w:tc>
         <w:tc>
@@ -4118,7 +4282,6 @@
                 <w:szCs w:val="18"/>
               </w:rPr>
             </w:pPr>
-            <w:proofErr w:type="spellStart"/>
             <w:r>
               <w:rPr>
                 <w:rFonts w:ascii="Calibri" w:eastAsia="Times New Roman" w:hAnsi="Calibri" w:cs="Times New Roman"/>
@@ -4128,7 +4291,6 @@
               </w:rPr>
               <w:t>mwe</w:t>
             </w:r>
-            <w:proofErr w:type="spellEnd"/>
           </w:p>
         </w:tc>
         <w:tc>
@@ -5968,7 +6130,6 @@
                 <w:szCs w:val="18"/>
               </w:rPr>
             </w:pPr>
-            <w:proofErr w:type="spellStart"/>
             <w:r>
               <w:rPr>
                 <w:rFonts w:ascii="Calibri" w:eastAsia="Times New Roman" w:hAnsi="Calibri" w:cs="Times New Roman"/>
@@ -5978,7 +6139,6 @@
               </w:rPr>
               <w:t>propername</w:t>
             </w:r>
-            <w:proofErr w:type="spellEnd"/>
           </w:p>
         </w:tc>
         <w:tc>
@@ -8652,7 +8812,6 @@
                 <w:sz w:val="18"/>
                 <w:szCs w:val="18"/>
               </w:rPr>
-              <w:lastRenderedPageBreak/>
               <w:t>Accuracy (success)</w:t>
             </w:r>
           </w:p>
@@ -8903,27 +9062,7 @@
                 <w:sz w:val="18"/>
                 <w:szCs w:val="18"/>
               </w:rPr>
-              <w:t>Accuracy (</w:t>
-            </w:r>
-            <w:proofErr w:type="spellStart"/>
-            <w:r>
-              <w:rPr>
-                <w:rFonts w:ascii="Calibri" w:hAnsi="Calibri"/>
-                <w:color w:val="9C0006"/>
-                <w:sz w:val="18"/>
-                <w:szCs w:val="18"/>
-              </w:rPr>
-              <w:t>faild</w:t>
-            </w:r>
-            <w:proofErr w:type="spellEnd"/>
-            <w:r>
-              <w:rPr>
-                <w:rFonts w:ascii="Calibri" w:hAnsi="Calibri"/>
-                <w:color w:val="9C0006"/>
-                <w:sz w:val="18"/>
-                <w:szCs w:val="18"/>
-              </w:rPr>
-              <w:t>)</w:t>
+              <w:t>Accuracy (faild)</w:t>
             </w:r>
           </w:p>
         </w:tc>
@@ -9807,7 +9946,6 @@
                 <w:szCs w:val="18"/>
               </w:rPr>
             </w:pPr>
-            <w:proofErr w:type="spellStart"/>
             <w:r>
               <w:rPr>
                 <w:rFonts w:ascii="Calibri" w:eastAsia="Times New Roman" w:hAnsi="Calibri" w:cs="Times New Roman"/>
@@ -9817,7 +9955,6 @@
               </w:rPr>
               <w:t>mwe</w:t>
             </w:r>
-            <w:proofErr w:type="spellEnd"/>
           </w:p>
         </w:tc>
         <w:tc>
@@ -10189,7 +10326,6 @@
                 <w:szCs w:val="18"/>
               </w:rPr>
             </w:pPr>
-            <w:proofErr w:type="spellStart"/>
             <w:r>
               <w:rPr>
                 <w:rFonts w:ascii="Calibri" w:eastAsia="Times New Roman" w:hAnsi="Calibri" w:cs="Times New Roman"/>
@@ -10199,7 +10335,6 @@
               </w:rPr>
               <w:t>numberexpression</w:t>
             </w:r>
-            <w:proofErr w:type="spellEnd"/>
           </w:p>
         </w:tc>
         <w:tc>
@@ -10455,7 +10590,6 @@
                 <w:szCs w:val="18"/>
               </w:rPr>
             </w:pPr>
-            <w:proofErr w:type="spellStart"/>
             <w:r>
               <w:rPr>
                 <w:rFonts w:ascii="Calibri" w:eastAsia="Times New Roman" w:hAnsi="Calibri" w:cs="Times New Roman"/>
@@ -10465,7 +10599,6 @@
               </w:rPr>
               <w:t>clitic</w:t>
             </w:r>
-            <w:proofErr w:type="spellEnd"/>
           </w:p>
         </w:tc>
         <w:tc>
@@ -10721,7 +10854,6 @@
                 <w:szCs w:val="18"/>
               </w:rPr>
             </w:pPr>
-            <w:proofErr w:type="spellStart"/>
             <w:r>
               <w:rPr>
                 <w:rFonts w:ascii="Calibri" w:eastAsia="Times New Roman" w:hAnsi="Calibri" w:cs="Times New Roman"/>
@@ -10731,7 +10863,6 @@
               </w:rPr>
               <w:t>wprefix</w:t>
             </w:r>
-            <w:proofErr w:type="spellEnd"/>
           </w:p>
         </w:tc>
         <w:tc>
@@ -12307,7 +12438,6 @@
                 <w:szCs w:val="18"/>
               </w:rPr>
             </w:pPr>
-            <w:proofErr w:type="spellStart"/>
             <w:r>
               <w:rPr>
                 <w:rFonts w:ascii="Calibri" w:eastAsia="Times New Roman" w:hAnsi="Calibri" w:cs="Times New Roman"/>
@@ -12317,7 +12447,6 @@
               </w:rPr>
               <w:t>mwe</w:t>
             </w:r>
-            <w:proofErr w:type="spellEnd"/>
           </w:p>
         </w:tc>
         <w:tc>
@@ -14157,7 +14286,6 @@
                 <w:szCs w:val="18"/>
               </w:rPr>
             </w:pPr>
-            <w:proofErr w:type="spellStart"/>
             <w:r>
               <w:rPr>
                 <w:rFonts w:ascii="Calibri" w:eastAsia="Times New Roman" w:hAnsi="Calibri" w:cs="Times New Roman"/>
@@ -14167,7 +14295,6 @@
               </w:rPr>
               <w:t>propername</w:t>
             </w:r>
-            <w:proofErr w:type="spellEnd"/>
           </w:p>
         </w:tc>
         <w:tc>
@@ -17092,27 +17219,7 @@
                 <w:sz w:val="18"/>
                 <w:szCs w:val="18"/>
               </w:rPr>
-              <w:t>Accuracy (</w:t>
-            </w:r>
-            <w:proofErr w:type="spellStart"/>
-            <w:r>
-              <w:rPr>
-                <w:rFonts w:ascii="Calibri" w:hAnsi="Calibri"/>
-                <w:color w:val="9C0006"/>
-                <w:sz w:val="18"/>
-                <w:szCs w:val="18"/>
-              </w:rPr>
-              <w:t>faild</w:t>
-            </w:r>
-            <w:proofErr w:type="spellEnd"/>
-            <w:r>
-              <w:rPr>
-                <w:rFonts w:ascii="Calibri" w:hAnsi="Calibri"/>
-                <w:color w:val="9C0006"/>
-                <w:sz w:val="18"/>
-                <w:szCs w:val="18"/>
-              </w:rPr>
-              <w:t>)</w:t>
+              <w:t>Accuracy (faild)</w:t>
             </w:r>
           </w:p>
         </w:tc>
@@ -18042,7 +18149,6 @@
                 <w:szCs w:val="18"/>
               </w:rPr>
             </w:pPr>
-            <w:proofErr w:type="spellStart"/>
             <w:r>
               <w:rPr>
                 <w:rFonts w:ascii="Calibri" w:eastAsia="Times New Roman" w:hAnsi="Calibri" w:cs="Times New Roman"/>
@@ -18052,7 +18158,6 @@
               </w:rPr>
               <w:t>propername</w:t>
             </w:r>
-            <w:proofErr w:type="spellEnd"/>
           </w:p>
         </w:tc>
         <w:tc>
@@ -18387,7 +18492,6 @@
                 <w:szCs w:val="18"/>
               </w:rPr>
             </w:pPr>
-            <w:proofErr w:type="spellStart"/>
             <w:r>
               <w:rPr>
                 <w:rFonts w:ascii="Calibri" w:eastAsia="Times New Roman" w:hAnsi="Calibri" w:cs="Times New Roman"/>
@@ -18397,7 +18501,6 @@
               </w:rPr>
               <w:t>numberexpression</w:t>
             </w:r>
-            <w:proofErr w:type="spellEnd"/>
           </w:p>
         </w:tc>
         <w:tc>
@@ -18653,7 +18756,6 @@
                 <w:szCs w:val="18"/>
               </w:rPr>
             </w:pPr>
-            <w:proofErr w:type="spellStart"/>
             <w:r>
               <w:rPr>
                 <w:rFonts w:ascii="Calibri" w:eastAsia="Times New Roman" w:hAnsi="Calibri" w:cs="Times New Roman"/>
@@ -18663,7 +18765,6 @@
               </w:rPr>
               <w:t>clitic</w:t>
             </w:r>
-            <w:proofErr w:type="spellEnd"/>
           </w:p>
         </w:tc>
         <w:tc>
@@ -18919,7 +19020,6 @@
                 <w:szCs w:val="18"/>
               </w:rPr>
             </w:pPr>
-            <w:proofErr w:type="spellStart"/>
             <w:r>
               <w:rPr>
                 <w:rFonts w:ascii="Calibri" w:eastAsia="Times New Roman" w:hAnsi="Calibri" w:cs="Times New Roman"/>
@@ -18929,7 +19029,6 @@
               </w:rPr>
               <w:t>wprefix</w:t>
             </w:r>
-            <w:proofErr w:type="spellEnd"/>
           </w:p>
         </w:tc>
         <w:tc>
@@ -20505,7 +20604,6 @@
                 <w:szCs w:val="18"/>
               </w:rPr>
             </w:pPr>
-            <w:proofErr w:type="spellStart"/>
             <w:r>
               <w:rPr>
                 <w:rFonts w:ascii="Calibri" w:eastAsia="Times New Roman" w:hAnsi="Calibri" w:cs="Times New Roman"/>
@@ -20515,7 +20613,6 @@
               </w:rPr>
               <w:t>mwe</w:t>
             </w:r>
-            <w:proofErr w:type="spellEnd"/>
           </w:p>
         </w:tc>
         <w:tc>
@@ -22355,7 +22452,6 @@
                 <w:szCs w:val="18"/>
               </w:rPr>
             </w:pPr>
-            <w:proofErr w:type="spellStart"/>
             <w:r>
               <w:rPr>
                 <w:rFonts w:ascii="Calibri" w:eastAsia="Times New Roman" w:hAnsi="Calibri" w:cs="Times New Roman"/>
@@ -22365,7 +22461,6 @@
               </w:rPr>
               <w:t>propername</w:t>
             </w:r>
-            <w:proofErr w:type="spellEnd"/>
           </w:p>
         </w:tc>
         <w:tc>
@@ -25290,27 +25385,7 @@
                 <w:sz w:val="18"/>
                 <w:szCs w:val="18"/>
               </w:rPr>
-              <w:t>Accuracy (</w:t>
-            </w:r>
-            <w:proofErr w:type="spellStart"/>
-            <w:r>
-              <w:rPr>
-                <w:rFonts w:ascii="Calibri" w:hAnsi="Calibri"/>
-                <w:color w:val="9C0006"/>
-                <w:sz w:val="18"/>
-                <w:szCs w:val="18"/>
-              </w:rPr>
-              <w:t>faild</w:t>
-            </w:r>
-            <w:proofErr w:type="spellEnd"/>
-            <w:r>
-              <w:rPr>
-                <w:rFonts w:ascii="Calibri" w:hAnsi="Calibri"/>
-                <w:color w:val="9C0006"/>
-                <w:sz w:val="18"/>
-                <w:szCs w:val="18"/>
-              </w:rPr>
-              <w:t>)</w:t>
+              <w:t>Accuracy (faild)</w:t>
             </w:r>
           </w:p>
         </w:tc>
@@ -26288,8 +26363,6 @@
             </w:r>
           </w:p>
         </w:tc>
-        <w:bookmarkStart w:id="0" w:name="_GoBack"/>
-        <w:bookmarkEnd w:id="0"/>
       </w:tr>
       <w:tr>
         <w:trPr>
@@ -26585,7 +26658,6 @@
                 <w:szCs w:val="18"/>
               </w:rPr>
             </w:pPr>
-            <w:proofErr w:type="spellStart"/>
             <w:r>
               <w:rPr>
                 <w:rFonts w:ascii="Calibri" w:eastAsia="Times New Roman" w:hAnsi="Calibri" w:cs="Times New Roman"/>
@@ -26595,7 +26667,6 @@
               </w:rPr>
               <w:t>numberexpression</w:t>
             </w:r>
-            <w:proofErr w:type="spellEnd"/>
           </w:p>
         </w:tc>
         <w:tc>
@@ -26851,7 +26922,6 @@
                 <w:szCs w:val="18"/>
               </w:rPr>
             </w:pPr>
-            <w:proofErr w:type="spellStart"/>
             <w:r>
               <w:rPr>
                 <w:rFonts w:ascii="Calibri" w:eastAsia="Times New Roman" w:hAnsi="Calibri" w:cs="Times New Roman"/>
@@ -26861,7 +26931,6 @@
               </w:rPr>
               <w:t>clitic</w:t>
             </w:r>
-            <w:proofErr w:type="spellEnd"/>
           </w:p>
         </w:tc>
         <w:tc>
@@ -27117,7 +27186,6 @@
                 <w:szCs w:val="18"/>
               </w:rPr>
             </w:pPr>
-            <w:proofErr w:type="spellStart"/>
             <w:r>
               <w:rPr>
                 <w:rFonts w:ascii="Calibri" w:eastAsia="Times New Roman" w:hAnsi="Calibri" w:cs="Times New Roman"/>
@@ -27127,7 +27195,6 @@
               </w:rPr>
               <w:t>wprefix</w:t>
             </w:r>
-            <w:proofErr w:type="spellEnd"/>
           </w:p>
         </w:tc>
         <w:tc>
@@ -28703,7 +28770,6 @@
                 <w:szCs w:val="18"/>
               </w:rPr>
             </w:pPr>
-            <w:proofErr w:type="spellStart"/>
             <w:r>
               <w:rPr>
                 <w:rFonts w:ascii="Calibri" w:eastAsia="Times New Roman" w:hAnsi="Calibri" w:cs="Times New Roman"/>
@@ -28713,7 +28779,6 @@
               </w:rPr>
               <w:t>mwe</w:t>
             </w:r>
-            <w:proofErr w:type="spellEnd"/>
           </w:p>
         </w:tc>
         <w:tc>
@@ -30553,7 +30618,6 @@
                 <w:szCs w:val="18"/>
               </w:rPr>
             </w:pPr>
-            <w:proofErr w:type="spellStart"/>
             <w:r>
               <w:rPr>
                 <w:rFonts w:ascii="Calibri" w:eastAsia="Times New Roman" w:hAnsi="Calibri" w:cs="Times New Roman"/>
@@ -30563,7 +30627,6 @@
               </w:rPr>
               <w:t>propername</w:t>
             </w:r>
-            <w:proofErr w:type="spellEnd"/>
           </w:p>
         </w:tc>
         <w:tc>
@@ -33187,7 +33250,7 @@
 </file>
 
 <file path=word/endnotes.xml><?xml version="1.0" encoding="utf-8"?>
-<w:endnotes xmlns:wpc="http://schemas.microsoft.com/office/word/2010/wordprocessingCanvas" xmlns:mc="http://schemas.openxmlformats.org/markup-compatibility/2006" xmlns:o="urn:schemas-microsoft-com:office:office" xmlns:r="http://schemas.openxmlformats.org/officeDocument/2006/relationships" xmlns:m="http://schemas.openxmlformats.org/officeDocument/2006/math" xmlns:v="urn:schemas-microsoft-com:vml" xmlns:wp14="http://schemas.microsoft.com/office/word/2010/wordprocessingDrawing" xmlns:wp="http://schemas.openxmlformats.org/drawingml/2006/wordprocessingDrawing" xmlns:w10="urn:schemas-microsoft-com:office:word" xmlns:w="http://schemas.openxmlformats.org/wordprocessingml/2006/main" xmlns:w14="http://schemas.microsoft.com/office/word/2010/wordml" xmlns:wpg="http://schemas.microsoft.com/office/word/2010/wordprocessingGroup" xmlns:wpi="http://schemas.microsoft.com/office/word/2010/wordprocessingInk" xmlns:wne="http://schemas.microsoft.com/office/word/2006/wordml" xmlns:wps="http://schemas.microsoft.com/office/word/2010/wordprocessingShape" mc:Ignorable="w14 wp14">
+<w:endnotes xmlns:wpc="http://schemas.microsoft.com/office/word/2010/wordprocessingCanvas" xmlns:mc="http://schemas.openxmlformats.org/markup-compatibility/2006" xmlns:o="urn:schemas-microsoft-com:office:office" xmlns:r="http://schemas.openxmlformats.org/officeDocument/2006/relationships" xmlns:m="http://schemas.openxmlformats.org/officeDocument/2006/math" xmlns:v="urn:schemas-microsoft-com:vml" xmlns:wp14="http://schemas.microsoft.com/office/word/2010/wordprocessingDrawing" xmlns:wp="http://schemas.openxmlformats.org/drawingml/2006/wordprocessingDrawing" xmlns:w10="urn:schemas-microsoft-com:office:word" xmlns:w="http://schemas.openxmlformats.org/wordprocessingml/2006/main" xmlns:w14="http://schemas.microsoft.com/office/word/2010/wordml" xmlns:w15="http://schemas.microsoft.com/office/word/2012/wordml" xmlns:wpg="http://schemas.microsoft.com/office/word/2010/wordprocessingGroup" xmlns:wpi="http://schemas.microsoft.com/office/word/2010/wordprocessingInk" xmlns:wne="http://schemas.microsoft.com/office/word/2006/wordml" xmlns:wps="http://schemas.microsoft.com/office/word/2010/wordprocessingShape" mc:Ignorable="w14 w15 wp14">
   <w:endnote w:type="separator" w:id="-1">
     <w:p>
       <w:pPr>
@@ -33212,7 +33275,7 @@
 </file>
 
 <file path=word/footnotes.xml><?xml version="1.0" encoding="utf-8"?>
-<w:footnotes xmlns:wpc="http://schemas.microsoft.com/office/word/2010/wordprocessingCanvas" xmlns:mc="http://schemas.openxmlformats.org/markup-compatibility/2006" xmlns:o="urn:schemas-microsoft-com:office:office" xmlns:r="http://schemas.openxmlformats.org/officeDocument/2006/relationships" xmlns:m="http://schemas.openxmlformats.org/officeDocument/2006/math" xmlns:v="urn:schemas-microsoft-com:vml" xmlns:wp14="http://schemas.microsoft.com/office/word/2010/wordprocessingDrawing" xmlns:wp="http://schemas.openxmlformats.org/drawingml/2006/wordprocessingDrawing" xmlns:w10="urn:schemas-microsoft-com:office:word" xmlns:w="http://schemas.openxmlformats.org/wordprocessingml/2006/main" xmlns:w14="http://schemas.microsoft.com/office/word/2010/wordml" xmlns:wpg="http://schemas.microsoft.com/office/word/2010/wordprocessingGroup" xmlns:wpi="http://schemas.microsoft.com/office/word/2010/wordprocessingInk" xmlns:wne="http://schemas.microsoft.com/office/word/2006/wordml" xmlns:wps="http://schemas.microsoft.com/office/word/2010/wordprocessingShape" mc:Ignorable="w14 wp14">
+<w:footnotes xmlns:wpc="http://schemas.microsoft.com/office/word/2010/wordprocessingCanvas" xmlns:mc="http://schemas.openxmlformats.org/markup-compatibility/2006" xmlns:o="urn:schemas-microsoft-com:office:office" xmlns:r="http://schemas.openxmlformats.org/officeDocument/2006/relationships" xmlns:m="http://schemas.openxmlformats.org/officeDocument/2006/math" xmlns:v="urn:schemas-microsoft-com:vml" xmlns:wp14="http://schemas.microsoft.com/office/word/2010/wordprocessingDrawing" xmlns:wp="http://schemas.openxmlformats.org/drawingml/2006/wordprocessingDrawing" xmlns:w10="urn:schemas-microsoft-com:office:word" xmlns:w="http://schemas.openxmlformats.org/wordprocessingml/2006/main" xmlns:w14="http://schemas.microsoft.com/office/word/2010/wordml" xmlns:w15="http://schemas.microsoft.com/office/word/2012/wordml" xmlns:wpg="http://schemas.microsoft.com/office/word/2010/wordprocessingGroup" xmlns:wpi="http://schemas.microsoft.com/office/word/2010/wordprocessingInk" xmlns:wne="http://schemas.microsoft.com/office/word/2006/wordml" xmlns:wps="http://schemas.microsoft.com/office/word/2010/wordprocessingShape" mc:Ignorable="w14 w15 wp14">
   <w:footnote w:type="separator" w:id="-1">
     <w:p>
       <w:pPr>
@@ -33237,7 +33300,7 @@
 </file>
 
 <file path=word/numbering.xml><?xml version="1.0" encoding="utf-8"?>
-<w:numbering xmlns:wpc="http://schemas.microsoft.com/office/word/2010/wordprocessingCanvas" xmlns:mc="http://schemas.openxmlformats.org/markup-compatibility/2006" xmlns:o="urn:schemas-microsoft-com:office:office" xmlns:r="http://schemas.openxmlformats.org/officeDocument/2006/relationships" xmlns:m="http://schemas.openxmlformats.org/officeDocument/2006/math" xmlns:v="urn:schemas-microsoft-com:vml" xmlns:wp14="http://schemas.microsoft.com/office/word/2010/wordprocessingDrawing" xmlns:wp="http://schemas.openxmlformats.org/drawingml/2006/wordprocessingDrawing" xmlns:w10="urn:schemas-microsoft-com:office:word" xmlns:w="http://schemas.openxmlformats.org/wordprocessingml/2006/main" xmlns:w14="http://schemas.microsoft.com/office/word/2010/wordml" xmlns:wpg="http://schemas.microsoft.com/office/word/2010/wordprocessingGroup" xmlns:wpi="http://schemas.microsoft.com/office/word/2010/wordprocessingInk" xmlns:wne="http://schemas.microsoft.com/office/word/2006/wordml" xmlns:wps="http://schemas.microsoft.com/office/word/2010/wordprocessingShape" mc:Ignorable="w14 wp14">
+<w:numbering xmlns:wpc="http://schemas.microsoft.com/office/word/2010/wordprocessingCanvas" xmlns:mc="http://schemas.openxmlformats.org/markup-compatibility/2006" xmlns:o="urn:schemas-microsoft-com:office:office" xmlns:r="http://schemas.openxmlformats.org/officeDocument/2006/relationships" xmlns:m="http://schemas.openxmlformats.org/officeDocument/2006/math" xmlns:v="urn:schemas-microsoft-com:vml" xmlns:wp14="http://schemas.microsoft.com/office/word/2010/wordprocessingDrawing" xmlns:wp="http://schemas.openxmlformats.org/drawingml/2006/wordprocessingDrawing" xmlns:w10="urn:schemas-microsoft-com:office:word" xmlns:w="http://schemas.openxmlformats.org/wordprocessingml/2006/main" xmlns:w14="http://schemas.microsoft.com/office/word/2010/wordml" xmlns:w15="http://schemas.microsoft.com/office/word/2012/wordml" xmlns:wpg="http://schemas.microsoft.com/office/word/2010/wordprocessingGroup" xmlns:wpi="http://schemas.microsoft.com/office/word/2010/wordprocessingInk" xmlns:wne="http://schemas.microsoft.com/office/word/2006/wordml" xmlns:wps="http://schemas.microsoft.com/office/word/2010/wordprocessingShape" mc:Ignorable="w14 w15 wp14">
   <w:abstractNum w:abstractNumId="0">
     <w:nsid w:val="031B4892"/>
     <w:multiLevelType w:val="hybridMultilevel"/>
@@ -33352,6 +33415,118 @@
     </w:lvl>
   </w:abstractNum>
   <w:abstractNum w:abstractNumId="1">
+    <w:nsid w:val="077A12F2"/>
+    <w:multiLevelType w:val="hybridMultilevel"/>
+    <w:tmpl w:val="09ECF75C"/>
+    <w:lvl w:ilvl="0" w:tplc="3F784D26">
+      <w:numFmt w:val="bullet"/>
+      <w:lvlText w:val=""/>
+      <w:lvlJc w:val="left"/>
+      <w:pPr>
+        <w:ind w:left="720" w:hanging="360"/>
+      </w:pPr>
+      <w:rPr>
+        <w:rFonts w:ascii="Symbol" w:eastAsiaTheme="minorHAnsi" w:hAnsi="Symbol" w:cs="Arial" w:hint="default"/>
+      </w:rPr>
+    </w:lvl>
+    <w:lvl w:ilvl="1" w:tplc="04090003">
+      <w:start w:val="1"/>
+      <w:numFmt w:val="bullet"/>
+      <w:lvlText w:val="o"/>
+      <w:lvlJc w:val="left"/>
+      <w:pPr>
+        <w:ind w:left="1440" w:hanging="360"/>
+      </w:pPr>
+      <w:rPr>
+        <w:rFonts w:ascii="Courier New" w:hAnsi="Courier New" w:cs="Courier New" w:hint="default"/>
+      </w:rPr>
+    </w:lvl>
+    <w:lvl w:ilvl="2" w:tplc="04090005">
+      <w:start w:val="1"/>
+      <w:numFmt w:val="bullet"/>
+      <w:lvlText w:val=""/>
+      <w:lvlJc w:val="left"/>
+      <w:pPr>
+        <w:ind w:left="2160" w:hanging="360"/>
+      </w:pPr>
+      <w:rPr>
+        <w:rFonts w:ascii="Wingdings" w:hAnsi="Wingdings" w:hint="default"/>
+      </w:rPr>
+    </w:lvl>
+    <w:lvl w:ilvl="3" w:tplc="04090001">
+      <w:start w:val="1"/>
+      <w:numFmt w:val="bullet"/>
+      <w:lvlText w:val=""/>
+      <w:lvlJc w:val="left"/>
+      <w:pPr>
+        <w:ind w:left="2880" w:hanging="360"/>
+      </w:pPr>
+      <w:rPr>
+        <w:rFonts w:ascii="Symbol" w:hAnsi="Symbol" w:hint="default"/>
+      </w:rPr>
+    </w:lvl>
+    <w:lvl w:ilvl="4" w:tplc="04090003">
+      <w:start w:val="1"/>
+      <w:numFmt w:val="bullet"/>
+      <w:lvlText w:val="o"/>
+      <w:lvlJc w:val="left"/>
+      <w:pPr>
+        <w:ind w:left="3600" w:hanging="360"/>
+      </w:pPr>
+      <w:rPr>
+        <w:rFonts w:ascii="Courier New" w:hAnsi="Courier New" w:cs="Courier New" w:hint="default"/>
+      </w:rPr>
+    </w:lvl>
+    <w:lvl w:ilvl="5" w:tplc="04090005">
+      <w:start w:val="1"/>
+      <w:numFmt w:val="bullet"/>
+      <w:lvlText w:val=""/>
+      <w:lvlJc w:val="left"/>
+      <w:pPr>
+        <w:ind w:left="4320" w:hanging="360"/>
+      </w:pPr>
+      <w:rPr>
+        <w:rFonts w:ascii="Wingdings" w:hAnsi="Wingdings" w:hint="default"/>
+      </w:rPr>
+    </w:lvl>
+    <w:lvl w:ilvl="6" w:tplc="04090001">
+      <w:start w:val="1"/>
+      <w:numFmt w:val="bullet"/>
+      <w:lvlText w:val=""/>
+      <w:lvlJc w:val="left"/>
+      <w:pPr>
+        <w:ind w:left="5040" w:hanging="360"/>
+      </w:pPr>
+      <w:rPr>
+        <w:rFonts w:ascii="Symbol" w:hAnsi="Symbol" w:hint="default"/>
+      </w:rPr>
+    </w:lvl>
+    <w:lvl w:ilvl="7" w:tplc="04090003">
+      <w:start w:val="1"/>
+      <w:numFmt w:val="bullet"/>
+      <w:lvlText w:val="o"/>
+      <w:lvlJc w:val="left"/>
+      <w:pPr>
+        <w:ind w:left="5760" w:hanging="360"/>
+      </w:pPr>
+      <w:rPr>
+        <w:rFonts w:ascii="Courier New" w:hAnsi="Courier New" w:cs="Courier New" w:hint="default"/>
+      </w:rPr>
+    </w:lvl>
+    <w:lvl w:ilvl="8" w:tplc="04090005">
+      <w:start w:val="1"/>
+      <w:numFmt w:val="bullet"/>
+      <w:lvlText w:val=""/>
+      <w:lvlJc w:val="left"/>
+      <w:pPr>
+        <w:ind w:left="6480" w:hanging="360"/>
+      </w:pPr>
+      <w:rPr>
+        <w:rFonts w:ascii="Wingdings" w:hAnsi="Wingdings" w:hint="default"/>
+      </w:rPr>
+    </w:lvl>
+  </w:abstractNum>
+  <w:abstractNum w:abstractNumId="2">
     <w:nsid w:val="0C20517C"/>
     <w:multiLevelType w:val="hybridMultilevel"/>
     <w:tmpl w:val="925EC032"/>
@@ -33464,7 +33639,7 @@
       </w:rPr>
     </w:lvl>
   </w:abstractNum>
-  <w:abstractNum w:abstractNumId="2">
+  <w:abstractNum w:abstractNumId="3">
     <w:nsid w:val="0E6A3C27"/>
     <w:multiLevelType w:val="hybridMultilevel"/>
     <w:tmpl w:val="13F29634"/>
@@ -33576,7 +33751,7 @@
       </w:rPr>
     </w:lvl>
   </w:abstractNum>
-  <w:abstractNum w:abstractNumId="3">
+  <w:abstractNum w:abstractNumId="4">
     <w:nsid w:val="1222586E"/>
     <w:multiLevelType w:val="hybridMultilevel"/>
     <w:tmpl w:val="EB8872FE"/>
@@ -33688,7 +33863,7 @@
       </w:rPr>
     </w:lvl>
   </w:abstractNum>
-  <w:abstractNum w:abstractNumId="4">
+  <w:abstractNum w:abstractNumId="5">
     <w:nsid w:val="142C7E66"/>
     <w:multiLevelType w:val="hybridMultilevel"/>
     <w:tmpl w:val="0F3CC2DA"/>
@@ -33777,7 +33952,7 @@
       </w:pPr>
     </w:lvl>
   </w:abstractNum>
-  <w:abstractNum w:abstractNumId="5">
+  <w:abstractNum w:abstractNumId="6">
     <w:nsid w:val="1DB90B72"/>
     <w:multiLevelType w:val="hybridMultilevel"/>
     <w:tmpl w:val="9C42FAFA"/>
@@ -33890,7 +34065,7 @@
       </w:rPr>
     </w:lvl>
   </w:abstractNum>
-  <w:abstractNum w:abstractNumId="6">
+  <w:abstractNum w:abstractNumId="7">
     <w:nsid w:val="26D56DFD"/>
     <w:multiLevelType w:val="hybridMultilevel"/>
     <w:tmpl w:val="4EE4F58E"/>
@@ -34002,7 +34177,7 @@
       </w:rPr>
     </w:lvl>
   </w:abstractNum>
-  <w:abstractNum w:abstractNumId="7">
+  <w:abstractNum w:abstractNumId="8">
     <w:nsid w:val="2F6E472D"/>
     <w:multiLevelType w:val="hybridMultilevel"/>
     <w:tmpl w:val="B1A6CAD2"/>
@@ -34088,7 +34263,7 @@
       </w:pPr>
     </w:lvl>
   </w:abstractNum>
-  <w:abstractNum w:abstractNumId="8">
+  <w:abstractNum w:abstractNumId="9">
     <w:nsid w:val="30F3092F"/>
     <w:multiLevelType w:val="hybridMultilevel"/>
     <w:tmpl w:val="1C344464"/>
@@ -34201,7 +34376,7 @@
       </w:rPr>
     </w:lvl>
   </w:abstractNum>
-  <w:abstractNum w:abstractNumId="9">
+  <w:abstractNum w:abstractNumId="10">
     <w:nsid w:val="40A651C5"/>
     <w:multiLevelType w:val="hybridMultilevel"/>
     <w:tmpl w:val="F1921694"/>
@@ -34290,7 +34465,7 @@
       </w:pPr>
     </w:lvl>
   </w:abstractNum>
-  <w:abstractNum w:abstractNumId="10">
+  <w:abstractNum w:abstractNumId="11">
     <w:nsid w:val="46F02CBB"/>
     <w:multiLevelType w:val="hybridMultilevel"/>
     <w:tmpl w:val="4A7C097C"/>
@@ -34379,7 +34554,7 @@
       </w:pPr>
     </w:lvl>
   </w:abstractNum>
-  <w:abstractNum w:abstractNumId="11">
+  <w:abstractNum w:abstractNumId="12">
     <w:nsid w:val="4BD90E90"/>
     <w:multiLevelType w:val="hybridMultilevel"/>
     <w:tmpl w:val="CBE234E2"/>
@@ -34465,7 +34640,7 @@
       </w:pPr>
     </w:lvl>
   </w:abstractNum>
-  <w:abstractNum w:abstractNumId="12">
+  <w:abstractNum w:abstractNumId="13">
     <w:nsid w:val="530064B9"/>
     <w:multiLevelType w:val="hybridMultilevel"/>
     <w:tmpl w:val="28E65612"/>
@@ -34551,7 +34726,7 @@
       </w:pPr>
     </w:lvl>
   </w:abstractNum>
-  <w:abstractNum w:abstractNumId="13">
+  <w:abstractNum w:abstractNumId="14">
     <w:nsid w:val="54A20D5C"/>
     <w:multiLevelType w:val="hybridMultilevel"/>
     <w:tmpl w:val="C9D80F4C"/>
@@ -34663,7 +34838,7 @@
       </w:rPr>
     </w:lvl>
   </w:abstractNum>
-  <w:abstractNum w:abstractNumId="14">
+  <w:abstractNum w:abstractNumId="15">
     <w:nsid w:val="592B197B"/>
     <w:multiLevelType w:val="hybridMultilevel"/>
     <w:tmpl w:val="225EF782"/>
@@ -34775,7 +34950,7 @@
       </w:rPr>
     </w:lvl>
   </w:abstractNum>
-  <w:abstractNum w:abstractNumId="15">
+  <w:abstractNum w:abstractNumId="16">
     <w:nsid w:val="59637D3F"/>
     <w:multiLevelType w:val="hybridMultilevel"/>
     <w:tmpl w:val="3C563E56"/>
@@ -34887,7 +35062,7 @@
       </w:rPr>
     </w:lvl>
   </w:abstractNum>
-  <w:abstractNum w:abstractNumId="16">
+  <w:abstractNum w:abstractNumId="17">
     <w:nsid w:val="5D543A82"/>
     <w:multiLevelType w:val="hybridMultilevel"/>
     <w:tmpl w:val="16BC7722"/>
@@ -34978,7 +35153,7 @@
       </w:pPr>
     </w:lvl>
   </w:abstractNum>
-  <w:abstractNum w:abstractNumId="17">
+  <w:abstractNum w:abstractNumId="18">
     <w:nsid w:val="61A12C69"/>
     <w:multiLevelType w:val="hybridMultilevel"/>
     <w:tmpl w:val="C5BAE35A"/>
@@ -35067,7 +35242,7 @@
       </w:pPr>
     </w:lvl>
   </w:abstractNum>
-  <w:abstractNum w:abstractNumId="18">
+  <w:abstractNum w:abstractNumId="19">
     <w:nsid w:val="65E3093F"/>
     <w:multiLevelType w:val="hybridMultilevel"/>
     <w:tmpl w:val="32F06AE8"/>
@@ -35156,7 +35331,7 @@
       </w:pPr>
     </w:lvl>
   </w:abstractNum>
-  <w:abstractNum w:abstractNumId="19">
+  <w:abstractNum w:abstractNumId="20">
     <w:nsid w:val="6AE638E7"/>
     <w:multiLevelType w:val="hybridMultilevel"/>
     <w:tmpl w:val="70E47B72"/>
@@ -35269,7 +35444,7 @@
       </w:rPr>
     </w:lvl>
   </w:abstractNum>
-  <w:abstractNum w:abstractNumId="20">
+  <w:abstractNum w:abstractNumId="21">
     <w:nsid w:val="721E427A"/>
     <w:multiLevelType w:val="hybridMultilevel"/>
     <w:tmpl w:val="ED6AA216"/>
@@ -35355,7 +35530,7 @@
       </w:pPr>
     </w:lvl>
   </w:abstractNum>
-  <w:abstractNum w:abstractNumId="21">
+  <w:abstractNum w:abstractNumId="22">
     <w:nsid w:val="73623867"/>
     <w:multiLevelType w:val="hybridMultilevel"/>
     <w:tmpl w:val="33721F82"/>
@@ -35468,76 +35643,88 @@
     </w:lvl>
   </w:abstractNum>
   <w:num w:numId="1">
+    <w:abstractNumId w:val="14"/>
+  </w:num>
+  <w:num w:numId="2">
+    <w:abstractNumId w:val="16"/>
+  </w:num>
+  <w:num w:numId="3">
+    <w:abstractNumId w:val="15"/>
+  </w:num>
+  <w:num w:numId="4">
+    <w:abstractNumId w:val="22"/>
+  </w:num>
+  <w:num w:numId="5">
+    <w:abstractNumId w:val="6"/>
+  </w:num>
+  <w:num w:numId="6">
+    <w:abstractNumId w:val="9"/>
+  </w:num>
+  <w:num w:numId="7">
+    <w:abstractNumId w:val="2"/>
+  </w:num>
+  <w:num w:numId="8">
+    <w:abstractNumId w:val="20"/>
+  </w:num>
+  <w:num w:numId="9">
+    <w:abstractNumId w:val="8"/>
+  </w:num>
+  <w:num w:numId="10">
     <w:abstractNumId w:val="13"/>
   </w:num>
-  <w:num w:numId="2">
-    <w:abstractNumId w:val="15"/>
-  </w:num>
-  <w:num w:numId="3">
-    <w:abstractNumId w:val="14"/>
-  </w:num>
-  <w:num w:numId="4">
+  <w:num w:numId="11">
     <w:abstractNumId w:val="21"/>
   </w:num>
-  <w:num w:numId="5">
-    <w:abstractNumId w:val="5"/>
+  <w:num w:numId="12">
+    <w:abstractNumId w:val="12"/>
   </w:num>
-  <w:num w:numId="6">
-    <w:abstractNumId w:val="8"/>
+  <w:num w:numId="13">
+    <w:abstractNumId w:val="4"/>
   </w:num>
-  <w:num w:numId="7">
-    <w:abstractNumId w:val="1"/>
+  <w:num w:numId="14">
+    <w:abstractNumId w:val="17"/>
   </w:num>
-  <w:num w:numId="8">
+  <w:num w:numId="15">
     <w:abstractNumId w:val="19"/>
   </w:num>
-  <w:num w:numId="9">
+  <w:num w:numId="16">
     <w:abstractNumId w:val="7"/>
   </w:num>
-  <w:num w:numId="10">
-    <w:abstractNumId w:val="12"/>
-  </w:num>
-  <w:num w:numId="11">
-    <w:abstractNumId w:val="20"/>
-  </w:num>
-  <w:num w:numId="12">
-    <w:abstractNumId w:val="11"/>
-  </w:num>
-  <w:num w:numId="13">
+  <w:num w:numId="17">
     <w:abstractNumId w:val="3"/>
-  </w:num>
-  <w:num w:numId="14">
-    <w:abstractNumId w:val="16"/>
-  </w:num>
-  <w:num w:numId="15">
-    <w:abstractNumId w:val="18"/>
-  </w:num>
-  <w:num w:numId="16">
-    <w:abstractNumId w:val="6"/>
-  </w:num>
-  <w:num w:numId="17">
-    <w:abstractNumId w:val="2"/>
   </w:num>
   <w:num w:numId="18">
     <w:abstractNumId w:val="0"/>
   </w:num>
   <w:num w:numId="19">
-    <w:abstractNumId w:val="4"/>
+    <w:abstractNumId w:val="5"/>
   </w:num>
   <w:num w:numId="20">
-    <w:abstractNumId w:val="9"/>
+    <w:abstractNumId w:val="10"/>
   </w:num>
   <w:num w:numId="21">
-    <w:abstractNumId w:val="17"/>
+    <w:abstractNumId w:val="18"/>
   </w:num>
   <w:num w:numId="22">
-    <w:abstractNumId w:val="10"/>
+    <w:abstractNumId w:val="11"/>
+  </w:num>
+  <w:num w:numId="23">
+    <w:abstractNumId w:val="1"/>
+    <w:lvlOverride w:ilvl="0"/>
+    <w:lvlOverride w:ilvl="1"/>
+    <w:lvlOverride w:ilvl="2"/>
+    <w:lvlOverride w:ilvl="3"/>
+    <w:lvlOverride w:ilvl="4"/>
+    <w:lvlOverride w:ilvl="5"/>
+    <w:lvlOverride w:ilvl="6"/>
+    <w:lvlOverride w:ilvl="7"/>
+    <w:lvlOverride w:ilvl="8"/>
   </w:num>
 </w:numbering>
 </file>
 
 <file path=word/styles.xml><?xml version="1.0" encoding="utf-8"?>
-<w:styles xmlns:mc="http://schemas.openxmlformats.org/markup-compatibility/2006" xmlns:r="http://schemas.openxmlformats.org/officeDocument/2006/relationships" xmlns:w="http://schemas.openxmlformats.org/wordprocessingml/2006/main" xmlns:w14="http://schemas.microsoft.com/office/word/2010/wordml" mc:Ignorable="w14">
+<w:styles xmlns:mc="http://schemas.openxmlformats.org/markup-compatibility/2006" xmlns:r="http://schemas.openxmlformats.org/officeDocument/2006/relationships" xmlns:w="http://schemas.openxmlformats.org/wordprocessingml/2006/main" xmlns:w14="http://schemas.microsoft.com/office/word/2010/wordml" xmlns:w15="http://schemas.microsoft.com/office/word/2012/wordml" mc:Ignorable="w14 w15">
   <w:docDefaults>
     <w:rPrDefault>
       <w:rPr>
@@ -35553,1122 +35740,378 @@
       </w:pPr>
     </w:pPrDefault>
   </w:docDefaults>
-  <w:latentStyles w:defLockedState="0" w:defUIPriority="99" w:defSemiHidden="1" w:defUnhideWhenUsed="1" w:defQFormat="0" w:count="267">
-    <w:lsdException w:name="Normal" w:semiHidden="0" w:uiPriority="0" w:unhideWhenUsed="0" w:qFormat="1"/>
-    <w:lsdException w:name="heading 1" w:semiHidden="0" w:uiPriority="9" w:unhideWhenUsed="0" w:qFormat="1"/>
-    <w:lsdException w:name="heading 2" w:uiPriority="9" w:qFormat="1"/>
-    <w:lsdException w:name="heading 3" w:uiPriority="9" w:qFormat="1"/>
-    <w:lsdException w:name="heading 4" w:uiPriority="9" w:qFormat="1"/>
-    <w:lsdException w:name="heading 5" w:uiPriority="9" w:qFormat="1"/>
-    <w:lsdException w:name="heading 6" w:uiPriority="9" w:qFormat="1"/>
-    <w:lsdException w:name="heading 7" w:uiPriority="9" w:qFormat="1"/>
-    <w:lsdException w:name="heading 8" w:uiPriority="9" w:qFormat="1"/>
-    <w:lsdException w:name="heading 9" w:uiPriority="9" w:qFormat="1"/>
-    <w:lsdException w:name="toc 1" w:uiPriority="39"/>
-    <w:lsdException w:name="toc 2" w:uiPriority="39"/>
-    <w:lsdException w:name="toc 3" w:uiPriority="39"/>
-    <w:lsdException w:name="toc 4" w:uiPriority="39"/>
-    <w:lsdException w:name="toc 5" w:uiPriority="39"/>
-    <w:lsdException w:name="toc 6" w:uiPriority="39"/>
-    <w:lsdException w:name="toc 7" w:uiPriority="39"/>
-    <w:lsdException w:name="toc 8" w:uiPriority="39"/>
-    <w:lsdException w:name="toc 9" w:uiPriority="39"/>
-    <w:lsdException w:name="caption" w:uiPriority="35" w:qFormat="1"/>
-    <w:lsdException w:name="Title" w:semiHidden="0" w:uiPriority="10" w:unhideWhenUsed="0" w:qFormat="1"/>
-    <w:lsdException w:name="Default Paragraph Font" w:uiPriority="1"/>
-    <w:lsdException w:name="Subtitle" w:semiHidden="0" w:uiPriority="11" w:unhideWhenUsed="0" w:qFormat="1"/>
-    <w:lsdException w:name="Strong" w:semiHidden="0" w:uiPriority="22" w:unhideWhenUsed="0" w:qFormat="1"/>
-    <w:lsdException w:name="Emphasis" w:semiHidden="0" w:uiPriority="20" w:unhideWhenUsed="0" w:qFormat="1"/>
-    <w:lsdException w:name="Table Grid" w:semiHidden="0" w:uiPriority="39" w:unhideWhenUsed="0"/>
-    <w:lsdException w:name="Placeholder Text" w:unhideWhenUsed="0"/>
-    <w:lsdException w:name="No Spacing" w:semiHidden="0" w:uiPriority="1" w:unhideWhenUsed="0" w:qFormat="1"/>
-    <w:lsdException w:name="Light Shading" w:semiHidden="0" w:uiPriority="60" w:unhideWhenUsed="0"/>
-    <w:lsdException w:name="Light List" w:semiHidden="0" w:uiPriority="61" w:unhideWhenUsed="0"/>
-    <w:lsdException w:name="Light Grid" w:semiHidden="0" w:uiPriority="62" w:unhideWhenUsed="0"/>
-    <w:lsdException w:name="Medium Shading 1" w:semiHidden="0" w:uiPriority="63" w:unhideWhenUsed="0"/>
-    <w:lsdException w:name="Medium Shading 2" w:semiHidden="0" w:uiPriority="64" w:unhideWhenUsed="0"/>
-    <w:lsdException w:name="Medium List 1" w:semiHidden="0" w:uiPriority="65" w:unhideWhenUsed="0"/>
-    <w:lsdException w:name="Medium List 2" w:semiHidden="0" w:uiPriority="66" w:unhideWhenUsed="0"/>
-    <w:lsdException w:name="Medium Grid 1" w:semiHidden="0" w:uiPriority="67" w:unhideWhenUsed="0"/>
-    <w:lsdException w:name="Medium Grid 2" w:semiHidden="0" w:uiPriority="68" w:unhideWhenUsed="0"/>
-    <w:lsdException w:name="Medium Grid 3" w:semiHidden="0" w:uiPriority="69" w:unhideWhenUsed="0"/>
-    <w:lsdException w:name="Dark List" w:semiHidden="0" w:uiPriority="70" w:unhideWhenUsed="0"/>
-    <w:lsdException w:name="Colorful Shading" w:semiHidden="0" w:uiPriority="71" w:unhideWhenUsed="0"/>
-    <w:lsdException w:name="Colorful List" w:semiHidden="0" w:uiPriority="72" w:unhideWhenUsed="0"/>
-    <w:lsdException w:name="Colorful Grid" w:semiHidden="0" w:uiPriority="73" w:unhideWhenUsed="0"/>
-    <w:lsdException w:name="Light Shading Accent 1" w:semiHidden="0" w:uiPriority="60" w:unhideWhenUsed="0"/>
-    <w:lsdException w:name="Light List Accent 1" w:semiHidden="0" w:uiPriority="61" w:unhideWhenUsed="0"/>
-    <w:lsdException w:name="Light Grid Accent 1" w:semiHidden="0" w:uiPriority="62" w:unhideWhenUsed="0"/>
-    <w:lsdException w:name="Medium Shading 1 Accent 1" w:semiHidden="0" w:uiPriority="63" w:unhideWhenUsed="0"/>
-    <w:lsdException w:name="Medium Shading 2 Accent 1" w:semiHidden="0" w:uiPriority="64" w:unhideWhenUsed="0"/>
-    <w:lsdException w:name="Medium List 1 Accent 1" w:semiHidden="0" w:uiPriority="65" w:unhideWhenUsed="0"/>
-    <w:lsdException w:name="Revision" w:unhideWhenUsed="0"/>
-    <w:lsdException w:name="List Paragraph" w:semiHidden="0" w:uiPriority="34" w:unhideWhenUsed="0" w:qFormat="1"/>
-    <w:lsdException w:name="Quote" w:semiHidden="0" w:uiPriority="29" w:unhideWhenUsed="0" w:qFormat="1"/>
-    <w:lsdException w:name="Intense Quote" w:semiHidden="0" w:uiPriority="30" w:unhideWhenUsed="0" w:qFormat="1"/>
-    <w:lsdException w:name="Medium List 2 Accent 1" w:semiHidden="0" w:uiPriority="66" w:unhideWhenUsed="0"/>
-    <w:lsdException w:name="Medium Grid 1 Accent 1" w:semiHidden="0" w:uiPriority="67" w:unhideWhenUsed="0"/>
-    <w:lsdException w:name="Medium Grid 2 Accent 1" w:semiHidden="0" w:uiPriority="68" w:unhideWhenUsed="0"/>
-    <w:lsdException w:name="Medium Grid 3 Accent 1" w:semiHidden="0" w:uiPriority="69" w:unhideWhenUsed="0"/>
-    <w:lsdException w:name="Dark List Accent 1" w:semiHidden="0" w:uiPriority="70" w:unhideWhenUsed="0"/>
-    <w:lsdException w:name="Colorful Shading Accent 1" w:semiHidden="0" w:uiPriority="71" w:unhideWhenUsed="0"/>
-    <w:lsdException w:name="Colorful List Accent 1" w:semiHidden="0" w:uiPriority="72" w:unhideWhenUsed="0"/>
-    <w:lsdException w:name="Colorful Grid Accent 1" w:semiHidden="0" w:uiPriority="73" w:unhideWhenUsed="0"/>
-    <w:lsdException w:name="Light Shading Accent 2" w:semiHidden="0" w:uiPriority="60" w:unhideWhenUsed="0"/>
-    <w:lsdException w:name="Light List Accent 2" w:semiHidden="0" w:uiPriority="61" w:unhideWhenUsed="0"/>
-    <w:lsdException w:name="Light Grid Accent 2" w:semiHidden="0" w:uiPriority="62" w:unhideWhenUsed="0"/>
-    <w:lsdException w:name="Medium Shading 1 Accent 2" w:semiHidden="0" w:uiPriority="63" w:unhideWhenUsed="0"/>
-    <w:lsdException w:name="Medium Shading 2 Accent 2" w:semiHidden="0" w:uiPriority="64" w:unhideWhenUsed="0"/>
-    <w:lsdException w:name="Medium List 1 Accent 2" w:semiHidden="0" w:uiPriority="65" w:unhideWhenUsed="0"/>
-    <w:lsdException w:name="Medium List 2 Accent 2" w:semiHidden="0" w:uiPriority="66" w:unhideWhenUsed="0"/>
-    <w:lsdException w:name="Medium Grid 1 Accent 2" w:semiHidden="0" w:uiPriority="67" w:unhideWhenUsed="0"/>
-    <w:lsdException w:name="Medium Grid 2 Accent 2" w:semiHidden="0" w:uiPriority="68" w:unhideWhenUsed="0"/>
-    <w:lsdException w:name="Medium Grid 3 Accent 2" w:semiHidden="0" w:uiPriority="69" w:unhideWhenUsed="0"/>
-    <w:lsdException w:name="Dark List Accent 2" w:semiHidden="0" w:uiPriority="70" w:unhideWhenUsed="0"/>
-    <w:lsdException w:name="Colorful Shading Accent 2" w:semiHidden="0" w:uiPriority="71" w:unhideWhenUsed="0"/>
-    <w:lsdException w:name="Colorful List Accent 2" w:semiHidden="0" w:uiPriority="72" w:unhideWhenUsed="0"/>
-    <w:lsdException w:name="Colorful Grid Accent 2" w:semiHidden="0" w:uiPriority="73" w:unhideWhenUsed="0"/>
-    <w:lsdException w:name="Light Shading Accent 3" w:semiHidden="0" w:uiPriority="60" w:unhideWhenUsed="0"/>
-    <w:lsdException w:name="Light List Accent 3" w:semiHidden="0" w:uiPriority="61" w:unhideWhenUsed="0"/>
-    <w:lsdException w:name="Light Grid Accent 3" w:semiHidden="0" w:uiPriority="62" w:unhideWhenUsed="0"/>
-    <w:lsdException w:name="Medium Shading 1 Accent 3" w:semiHidden="0" w:uiPriority="63" w:unhideWhenUsed="0"/>
-    <w:lsdException w:name="Medium Shading 2 Accent 3" w:semiHidden="0" w:uiPriority="64" w:unhideWhenUsed="0"/>
-    <w:lsdException w:name="Medium List 1 Accent 3" w:semiHidden="0" w:uiPriority="65" w:unhideWhenUsed="0"/>
-    <w:lsdException w:name="Medium List 2 Accent 3" w:semiHidden="0" w:uiPriority="66" w:unhideWhenUsed="0"/>
-    <w:lsdException w:name="Medium Grid 1 Accent 3" w:semiHidden="0" w:uiPriority="67" w:unhideWhenUsed="0"/>
-    <w:lsdException w:name="Medium Grid 2 Accent 3" w:semiHidden="0" w:uiPriority="68" w:unhideWhenUsed="0"/>
-    <w:lsdException w:name="Medium Grid 3 Accent 3" w:semiHidden="0" w:uiPriority="69" w:unhideWhenUsed="0"/>
-    <w:lsdException w:name="Dark List Accent 3" w:semiHidden="0" w:uiPriority="70" w:unhideWhenUsed="0"/>
-    <w:lsdException w:name="Colorful Shading Accent 3" w:semiHidden="0" w:uiPriority="71" w:unhideWhenUsed="0"/>
-    <w:lsdException w:name="Colorful List Accent 3" w:semiHidden="0" w:uiPriority="72" w:unhideWhenUsed="0"/>
-    <w:lsdException w:name="Colorful Grid Accent 3" w:semiHidden="0" w:uiPriority="73" w:unhideWhenUsed="0"/>
-    <w:lsdException w:name="Light Shading Accent 4" w:semiHidden="0" w:uiPriority="60" w:unhideWhenUsed="0"/>
-    <w:lsdException w:name="Light List Accent 4" w:semiHidden="0" w:uiPriority="61" w:unhideWhenUsed="0"/>
-    <w:lsdException w:name="Light Grid Accent 4" w:semiHidden="0" w:uiPriority="62" w:unhideWhenUsed="0"/>
-    <w:lsdException w:name="Medium Shading 1 Accent 4" w:semiHidden="0" w:uiPriority="63" w:unhideWhenUsed="0"/>
-    <w:lsdException w:name="Medium Shading 2 Accent 4" w:semiHidden="0" w:uiPriority="64" w:unhideWhenUsed="0"/>
-    <w:lsdException w:name="Medium List 1 Accent 4" w:semiHidden="0" w:uiPriority="65" w:unhideWhenUsed="0"/>
-    <w:lsdException w:name="Medium List 2 Accent 4" w:semiHidden="0" w:uiPriority="66" w:unhideWhenUsed="0"/>
-    <w:lsdException w:name="Medium Grid 1 Accent 4" w:semiHidden="0" w:uiPriority="67" w:unhideWhenUsed="0"/>
-    <w:lsdException w:name="Medium Grid 2 Accent 4" w:semiHidden="0" w:uiPriority="68" w:unhideWhenUsed="0"/>
-    <w:lsdException w:name="Medium Grid 3 Accent 4" w:semiHidden="0" w:uiPriority="69" w:unhideWhenUsed="0"/>
-    <w:lsdException w:name="Dark List Accent 4" w:semiHidden="0" w:uiPriority="70" w:unhideWhenUsed="0"/>
-    <w:lsdException w:name="Colorful Shading Accent 4" w:semiHidden="0" w:uiPriority="71" w:unhideWhenUsed="0"/>
-    <w:lsdException w:name="Colorful List Accent 4" w:semiHidden="0" w:uiPriority="72" w:unhideWhenUsed="0"/>
-    <w:lsdException w:name="Colorful Grid Accent 4" w:semiHidden="0" w:uiPriority="73" w:unhideWhenUsed="0"/>
-    <w:lsdException w:name="Light Shading Accent 5" w:semiHidden="0" w:uiPriority="60" w:unhideWhenUsed="0"/>
-    <w:lsdException w:name="Light List Accent 5" w:semiHidden="0" w:uiPriority="61" w:unhideWhenUsed="0"/>
-    <w:lsdException w:name="Light Grid Accent 5" w:semiHidden="0" w:uiPriority="62" w:unhideWhenUsed="0"/>
-    <w:lsdException w:name="Medium Shading 1 Accent 5" w:semiHidden="0" w:uiPriority="63" w:unhideWhenUsed="0"/>
-    <w:lsdException w:name="Medium Shading 2 Accent 5" w:semiHidden="0" w:uiPriority="64" w:unhideWhenUsed="0"/>
-    <w:lsdException w:name="Medium List 1 Accent 5" w:semiHidden="0" w:uiPriority="65" w:unhideWhenUsed="0"/>
-    <w:lsdException w:name="Medium List 2 Accent 5" w:semiHidden="0" w:uiPriority="66" w:unhideWhenUsed="0"/>
-    <w:lsdException w:name="Medium Grid 1 Accent 5" w:semiHidden="0" w:uiPriority="67" w:unhideWhenUsed="0"/>
-    <w:lsdException w:name="Medium Grid 2 Accent 5" w:semiHidden="0" w:uiPriority="68" w:unhideWhenUsed="0"/>
-    <w:lsdException w:name="Medium Grid 3 Accent 5" w:semiHidden="0" w:uiPriority="69" w:unhideWhenUsed="0"/>
-    <w:lsdException w:name="Dark List Accent 5" w:semiHidden="0" w:uiPriority="70" w:unhideWhenUsed="0"/>
-    <w:lsdException w:name="Colorful Shading Accent 5" w:semiHidden="0" w:uiPriority="71" w:unhideWhenUsed="0"/>
-    <w:lsdException w:name="Colorful List Accent 5" w:semiHidden="0" w:uiPriority="72" w:unhideWhenUsed="0"/>
-    <w:lsdException w:name="Colorful Grid Accent 5" w:semiHidden="0" w:uiPriority="73" w:unhideWhenUsed="0"/>
-    <w:lsdException w:name="Light Shading Accent 6" w:semiHidden="0" w:uiPriority="60" w:unhideWhenUsed="0"/>
-    <w:lsdException w:name="Light List Accent 6" w:semiHidden="0" w:uiPriority="61" w:unhideWhenUsed="0"/>
-    <w:lsdException w:name="Light Grid Accent 6" w:semiHidden="0" w:uiPriority="62" w:unhideWhenUsed="0"/>
-    <w:lsdException w:name="Medium Shading 1 Accent 6" w:semiHidden="0" w:uiPriority="63" w:unhideWhenUsed="0"/>
-    <w:lsdException w:name="Medium Shading 2 Accent 6" w:semiHidden="0" w:uiPriority="64" w:unhideWhenUsed="0"/>
-    <w:lsdException w:name="Medium List 1 Accent 6" w:semiHidden="0" w:uiPriority="65" w:unhideWhenUsed="0"/>
-    <w:lsdException w:name="Medium List 2 Accent 6" w:semiHidden="0" w:uiPriority="66" w:unhideWhenUsed="0"/>
-    <w:lsdException w:name="Medium Grid 1 Accent 6" w:semiHidden="0" w:uiPriority="67" w:unhideWhenUsed="0"/>
-    <w:lsdException w:name="Medium Grid 2 Accent 6" w:semiHidden="0" w:uiPriority="68" w:unhideWhenUsed="0"/>
-    <w:lsdException w:name="Medium Grid 3 Accent 6" w:semiHidden="0" w:uiPriority="69" w:unhideWhenUsed="0"/>
-    <w:lsdException w:name="Dark List Accent 6" w:semiHidden="0" w:uiPriority="70" w:unhideWhenUsed="0"/>
-    <w:lsdException w:name="Colorful Shading Accent 6" w:semiHidden="0" w:uiPriority="71" w:unhideWhenUsed="0"/>
-    <w:lsdException w:name="Colorful List Accent 6" w:semiHidden="0" w:uiPriority="72" w:unhideWhenUsed="0"/>
-    <w:lsdException w:name="Colorful Grid Accent 6" w:semiHidden="0" w:uiPriority="73" w:unhideWhenUsed="0"/>
-    <w:lsdException w:name="Subtle Emphasis" w:semiHidden="0" w:uiPriority="19" w:unhideWhenUsed="0" w:qFormat="1"/>
-    <w:lsdException w:name="Intense Emphasis" w:semiHidden="0" w:uiPriority="21" w:unhideWhenUsed="0" w:qFormat="1"/>
-    <w:lsdException w:name="Subtle Reference" w:semiHidden="0" w:uiPriority="31" w:unhideWhenUsed="0" w:qFormat="1"/>
-    <w:lsdException w:name="Intense Reference" w:semiHidden="0" w:uiPriority="32" w:unhideWhenUsed="0" w:qFormat="1"/>
-    <w:lsdException w:name="Book Title" w:semiHidden="0" w:uiPriority="33" w:unhideWhenUsed="0" w:qFormat="1"/>
-    <w:lsdException w:name="Bibliography" w:uiPriority="37"/>
-    <w:lsdException w:name="TOC Heading" w:uiPriority="39" w:qFormat="1"/>
-  </w:latentStyles>
-  <w:style w:type="paragraph" w:default="1" w:styleId="Normal">
-    <w:name w:val="Normal"/>
-    <w:qFormat/>
-    <w:rsid w:val="00C002D2"/>
-    <w:pPr>
-      <w:bidi/>
-    </w:pPr>
-  </w:style>
-  <w:style w:type="paragraph" w:styleId="Heading1">
-    <w:name w:val="heading 1"/>
-    <w:basedOn w:val="Normal"/>
-    <w:next w:val="Normal"/>
-    <w:link w:val="Heading1Char"/>
-    <w:uiPriority w:val="9"/>
-    <w:qFormat/>
-    <w:rsid w:val="00C002D2"/>
-    <w:pPr>
-      <w:keepNext/>
-      <w:keepLines/>
-      <w:spacing w:before="240" w:after="0"/>
-      <w:outlineLvl w:val="0"/>
-    </w:pPr>
-    <w:rPr>
-      <w:rFonts w:asciiTheme="majorHAnsi" w:eastAsiaTheme="majorEastAsia" w:hAnsiTheme="majorHAnsi" w:cstheme="majorBidi"/>
-      <w:color w:val="2E74B5" w:themeColor="accent1" w:themeShade="BF"/>
-      <w:sz w:val="32"/>
-      <w:szCs w:val="32"/>
-    </w:rPr>
-  </w:style>
-  <w:style w:type="paragraph" w:styleId="Heading2">
-    <w:name w:val="heading 2"/>
-    <w:basedOn w:val="Normal"/>
-    <w:next w:val="Normal"/>
-    <w:link w:val="Heading2Char"/>
-    <w:uiPriority w:val="9"/>
-    <w:unhideWhenUsed/>
-    <w:qFormat/>
-    <w:rsid w:val="00C002D2"/>
-    <w:pPr>
-      <w:keepNext/>
-      <w:keepLines/>
-      <w:spacing w:before="40" w:after="0"/>
-      <w:outlineLvl w:val="1"/>
-    </w:pPr>
-    <w:rPr>
-      <w:rFonts w:asciiTheme="majorHAnsi" w:eastAsiaTheme="majorEastAsia" w:hAnsiTheme="majorHAnsi" w:cstheme="majorBidi"/>
-      <w:color w:val="2E74B5" w:themeColor="accent1" w:themeShade="BF"/>
-      <w:sz w:val="26"/>
-      <w:szCs w:val="26"/>
-    </w:rPr>
-  </w:style>
-  <w:style w:type="character" w:default="1" w:styleId="DefaultParagraphFont">
-    <w:name w:val="Default Paragraph Font"/>
-    <w:uiPriority w:val="1"/>
-    <w:semiHidden/>
-    <w:unhideWhenUsed/>
-  </w:style>
-  <w:style w:type="table" w:default="1" w:styleId="TableNormal">
-    <w:name w:val="Normal Table"/>
-    <w:uiPriority w:val="99"/>
-    <w:semiHidden/>
-    <w:unhideWhenUsed/>
-    <w:tblPr>
-      <w:tblInd w:w="0" w:type="dxa"/>
-      <w:tblCellMar>
-        <w:top w:w="0" w:type="dxa"/>
-        <w:left w:w="108" w:type="dxa"/>
-        <w:bottom w:w="0" w:type="dxa"/>
-        <w:right w:w="108" w:type="dxa"/>
-      </w:tblCellMar>
-    </w:tblPr>
-  </w:style>
-  <w:style w:type="numbering" w:default="1" w:styleId="NoList">
-    <w:name w:val="No List"/>
-    <w:uiPriority w:val="99"/>
-    <w:semiHidden/>
-    <w:unhideWhenUsed/>
-  </w:style>
-  <w:style w:type="character" w:customStyle="1" w:styleId="Heading1Char">
-    <w:name w:val="Heading 1 Char"/>
-    <w:basedOn w:val="DefaultParagraphFont"/>
-    <w:link w:val="Heading1"/>
-    <w:uiPriority w:val="9"/>
-    <w:rsid w:val="00C002D2"/>
-    <w:rPr>
-      <w:rFonts w:asciiTheme="majorHAnsi" w:eastAsiaTheme="majorEastAsia" w:hAnsiTheme="majorHAnsi" w:cstheme="majorBidi"/>
-      <w:color w:val="2E74B5" w:themeColor="accent1" w:themeShade="BF"/>
-      <w:sz w:val="32"/>
-      <w:szCs w:val="32"/>
-    </w:rPr>
-  </w:style>
-  <w:style w:type="character" w:customStyle="1" w:styleId="Heading2Char">
-    <w:name w:val="Heading 2 Char"/>
-    <w:basedOn w:val="DefaultParagraphFont"/>
-    <w:link w:val="Heading2"/>
-    <w:uiPriority w:val="9"/>
-    <w:rsid w:val="00C002D2"/>
-    <w:rPr>
-      <w:rFonts w:asciiTheme="majorHAnsi" w:eastAsiaTheme="majorEastAsia" w:hAnsiTheme="majorHAnsi" w:cstheme="majorBidi"/>
-      <w:color w:val="2E74B5" w:themeColor="accent1" w:themeShade="BF"/>
-      <w:sz w:val="26"/>
-      <w:szCs w:val="26"/>
-    </w:rPr>
-  </w:style>
-  <w:style w:type="paragraph" w:styleId="Title">
-    <w:name w:val="Title"/>
-    <w:basedOn w:val="Normal"/>
-    <w:next w:val="Normal"/>
-    <w:link w:val="TitleChar"/>
-    <w:uiPriority w:val="10"/>
-    <w:qFormat/>
-    <w:rsid w:val="00C002D2"/>
-    <w:pPr>
-      <w:spacing w:after="0" w:line="240" w:lineRule="auto"/>
-      <w:contextualSpacing/>
-    </w:pPr>
-    <w:rPr>
-      <w:rFonts w:asciiTheme="majorHAnsi" w:eastAsiaTheme="majorEastAsia" w:hAnsiTheme="majorHAnsi" w:cstheme="majorBidi"/>
-      <w:spacing w:val="-10"/>
-      <w:kern w:val="28"/>
-      <w:sz w:val="56"/>
-      <w:szCs w:val="56"/>
-    </w:rPr>
-  </w:style>
-  <w:style w:type="character" w:customStyle="1" w:styleId="TitleChar">
-    <w:name w:val="Title Char"/>
-    <w:basedOn w:val="DefaultParagraphFont"/>
-    <w:link w:val="Title"/>
-    <w:uiPriority w:val="10"/>
-    <w:rsid w:val="00C002D2"/>
-    <w:rPr>
-      <w:rFonts w:asciiTheme="majorHAnsi" w:eastAsiaTheme="majorEastAsia" w:hAnsiTheme="majorHAnsi" w:cstheme="majorBidi"/>
-      <w:spacing w:val="-10"/>
-      <w:kern w:val="28"/>
-      <w:sz w:val="56"/>
-      <w:szCs w:val="56"/>
-    </w:rPr>
-  </w:style>
-  <w:style w:type="paragraph" w:styleId="Subtitle">
-    <w:name w:val="Subtitle"/>
-    <w:basedOn w:val="Normal"/>
-    <w:next w:val="Normal"/>
-    <w:link w:val="SubtitleChar"/>
-    <w:uiPriority w:val="11"/>
-    <w:qFormat/>
-    <w:rsid w:val="00C002D2"/>
-    <w:pPr>
-      <w:numPr>
-        <w:ilvl w:val="1"/>
-      </w:numPr>
-    </w:pPr>
-    <w:rPr>
-      <w:rFonts w:eastAsiaTheme="minorEastAsia"/>
-      <w:color w:val="5A5A5A" w:themeColor="text1" w:themeTint="A5"/>
-      <w:spacing w:val="15"/>
-    </w:rPr>
-  </w:style>
-  <w:style w:type="character" w:customStyle="1" w:styleId="SubtitleChar">
-    <w:name w:val="Subtitle Char"/>
-    <w:basedOn w:val="DefaultParagraphFont"/>
-    <w:link w:val="Subtitle"/>
-    <w:uiPriority w:val="11"/>
-    <w:rsid w:val="00C002D2"/>
-    <w:rPr>
-      <w:rFonts w:eastAsiaTheme="minorEastAsia"/>
-      <w:color w:val="5A5A5A" w:themeColor="text1" w:themeTint="A5"/>
-      <w:spacing w:val="15"/>
-    </w:rPr>
-  </w:style>
-  <w:style w:type="paragraph" w:styleId="ListParagraph">
-    <w:name w:val="List Paragraph"/>
-    <w:basedOn w:val="Normal"/>
-    <w:uiPriority w:val="34"/>
-    <w:qFormat/>
-    <w:rsid w:val="00C002D2"/>
-    <w:pPr>
-      <w:ind w:left="720"/>
-      <w:contextualSpacing/>
-    </w:pPr>
-  </w:style>
-  <w:style w:type="paragraph" w:styleId="NormalWeb">
-    <w:name w:val="Normal (Web)"/>
-    <w:basedOn w:val="Normal"/>
-    <w:uiPriority w:val="99"/>
-    <w:unhideWhenUsed/>
-    <w:rsid w:val="00C002D2"/>
-    <w:pPr>
-      <w:bidi w:val="0"/>
-      <w:spacing w:before="100" w:beforeAutospacing="1" w:after="100" w:afterAutospacing="1" w:line="240" w:lineRule="auto"/>
-    </w:pPr>
-    <w:rPr>
-      <w:rFonts w:ascii="Times New Roman" w:eastAsia="Times New Roman" w:hAnsi="Times New Roman" w:cs="Times New Roman"/>
-      <w:sz w:val="24"/>
-      <w:szCs w:val="24"/>
-    </w:rPr>
-  </w:style>
-  <w:style w:type="character" w:customStyle="1" w:styleId="apple-converted-space">
-    <w:name w:val="apple-converted-space"/>
-    <w:basedOn w:val="DefaultParagraphFont"/>
-    <w:rsid w:val="00C002D2"/>
-  </w:style>
-  <w:style w:type="character" w:styleId="Strong">
-    <w:name w:val="Strong"/>
-    <w:basedOn w:val="DefaultParagraphFont"/>
-    <w:uiPriority w:val="22"/>
-    <w:qFormat/>
-    <w:rsid w:val="00C002D2"/>
-    <w:rPr>
-      <w:b/>
-      <w:bCs/>
-    </w:rPr>
-  </w:style>
-  <w:style w:type="table" w:styleId="TableGrid">
-    <w:name w:val="Table Grid"/>
-    <w:basedOn w:val="TableNormal"/>
-    <w:uiPriority w:val="39"/>
-    <w:rsid w:val="00755FBE"/>
-    <w:pPr>
-      <w:spacing w:after="0" w:line="240" w:lineRule="auto"/>
-    </w:pPr>
-    <w:tblPr>
-      <w:tblInd w:w="0" w:type="dxa"/>
-      <w:tblBorders>
-        <w:top w:val="single" w:sz="4" w:space="0" w:color="auto"/>
-        <w:left w:val="single" w:sz="4" w:space="0" w:color="auto"/>
-        <w:bottom w:val="single" w:sz="4" w:space="0" w:color="auto"/>
-        <w:right w:val="single" w:sz="4" w:space="0" w:color="auto"/>
-        <w:insideH w:val="single" w:sz="4" w:space="0" w:color="auto"/>
-        <w:insideV w:val="single" w:sz="4" w:space="0" w:color="auto"/>
-      </w:tblBorders>
-      <w:tblCellMar>
-        <w:top w:w="0" w:type="dxa"/>
-        <w:left w:w="108" w:type="dxa"/>
-        <w:bottom w:w="0" w:type="dxa"/>
-        <w:right w:w="108" w:type="dxa"/>
-      </w:tblCellMar>
-    </w:tblPr>
-  </w:style>
-  <w:style w:type="table" w:customStyle="1" w:styleId="PlainTable21">
-    <w:name w:val="Plain Table 21"/>
-    <w:basedOn w:val="TableNormal"/>
-    <w:uiPriority w:val="42"/>
-    <w:rsid w:val="00755FBE"/>
-    <w:pPr>
-      <w:spacing w:after="0" w:line="240" w:lineRule="auto"/>
-    </w:pPr>
-    <w:tblPr>
-      <w:tblStyleRowBandSize w:val="1"/>
-      <w:tblStyleColBandSize w:val="1"/>
-      <w:tblInd w:w="0" w:type="dxa"/>
-      <w:tblBorders>
-        <w:top w:val="single" w:sz="4" w:space="0" w:color="7F7F7F" w:themeColor="text1" w:themeTint="80"/>
-        <w:bottom w:val="single" w:sz="4" w:space="0" w:color="7F7F7F" w:themeColor="text1" w:themeTint="80"/>
-      </w:tblBorders>
-      <w:tblCellMar>
-        <w:top w:w="0" w:type="dxa"/>
-        <w:left w:w="108" w:type="dxa"/>
-        <w:bottom w:w="0" w:type="dxa"/>
-        <w:right w:w="108" w:type="dxa"/>
-      </w:tblCellMar>
-    </w:tblPr>
-    <w:tblStylePr w:type="firstRow">
-      <w:rPr>
-        <w:b/>
-        <w:bCs/>
-      </w:rPr>
-      <w:tblPr/>
-      <w:tcPr>
-        <w:tcBorders>
-          <w:bottom w:val="single" w:sz="4" w:space="0" w:color="7F7F7F" w:themeColor="text1" w:themeTint="80"/>
-        </w:tcBorders>
-      </w:tcPr>
-    </w:tblStylePr>
-    <w:tblStylePr w:type="lastRow">
-      <w:rPr>
-        <w:b/>
-        <w:bCs/>
-      </w:rPr>
-      <w:tblPr/>
-      <w:tcPr>
-        <w:tcBorders>
-          <w:top w:val="single" w:sz="4" w:space="0" w:color="7F7F7F" w:themeColor="text1" w:themeTint="80"/>
-        </w:tcBorders>
-      </w:tcPr>
-    </w:tblStylePr>
-    <w:tblStylePr w:type="firstCol">
-      <w:rPr>
-        <w:b/>
-        <w:bCs/>
-      </w:rPr>
-    </w:tblStylePr>
-    <w:tblStylePr w:type="lastCol">
-      <w:rPr>
-        <w:b/>
-        <w:bCs/>
-      </w:rPr>
-    </w:tblStylePr>
-    <w:tblStylePr w:type="band1Vert">
-      <w:tblPr/>
-      <w:tcPr>
-        <w:tcBorders>
-          <w:left w:val="single" w:sz="4" w:space="0" w:color="7F7F7F" w:themeColor="text1" w:themeTint="80"/>
-          <w:right w:val="single" w:sz="4" w:space="0" w:color="7F7F7F" w:themeColor="text1" w:themeTint="80"/>
-        </w:tcBorders>
-      </w:tcPr>
-    </w:tblStylePr>
-    <w:tblStylePr w:type="band2Vert">
-      <w:tblPr/>
-      <w:tcPr>
-        <w:tcBorders>
-          <w:left w:val="single" w:sz="4" w:space="0" w:color="7F7F7F" w:themeColor="text1" w:themeTint="80"/>
-          <w:right w:val="single" w:sz="4" w:space="0" w:color="7F7F7F" w:themeColor="text1" w:themeTint="80"/>
-        </w:tcBorders>
-      </w:tcPr>
-    </w:tblStylePr>
-    <w:tblStylePr w:type="band1Horz">
-      <w:tblPr/>
-      <w:tcPr>
-        <w:tcBorders>
-          <w:top w:val="single" w:sz="4" w:space="0" w:color="7F7F7F" w:themeColor="text1" w:themeTint="80"/>
-          <w:bottom w:val="single" w:sz="4" w:space="0" w:color="7F7F7F" w:themeColor="text1" w:themeTint="80"/>
-        </w:tcBorders>
-      </w:tcPr>
-    </w:tblStylePr>
-  </w:style>
-  <w:style w:type="table" w:customStyle="1" w:styleId="GridTable2-Accent11">
-    <w:name w:val="Grid Table 2 - Accent 11"/>
-    <w:basedOn w:val="TableNormal"/>
-    <w:uiPriority w:val="47"/>
-    <w:rsid w:val="00755FBE"/>
-    <w:pPr>
-      <w:spacing w:after="0" w:line="240" w:lineRule="auto"/>
-    </w:pPr>
-    <w:tblPr>
-      <w:tblStyleRowBandSize w:val="1"/>
-      <w:tblStyleColBandSize w:val="1"/>
-      <w:tblInd w:w="0" w:type="dxa"/>
-      <w:tblBorders>
-        <w:top w:val="single" w:sz="2" w:space="0" w:color="9CC2E5" w:themeColor="accent1" w:themeTint="99"/>
-        <w:bottom w:val="single" w:sz="2" w:space="0" w:color="9CC2E5" w:themeColor="accent1" w:themeTint="99"/>
-        <w:insideH w:val="single" w:sz="2" w:space="0" w:color="9CC2E5" w:themeColor="accent1" w:themeTint="99"/>
-        <w:insideV w:val="single" w:sz="2" w:space="0" w:color="9CC2E5" w:themeColor="accent1" w:themeTint="99"/>
-      </w:tblBorders>
-      <w:tblCellMar>
-        <w:top w:w="0" w:type="dxa"/>
-        <w:left w:w="108" w:type="dxa"/>
-        <w:bottom w:w="0" w:type="dxa"/>
-        <w:right w:w="108" w:type="dxa"/>
-      </w:tblCellMar>
-    </w:tblPr>
-    <w:tblStylePr w:type="firstRow">
-      <w:rPr>
-        <w:b/>
-        <w:bCs/>
-      </w:rPr>
-      <w:tblPr/>
-      <w:tcPr>
-        <w:tcBorders>
-          <w:top w:val="nil"/>
-          <w:bottom w:val="single" w:sz="12" w:space="0" w:color="9CC2E5" w:themeColor="accent1" w:themeTint="99"/>
-          <w:insideH w:val="nil"/>
-          <w:insideV w:val="nil"/>
-        </w:tcBorders>
-        <w:shd w:val="clear" w:color="auto" w:fill="FFFFFF" w:themeFill="background1"/>
-      </w:tcPr>
-    </w:tblStylePr>
-    <w:tblStylePr w:type="lastRow">
-      <w:rPr>
-        <w:b/>
-        <w:bCs/>
-      </w:rPr>
-      <w:tblPr/>
-      <w:tcPr>
-        <w:tcBorders>
-          <w:top w:val="double" w:sz="2" w:space="0" w:color="9CC2E5" w:themeColor="accent1" w:themeTint="99"/>
-          <w:bottom w:val="nil"/>
-          <w:insideH w:val="nil"/>
-          <w:insideV w:val="nil"/>
-        </w:tcBorders>
-        <w:shd w:val="clear" w:color="auto" w:fill="FFFFFF" w:themeFill="background1"/>
-      </w:tcPr>
-    </w:tblStylePr>
-    <w:tblStylePr w:type="firstCol">
-      <w:rPr>
-        <w:b/>
-        <w:bCs/>
-      </w:rPr>
-    </w:tblStylePr>
-    <w:tblStylePr w:type="lastCol">
-      <w:rPr>
-        <w:b/>
-        <w:bCs/>
-      </w:rPr>
-    </w:tblStylePr>
-    <w:tblStylePr w:type="band1Vert">
-      <w:tblPr/>
-      <w:tcPr>
-        <w:shd w:val="clear" w:color="auto" w:fill="DEEAF6" w:themeFill="accent1" w:themeFillTint="33"/>
-      </w:tcPr>
-    </w:tblStylePr>
-    <w:tblStylePr w:type="band1Horz">
-      <w:tblPr/>
-      <w:tcPr>
-        <w:shd w:val="clear" w:color="auto" w:fill="DEEAF6" w:themeFill="accent1" w:themeFillTint="33"/>
-      </w:tcPr>
-    </w:tblStylePr>
-  </w:style>
-  <w:style w:type="table" w:customStyle="1" w:styleId="GridTable2-Accent51">
-    <w:name w:val="Grid Table 2 - Accent 51"/>
-    <w:basedOn w:val="TableNormal"/>
-    <w:uiPriority w:val="47"/>
-    <w:rsid w:val="00755FBE"/>
-    <w:pPr>
-      <w:spacing w:after="0" w:line="240" w:lineRule="auto"/>
-    </w:pPr>
-    <w:tblPr>
-      <w:tblStyleRowBandSize w:val="1"/>
-      <w:tblStyleColBandSize w:val="1"/>
-      <w:tblInd w:w="0" w:type="dxa"/>
-      <w:tblBorders>
-        <w:top w:val="single" w:sz="2" w:space="0" w:color="8EAADB" w:themeColor="accent5" w:themeTint="99"/>
-        <w:bottom w:val="single" w:sz="2" w:space="0" w:color="8EAADB" w:themeColor="accent5" w:themeTint="99"/>
-        <w:insideH w:val="single" w:sz="2" w:space="0" w:color="8EAADB" w:themeColor="accent5" w:themeTint="99"/>
-        <w:insideV w:val="single" w:sz="2" w:space="0" w:color="8EAADB" w:themeColor="accent5" w:themeTint="99"/>
-      </w:tblBorders>
-      <w:tblCellMar>
-        <w:top w:w="0" w:type="dxa"/>
-        <w:left w:w="108" w:type="dxa"/>
-        <w:bottom w:w="0" w:type="dxa"/>
-        <w:right w:w="108" w:type="dxa"/>
-      </w:tblCellMar>
-    </w:tblPr>
-    <w:tblStylePr w:type="firstRow">
-      <w:rPr>
-        <w:b/>
-        <w:bCs/>
-      </w:rPr>
-      <w:tblPr/>
-      <w:tcPr>
-        <w:tcBorders>
-          <w:top w:val="nil"/>
-          <w:bottom w:val="single" w:sz="12" w:space="0" w:color="8EAADB" w:themeColor="accent5" w:themeTint="99"/>
-          <w:insideH w:val="nil"/>
-          <w:insideV w:val="nil"/>
-        </w:tcBorders>
-        <w:shd w:val="clear" w:color="auto" w:fill="FFFFFF" w:themeFill="background1"/>
-      </w:tcPr>
-    </w:tblStylePr>
-    <w:tblStylePr w:type="lastRow">
-      <w:rPr>
-        <w:b/>
-        <w:bCs/>
-      </w:rPr>
-      <w:tblPr/>
-      <w:tcPr>
-        <w:tcBorders>
-          <w:top w:val="double" w:sz="2" w:space="0" w:color="8EAADB" w:themeColor="accent5" w:themeTint="99"/>
-          <w:bottom w:val="nil"/>
-          <w:insideH w:val="nil"/>
-          <w:insideV w:val="nil"/>
-        </w:tcBorders>
-        <w:shd w:val="clear" w:color="auto" w:fill="FFFFFF" w:themeFill="background1"/>
-      </w:tcPr>
-    </w:tblStylePr>
-    <w:tblStylePr w:type="firstCol">
-      <w:rPr>
-        <w:b/>
-        <w:bCs/>
-      </w:rPr>
-    </w:tblStylePr>
-    <w:tblStylePr w:type="lastCol">
-      <w:rPr>
-        <w:b/>
-        <w:bCs/>
-      </w:rPr>
-    </w:tblStylePr>
-    <w:tblStylePr w:type="band1Vert">
-      <w:tblPr/>
-      <w:tcPr>
-        <w:shd w:val="clear" w:color="auto" w:fill="D9E2F3" w:themeFill="accent5" w:themeFillTint="33"/>
-      </w:tcPr>
-    </w:tblStylePr>
-    <w:tblStylePr w:type="band1Horz">
-      <w:tblPr/>
-      <w:tcPr>
-        <w:shd w:val="clear" w:color="auto" w:fill="D9E2F3" w:themeFill="accent5" w:themeFillTint="33"/>
-      </w:tcPr>
-    </w:tblStylePr>
-  </w:style>
-  <w:style w:type="numbering" w:customStyle="1" w:styleId="NoList1">
-    <w:name w:val="No List1"/>
-    <w:next w:val="NoList"/>
-    <w:uiPriority w:val="99"/>
-    <w:semiHidden/>
-    <w:unhideWhenUsed/>
-    <w:rsid w:val="006219D5"/>
-  </w:style>
-  <w:style w:type="table" w:customStyle="1" w:styleId="TableGrid1">
-    <w:name w:val="Table Grid1"/>
-    <w:basedOn w:val="TableNormal"/>
-    <w:next w:val="TableGrid"/>
-    <w:uiPriority w:val="39"/>
-    <w:rsid w:val="006219D5"/>
-    <w:pPr>
-      <w:spacing w:after="0" w:line="240" w:lineRule="auto"/>
-    </w:pPr>
-    <w:tblPr>
-      <w:tblInd w:w="0" w:type="dxa"/>
-      <w:tblBorders>
-        <w:top w:val="single" w:sz="4" w:space="0" w:color="auto"/>
-        <w:left w:val="single" w:sz="4" w:space="0" w:color="auto"/>
-        <w:bottom w:val="single" w:sz="4" w:space="0" w:color="auto"/>
-        <w:right w:val="single" w:sz="4" w:space="0" w:color="auto"/>
-        <w:insideH w:val="single" w:sz="4" w:space="0" w:color="auto"/>
-        <w:insideV w:val="single" w:sz="4" w:space="0" w:color="auto"/>
-      </w:tblBorders>
-      <w:tblCellMar>
-        <w:top w:w="0" w:type="dxa"/>
-        <w:left w:w="108" w:type="dxa"/>
-        <w:bottom w:w="0" w:type="dxa"/>
-        <w:right w:w="108" w:type="dxa"/>
-      </w:tblCellMar>
-    </w:tblPr>
-  </w:style>
-  <w:style w:type="table" w:customStyle="1" w:styleId="PlainTable210">
-    <w:name w:val="Plain Table 21"/>
-    <w:basedOn w:val="TableNormal"/>
-    <w:uiPriority w:val="42"/>
-    <w:rsid w:val="006219D5"/>
-    <w:pPr>
-      <w:spacing w:after="0" w:line="240" w:lineRule="auto"/>
-    </w:pPr>
-    <w:tblPr>
-      <w:tblStyleRowBandSize w:val="1"/>
-      <w:tblStyleColBandSize w:val="1"/>
-      <w:tblInd w:w="0" w:type="dxa"/>
-      <w:tblBorders>
-        <w:top w:val="single" w:sz="4" w:space="0" w:color="7F7F7F"/>
-        <w:bottom w:val="single" w:sz="4" w:space="0" w:color="7F7F7F"/>
-      </w:tblBorders>
-      <w:tblCellMar>
-        <w:top w:w="0" w:type="dxa"/>
-        <w:left w:w="108" w:type="dxa"/>
-        <w:bottom w:w="0" w:type="dxa"/>
-        <w:right w:w="108" w:type="dxa"/>
-      </w:tblCellMar>
-    </w:tblPr>
-    <w:tblStylePr w:type="firstRow">
-      <w:rPr>
-        <w:b/>
-        <w:bCs/>
-      </w:rPr>
-      <w:tblPr/>
-      <w:tcPr>
-        <w:tcBorders>
-          <w:bottom w:val="single" w:sz="4" w:space="0" w:color="7F7F7F"/>
-        </w:tcBorders>
-      </w:tcPr>
-    </w:tblStylePr>
-    <w:tblStylePr w:type="lastRow">
-      <w:rPr>
-        <w:b/>
-        <w:bCs/>
-      </w:rPr>
-      <w:tblPr/>
-      <w:tcPr>
-        <w:tcBorders>
-          <w:top w:val="single" w:sz="4" w:space="0" w:color="7F7F7F"/>
-        </w:tcBorders>
-      </w:tcPr>
-    </w:tblStylePr>
-    <w:tblStylePr w:type="firstCol">
-      <w:rPr>
-        <w:b/>
-        <w:bCs/>
-      </w:rPr>
-    </w:tblStylePr>
-    <w:tblStylePr w:type="lastCol">
-      <w:rPr>
-        <w:b/>
-        <w:bCs/>
-      </w:rPr>
-    </w:tblStylePr>
-    <w:tblStylePr w:type="band1Vert">
-      <w:tblPr/>
-      <w:tcPr>
-        <w:tcBorders>
-          <w:left w:val="single" w:sz="4" w:space="0" w:color="7F7F7F"/>
-          <w:right w:val="single" w:sz="4" w:space="0" w:color="7F7F7F"/>
-        </w:tcBorders>
-      </w:tcPr>
-    </w:tblStylePr>
-    <w:tblStylePr w:type="band2Vert">
-      <w:tblPr/>
-      <w:tcPr>
-        <w:tcBorders>
-          <w:left w:val="single" w:sz="4" w:space="0" w:color="7F7F7F"/>
-          <w:right w:val="single" w:sz="4" w:space="0" w:color="7F7F7F"/>
-        </w:tcBorders>
-      </w:tcPr>
-    </w:tblStylePr>
-    <w:tblStylePr w:type="band1Horz">
-      <w:tblPr/>
-      <w:tcPr>
-        <w:tcBorders>
-          <w:top w:val="single" w:sz="4" w:space="0" w:color="7F7F7F"/>
-          <w:bottom w:val="single" w:sz="4" w:space="0" w:color="7F7F7F"/>
-        </w:tcBorders>
-      </w:tcPr>
-    </w:tblStylePr>
-  </w:style>
-  <w:style w:type="table" w:customStyle="1" w:styleId="GridTable2Accent11">
-    <w:name w:val="Grid Table 2 Accent 11"/>
-    <w:basedOn w:val="TableNormal"/>
-    <w:uiPriority w:val="47"/>
-    <w:rsid w:val="006219D5"/>
-    <w:pPr>
-      <w:spacing w:after="0" w:line="240" w:lineRule="auto"/>
-    </w:pPr>
-    <w:tblPr>
-      <w:tblStyleRowBandSize w:val="1"/>
-      <w:tblStyleColBandSize w:val="1"/>
-      <w:tblInd w:w="0" w:type="dxa"/>
-      <w:tblBorders>
-        <w:top w:val="single" w:sz="2" w:space="0" w:color="9CC2E5"/>
-        <w:bottom w:val="single" w:sz="2" w:space="0" w:color="9CC2E5"/>
-        <w:insideH w:val="single" w:sz="2" w:space="0" w:color="9CC2E5"/>
-        <w:insideV w:val="single" w:sz="2" w:space="0" w:color="9CC2E5"/>
-      </w:tblBorders>
-      <w:tblCellMar>
-        <w:top w:w="0" w:type="dxa"/>
-        <w:left w:w="108" w:type="dxa"/>
-        <w:bottom w:w="0" w:type="dxa"/>
-        <w:right w:w="108" w:type="dxa"/>
-      </w:tblCellMar>
-    </w:tblPr>
-    <w:tblStylePr w:type="firstRow">
-      <w:rPr>
-        <w:b/>
-        <w:bCs/>
-      </w:rPr>
-      <w:tblPr/>
-      <w:tcPr>
-        <w:tcBorders>
-          <w:top w:val="nil"/>
-          <w:bottom w:val="single" w:sz="12" w:space="0" w:color="9CC2E5"/>
-          <w:insideH w:val="nil"/>
-          <w:insideV w:val="nil"/>
-        </w:tcBorders>
-        <w:shd w:val="clear" w:color="auto" w:fill="FFFFFF"/>
-      </w:tcPr>
-    </w:tblStylePr>
-    <w:tblStylePr w:type="lastRow">
-      <w:rPr>
-        <w:b/>
-        <w:bCs/>
-      </w:rPr>
-      <w:tblPr/>
-      <w:tcPr>
-        <w:tcBorders>
-          <w:top w:val="double" w:sz="2" w:space="0" w:color="9CC2E5"/>
-          <w:bottom w:val="nil"/>
-          <w:insideH w:val="nil"/>
-          <w:insideV w:val="nil"/>
-        </w:tcBorders>
-        <w:shd w:val="clear" w:color="auto" w:fill="FFFFFF"/>
-      </w:tcPr>
-    </w:tblStylePr>
-    <w:tblStylePr w:type="firstCol">
-      <w:rPr>
-        <w:b/>
-        <w:bCs/>
-      </w:rPr>
-    </w:tblStylePr>
-    <w:tblStylePr w:type="lastCol">
-      <w:rPr>
-        <w:b/>
-        <w:bCs/>
-      </w:rPr>
-    </w:tblStylePr>
-    <w:tblStylePr w:type="band1Vert">
-      <w:tblPr/>
-      <w:tcPr>
-        <w:shd w:val="clear" w:color="auto" w:fill="DEEAF6"/>
-      </w:tcPr>
-    </w:tblStylePr>
-    <w:tblStylePr w:type="band1Horz">
-      <w:tblPr/>
-      <w:tcPr>
-        <w:shd w:val="clear" w:color="auto" w:fill="DEEAF6"/>
-      </w:tcPr>
-    </w:tblStylePr>
-  </w:style>
-  <w:style w:type="table" w:customStyle="1" w:styleId="GridTable2Accent51">
-    <w:name w:val="Grid Table 2 Accent 51"/>
-    <w:basedOn w:val="TableNormal"/>
-    <w:uiPriority w:val="47"/>
-    <w:rsid w:val="006219D5"/>
-    <w:pPr>
-      <w:spacing w:after="0" w:line="240" w:lineRule="auto"/>
-    </w:pPr>
-    <w:tblPr>
-      <w:tblStyleRowBandSize w:val="1"/>
-      <w:tblStyleColBandSize w:val="1"/>
-      <w:tblInd w:w="0" w:type="dxa"/>
-      <w:tblBorders>
-        <w:top w:val="single" w:sz="2" w:space="0" w:color="8EAADB"/>
-        <w:bottom w:val="single" w:sz="2" w:space="0" w:color="8EAADB"/>
-        <w:insideH w:val="single" w:sz="2" w:space="0" w:color="8EAADB"/>
-        <w:insideV w:val="single" w:sz="2" w:space="0" w:color="8EAADB"/>
-      </w:tblBorders>
-      <w:tblCellMar>
-        <w:top w:w="0" w:type="dxa"/>
-        <w:left w:w="108" w:type="dxa"/>
-        <w:bottom w:w="0" w:type="dxa"/>
-        <w:right w:w="108" w:type="dxa"/>
-      </w:tblCellMar>
-    </w:tblPr>
-    <w:tblStylePr w:type="firstRow">
-      <w:rPr>
-        <w:b/>
-        <w:bCs/>
-      </w:rPr>
-      <w:tblPr/>
-      <w:tcPr>
-        <w:tcBorders>
-          <w:top w:val="nil"/>
-          <w:bottom w:val="single" w:sz="12" w:space="0" w:color="8EAADB"/>
-          <w:insideH w:val="nil"/>
-          <w:insideV w:val="nil"/>
-        </w:tcBorders>
-        <w:shd w:val="clear" w:color="auto" w:fill="FFFFFF"/>
-      </w:tcPr>
-    </w:tblStylePr>
-    <w:tblStylePr w:type="lastRow">
-      <w:rPr>
-        <w:b/>
-        <w:bCs/>
-      </w:rPr>
-      <w:tblPr/>
-      <w:tcPr>
-        <w:tcBorders>
-          <w:top w:val="double" w:sz="2" w:space="0" w:color="8EAADB"/>
-          <w:bottom w:val="nil"/>
-          <w:insideH w:val="nil"/>
-          <w:insideV w:val="nil"/>
-        </w:tcBorders>
-        <w:shd w:val="clear" w:color="auto" w:fill="FFFFFF"/>
-      </w:tcPr>
-    </w:tblStylePr>
-    <w:tblStylePr w:type="firstCol">
-      <w:rPr>
-        <w:b/>
-        <w:bCs/>
-      </w:rPr>
-    </w:tblStylePr>
-    <w:tblStylePr w:type="lastCol">
-      <w:rPr>
-        <w:b/>
-        <w:bCs/>
-      </w:rPr>
-    </w:tblStylePr>
-    <w:tblStylePr w:type="band1Vert">
-      <w:tblPr/>
-      <w:tcPr>
-        <w:shd w:val="clear" w:color="auto" w:fill="D9E2F3"/>
-      </w:tcPr>
-    </w:tblStylePr>
-    <w:tblStylePr w:type="band1Horz">
-      <w:tblPr/>
-      <w:tcPr>
-        <w:shd w:val="clear" w:color="auto" w:fill="D9E2F3"/>
-      </w:tcPr>
-    </w:tblStylePr>
-  </w:style>
-  <w:style w:type="paragraph" w:styleId="Header">
-    <w:name w:val="header"/>
-    <w:basedOn w:val="Normal"/>
-    <w:link w:val="HeaderChar"/>
-    <w:uiPriority w:val="99"/>
-    <w:unhideWhenUsed/>
-    <w:rsid w:val="001C796C"/>
-    <w:pPr>
-      <w:tabs>
-        <w:tab w:val="center" w:pos="4153"/>
-        <w:tab w:val="right" w:pos="8306"/>
-      </w:tabs>
-      <w:spacing w:after="0" w:line="240" w:lineRule="auto"/>
-    </w:pPr>
-  </w:style>
-  <w:style w:type="character" w:customStyle="1" w:styleId="HeaderChar">
-    <w:name w:val="Header Char"/>
-    <w:basedOn w:val="DefaultParagraphFont"/>
-    <w:link w:val="Header"/>
-    <w:uiPriority w:val="99"/>
-    <w:rsid w:val="001C796C"/>
-  </w:style>
-  <w:style w:type="paragraph" w:styleId="Footer">
-    <w:name w:val="footer"/>
-    <w:basedOn w:val="Normal"/>
-    <w:link w:val="FooterChar"/>
-    <w:uiPriority w:val="99"/>
-    <w:unhideWhenUsed/>
-    <w:rsid w:val="001C796C"/>
-    <w:pPr>
-      <w:tabs>
-        <w:tab w:val="center" w:pos="4153"/>
-        <w:tab w:val="right" w:pos="8306"/>
-      </w:tabs>
-      <w:spacing w:after="0" w:line="240" w:lineRule="auto"/>
-    </w:pPr>
-  </w:style>
-  <w:style w:type="character" w:customStyle="1" w:styleId="FooterChar">
-    <w:name w:val="Footer Char"/>
-    <w:basedOn w:val="DefaultParagraphFont"/>
-    <w:link w:val="Footer"/>
-    <w:uiPriority w:val="99"/>
-    <w:rsid w:val="001C796C"/>
-  </w:style>
-</w:styles>
-</file>
-
-<file path=word/stylesWithEffects.xml><?xml version="1.0" encoding="utf-8"?>
-<w:styles xmlns:wpc="http://schemas.microsoft.com/office/word/2010/wordprocessingCanvas" xmlns:mc="http://schemas.openxmlformats.org/markup-compatibility/2006" xmlns:o="urn:schemas-microsoft-com:office:office" xmlns:r="http://schemas.openxmlformats.org/officeDocument/2006/relationships" xmlns:m="http://schemas.openxmlformats.org/officeDocument/2006/math" xmlns:v="urn:schemas-microsoft-com:vml" xmlns:wp14="http://schemas.microsoft.com/office/word/2010/wordprocessingDrawing" xmlns:wp="http://schemas.openxmlformats.org/drawingml/2006/wordprocessingDrawing" xmlns:w10="urn:schemas-microsoft-com:office:word" xmlns:w="http://schemas.openxmlformats.org/wordprocessingml/2006/main" xmlns:w14="http://schemas.microsoft.com/office/word/2010/wordml" xmlns:wpg="http://schemas.microsoft.com/office/word/2010/wordprocessingGroup" xmlns:wpi="http://schemas.microsoft.com/office/word/2010/wordprocessingInk" xmlns:wne="http://schemas.microsoft.com/office/word/2006/wordml" xmlns:wps="http://schemas.microsoft.com/office/word/2010/wordprocessingShape" mc:Ignorable="w14 wp14">
-  <w:docDefaults>
-    <w:rPrDefault>
-      <w:rPr>
-        <w:rFonts w:asciiTheme="minorHAnsi" w:eastAsiaTheme="minorHAnsi" w:hAnsiTheme="minorHAnsi" w:cstheme="minorBidi"/>
-        <w:sz w:val="22"/>
-        <w:szCs w:val="22"/>
-        <w:lang w:val="en-US" w:eastAsia="en-US" w:bidi="he-IL"/>
-      </w:rPr>
-    </w:rPrDefault>
-    <w:pPrDefault>
-      <w:pPr>
-        <w:spacing w:after="160" w:line="259" w:lineRule="auto"/>
-      </w:pPr>
-    </w:pPrDefault>
-  </w:docDefaults>
-  <w:latentStyles w:defLockedState="0" w:defUIPriority="99" w:defSemiHidden="1" w:defUnhideWhenUsed="1" w:defQFormat="0" w:count="267">
-    <w:lsdException w:name="Normal" w:semiHidden="0" w:uiPriority="0" w:unhideWhenUsed="0" w:qFormat="1"/>
-    <w:lsdException w:name="heading 1" w:semiHidden="0" w:uiPriority="9" w:unhideWhenUsed="0" w:qFormat="1"/>
-    <w:lsdException w:name="heading 2" w:uiPriority="9" w:qFormat="1"/>
-    <w:lsdException w:name="heading 3" w:uiPriority="9" w:qFormat="1"/>
-    <w:lsdException w:name="heading 4" w:uiPriority="9" w:qFormat="1"/>
-    <w:lsdException w:name="heading 5" w:uiPriority="9" w:qFormat="1"/>
-    <w:lsdException w:name="heading 6" w:uiPriority="9" w:qFormat="1"/>
-    <w:lsdException w:name="heading 7" w:uiPriority="9" w:qFormat="1"/>
-    <w:lsdException w:name="heading 8" w:uiPriority="9" w:qFormat="1"/>
-    <w:lsdException w:name="heading 9" w:uiPriority="9" w:qFormat="1"/>
-    <w:lsdException w:name="toc 1" w:uiPriority="39"/>
-    <w:lsdException w:name="toc 2" w:uiPriority="39"/>
-    <w:lsdException w:name="toc 3" w:uiPriority="39"/>
-    <w:lsdException w:name="toc 4" w:uiPriority="39"/>
-    <w:lsdException w:name="toc 5" w:uiPriority="39"/>
-    <w:lsdException w:name="toc 6" w:uiPriority="39"/>
-    <w:lsdException w:name="toc 7" w:uiPriority="39"/>
-    <w:lsdException w:name="toc 8" w:uiPriority="39"/>
-    <w:lsdException w:name="toc 9" w:uiPriority="39"/>
-    <w:lsdException w:name="caption" w:uiPriority="35" w:qFormat="1"/>
-    <w:lsdException w:name="Title" w:semiHidden="0" w:uiPriority="10" w:unhideWhenUsed="0" w:qFormat="1"/>
-    <w:lsdException w:name="Default Paragraph Font" w:uiPriority="1"/>
-    <w:lsdException w:name="Subtitle" w:semiHidden="0" w:uiPriority="11" w:unhideWhenUsed="0" w:qFormat="1"/>
-    <w:lsdException w:name="Strong" w:semiHidden="0" w:uiPriority="22" w:unhideWhenUsed="0" w:qFormat="1"/>
-    <w:lsdException w:name="Emphasis" w:semiHidden="0" w:uiPriority="20" w:unhideWhenUsed="0" w:qFormat="1"/>
-    <w:lsdException w:name="Table Grid" w:semiHidden="0" w:uiPriority="39" w:unhideWhenUsed="0"/>
-    <w:lsdException w:name="Placeholder Text" w:unhideWhenUsed="0"/>
-    <w:lsdException w:name="No Spacing" w:semiHidden="0" w:uiPriority="1" w:unhideWhenUsed="0" w:qFormat="1"/>
-    <w:lsdException w:name="Light Shading" w:semiHidden="0" w:uiPriority="60" w:unhideWhenUsed="0"/>
-    <w:lsdException w:name="Light List" w:semiHidden="0" w:uiPriority="61" w:unhideWhenUsed="0"/>
-    <w:lsdException w:name="Light Grid" w:semiHidden="0" w:uiPriority="62" w:unhideWhenUsed="0"/>
-    <w:lsdException w:name="Medium Shading 1" w:semiHidden="0" w:uiPriority="63" w:unhideWhenUsed="0"/>
-    <w:lsdException w:name="Medium Shading 2" w:semiHidden="0" w:uiPriority="64" w:unhideWhenUsed="0"/>
-    <w:lsdException w:name="Medium List 1" w:semiHidden="0" w:uiPriority="65" w:unhideWhenUsed="0"/>
-    <w:lsdException w:name="Medium List 2" w:semiHidden="0" w:uiPriority="66" w:unhideWhenUsed="0"/>
-    <w:lsdException w:name="Medium Grid 1" w:semiHidden="0" w:uiPriority="67" w:unhideWhenUsed="0"/>
-    <w:lsdException w:name="Medium Grid 2" w:semiHidden="0" w:uiPriority="68" w:unhideWhenUsed="0"/>
-    <w:lsdException w:name="Medium Grid 3" w:semiHidden="0" w:uiPriority="69" w:unhideWhenUsed="0"/>
-    <w:lsdException w:name="Dark List" w:semiHidden="0" w:uiPriority="70" w:unhideWhenUsed="0"/>
-    <w:lsdException w:name="Colorful Shading" w:semiHidden="0" w:uiPriority="71" w:unhideWhenUsed="0"/>
-    <w:lsdException w:name="Colorful List" w:semiHidden="0" w:uiPriority="72" w:unhideWhenUsed="0"/>
-    <w:lsdException w:name="Colorful Grid" w:semiHidden="0" w:uiPriority="73" w:unhideWhenUsed="0"/>
-    <w:lsdException w:name="Light Shading Accent 1" w:semiHidden="0" w:uiPriority="60" w:unhideWhenUsed="0"/>
-    <w:lsdException w:name="Light List Accent 1" w:semiHidden="0" w:uiPriority="61" w:unhideWhenUsed="0"/>
-    <w:lsdException w:name="Light Grid Accent 1" w:semiHidden="0" w:uiPriority="62" w:unhideWhenUsed="0"/>
-    <w:lsdException w:name="Medium Shading 1 Accent 1" w:semiHidden="0" w:uiPriority="63" w:unhideWhenUsed="0"/>
-    <w:lsdException w:name="Medium Shading 2 Accent 1" w:semiHidden="0" w:uiPriority="64" w:unhideWhenUsed="0"/>
-    <w:lsdException w:name="Medium List 1 Accent 1" w:semiHidden="0" w:uiPriority="65" w:unhideWhenUsed="0"/>
-    <w:lsdException w:name="Revision" w:unhideWhenUsed="0"/>
-    <w:lsdException w:name="List Paragraph" w:semiHidden="0" w:uiPriority="34" w:unhideWhenUsed="0" w:qFormat="1"/>
-    <w:lsdException w:name="Quote" w:semiHidden="0" w:uiPriority="29" w:unhideWhenUsed="0" w:qFormat="1"/>
-    <w:lsdException w:name="Intense Quote" w:semiHidden="0" w:uiPriority="30" w:unhideWhenUsed="0" w:qFormat="1"/>
-    <w:lsdException w:name="Medium List 2 Accent 1" w:semiHidden="0" w:uiPriority="66" w:unhideWhenUsed="0"/>
-    <w:lsdException w:name="Medium Grid 1 Accent 1" w:semiHidden="0" w:uiPriority="67" w:unhideWhenUsed="0"/>
-    <w:lsdException w:name="Medium Grid 2 Accent 1" w:semiHidden="0" w:uiPriority="68" w:unhideWhenUsed="0"/>
-    <w:lsdException w:name="Medium Grid 3 Accent 1" w:semiHidden="0" w:uiPriority="69" w:unhideWhenUsed="0"/>
-    <w:lsdException w:name="Dark List Accent 1" w:semiHidden="0" w:uiPriority="70" w:unhideWhenUsed="0"/>
-    <w:lsdException w:name="Colorful Shading Accent 1" w:semiHidden="0" w:uiPriority="71" w:unhideWhenUsed="0"/>
-    <w:lsdException w:name="Colorful List Accent 1" w:semiHidden="0" w:uiPriority="72" w:unhideWhenUsed="0"/>
-    <w:lsdException w:name="Colorful Grid Accent 1" w:semiHidden="0" w:uiPriority="73" w:unhideWhenUsed="0"/>
-    <w:lsdException w:name="Light Shading Accent 2" w:semiHidden="0" w:uiPriority="60" w:unhideWhenUsed="0"/>
-    <w:lsdException w:name="Light List Accent 2" w:semiHidden="0" w:uiPriority="61" w:unhideWhenUsed="0"/>
-    <w:lsdException w:name="Light Grid Accent 2" w:semiHidden="0" w:uiPriority="62" w:unhideWhenUsed="0"/>
-    <w:lsdException w:name="Medium Shading 1 Accent 2" w:semiHidden="0" w:uiPriority="63" w:unhideWhenUsed="0"/>
-    <w:lsdException w:name="Medium Shading 2 Accent 2" w:semiHidden="0" w:uiPriority="64" w:unhideWhenUsed="0"/>
-    <w:lsdException w:name="Medium List 1 Accent 2" w:semiHidden="0" w:uiPriority="65" w:unhideWhenUsed="0"/>
-    <w:lsdException w:name="Medium List 2 Accent 2" w:semiHidden="0" w:uiPriority="66" w:unhideWhenUsed="0"/>
-    <w:lsdException w:name="Medium Grid 1 Accent 2" w:semiHidden="0" w:uiPriority="67" w:unhideWhenUsed="0"/>
-    <w:lsdException w:name="Medium Grid 2 Accent 2" w:semiHidden="0" w:uiPriority="68" w:unhideWhenUsed="0"/>
-    <w:lsdException w:name="Medium Grid 3 Accent 2" w:semiHidden="0" w:uiPriority="69" w:unhideWhenUsed="0"/>
-    <w:lsdException w:name="Dark List Accent 2" w:semiHidden="0" w:uiPriority="70" w:unhideWhenUsed="0"/>
-    <w:lsdException w:name="Colorful Shading Accent 2" w:semiHidden="0" w:uiPriority="71" w:unhideWhenUsed="0"/>
-    <w:lsdException w:name="Colorful List Accent 2" w:semiHidden="0" w:uiPriority="72" w:unhideWhenUsed="0"/>
-    <w:lsdException w:name="Colorful Grid Accent 2" w:semiHidden="0" w:uiPriority="73" w:unhideWhenUsed="0"/>
-    <w:lsdException w:name="Light Shading Accent 3" w:semiHidden="0" w:uiPriority="60" w:unhideWhenUsed="0"/>
-    <w:lsdException w:name="Light List Accent 3" w:semiHidden="0" w:uiPriority="61" w:unhideWhenUsed="0"/>
-    <w:lsdException w:name="Light Grid Accent 3" w:semiHidden="0" w:uiPriority="62" w:unhideWhenUsed="0"/>
-    <w:lsdException w:name="Medium Shading 1 Accent 3" w:semiHidden="0" w:uiPriority="63" w:unhideWhenUsed="0"/>
-    <w:lsdException w:name="Medium Shading 2 Accent 3" w:semiHidden="0" w:uiPriority="64" w:unhideWhenUsed="0"/>
-    <w:lsdException w:name="Medium List 1 Accent 3" w:semiHidden="0" w:uiPriority="65" w:unhideWhenUsed="0"/>
-    <w:lsdException w:name="Medium List 2 Accent 3" w:semiHidden="0" w:uiPriority="66" w:unhideWhenUsed="0"/>
-    <w:lsdException w:name="Medium Grid 1 Accent 3" w:semiHidden="0" w:uiPriority="67" w:unhideWhenUsed="0"/>
-    <w:lsdException w:name="Medium Grid 2 Accent 3" w:semiHidden="0" w:uiPriority="68" w:unhideWhenUsed="0"/>
-    <w:lsdException w:name="Medium Grid 3 Accent 3" w:semiHidden="0" w:uiPriority="69" w:unhideWhenUsed="0"/>
-    <w:lsdException w:name="Dark List Accent 3" w:semiHidden="0" w:uiPriority="70" w:unhideWhenUsed="0"/>
-    <w:lsdException w:name="Colorful Shading Accent 3" w:semiHidden="0" w:uiPriority="71" w:unhideWhenUsed="0"/>
-    <w:lsdException w:name="Colorful List Accent 3" w:semiHidden="0" w:uiPriority="72" w:unhideWhenUsed="0"/>
-    <w:lsdException w:name="Colorful Grid Accent 3" w:semiHidden="0" w:uiPriority="73" w:unhideWhenUsed="0"/>
-    <w:lsdException w:name="Light Shading Accent 4" w:semiHidden="0" w:uiPriority="60" w:unhideWhenUsed="0"/>
-    <w:lsdException w:name="Light List Accent 4" w:semiHidden="0" w:uiPriority="61" w:unhideWhenUsed="0"/>
-    <w:lsdException w:name="Light Grid Accent 4" w:semiHidden="0" w:uiPriority="62" w:unhideWhenUsed="0"/>
-    <w:lsdException w:name="Medium Shading 1 Accent 4" w:semiHidden="0" w:uiPriority="63" w:unhideWhenUsed="0"/>
-    <w:lsdException w:name="Medium Shading 2 Accent 4" w:semiHidden="0" w:uiPriority="64" w:unhideWhenUsed="0"/>
-    <w:lsdException w:name="Medium List 1 Accent 4" w:semiHidden="0" w:uiPriority="65" w:unhideWhenUsed="0"/>
-    <w:lsdException w:name="Medium List 2 Accent 4" w:semiHidden="0" w:uiPriority="66" w:unhideWhenUsed="0"/>
-    <w:lsdException w:name="Medium Grid 1 Accent 4" w:semiHidden="0" w:uiPriority="67" w:unhideWhenUsed="0"/>
-    <w:lsdException w:name="Medium Grid 2 Accent 4" w:semiHidden="0" w:uiPriority="68" w:unhideWhenUsed="0"/>
-    <w:lsdException w:name="Medium Grid 3 Accent 4" w:semiHidden="0" w:uiPriority="69" w:unhideWhenUsed="0"/>
-    <w:lsdException w:name="Dark List Accent 4" w:semiHidden="0" w:uiPriority="70" w:unhideWhenUsed="0"/>
-    <w:lsdException w:name="Colorful Shading Accent 4" w:semiHidden="0" w:uiPriority="71" w:unhideWhenUsed="0"/>
-    <w:lsdException w:name="Colorful List Accent 4" w:semiHidden="0" w:uiPriority="72" w:unhideWhenUsed="0"/>
-    <w:lsdException w:name="Colorful Grid Accent 4" w:semiHidden="0" w:uiPriority="73" w:unhideWhenUsed="0"/>
-    <w:lsdException w:name="Light Shading Accent 5" w:semiHidden="0" w:uiPriority="60" w:unhideWhenUsed="0"/>
-    <w:lsdException w:name="Light List Accent 5" w:semiHidden="0" w:uiPriority="61" w:unhideWhenUsed="0"/>
-    <w:lsdException w:name="Light Grid Accent 5" w:semiHidden="0" w:uiPriority="62" w:unhideWhenUsed="0"/>
-    <w:lsdException w:name="Medium Shading 1 Accent 5" w:semiHidden="0" w:uiPriority="63" w:unhideWhenUsed="0"/>
-    <w:lsdException w:name="Medium Shading 2 Accent 5" w:semiHidden="0" w:uiPriority="64" w:unhideWhenUsed="0"/>
-    <w:lsdException w:name="Medium List 1 Accent 5" w:semiHidden="0" w:uiPriority="65" w:unhideWhenUsed="0"/>
-    <w:lsdException w:name="Medium List 2 Accent 5" w:semiHidden="0" w:uiPriority="66" w:unhideWhenUsed="0"/>
-    <w:lsdException w:name="Medium Grid 1 Accent 5" w:semiHidden="0" w:uiPriority="67" w:unhideWhenUsed="0"/>
-    <w:lsdException w:name="Medium Grid 2 Accent 5" w:semiHidden="0" w:uiPriority="68" w:unhideWhenUsed="0"/>
-    <w:lsdException w:name="Medium Grid 3 Accent 5" w:semiHidden="0" w:uiPriority="69" w:unhideWhenUsed="0"/>
-    <w:lsdException w:name="Dark List Accent 5" w:semiHidden="0" w:uiPriority="70" w:unhideWhenUsed="0"/>
-    <w:lsdException w:name="Colorful Shading Accent 5" w:semiHidden="0" w:uiPriority="71" w:unhideWhenUsed="0"/>
-    <w:lsdException w:name="Colorful List Accent 5" w:semiHidden="0" w:uiPriority="72" w:unhideWhenUsed="0"/>
-    <w:lsdException w:name="Colorful Grid Accent 5" w:semiHidden="0" w:uiPriority="73" w:unhideWhenUsed="0"/>
-    <w:lsdException w:name="Light Shading Accent 6" w:semiHidden="0" w:uiPriority="60" w:unhideWhenUsed="0"/>
-    <w:lsdException w:name="Light List Accent 6" w:semiHidden="0" w:uiPriority="61" w:unhideWhenUsed="0"/>
-    <w:lsdException w:name="Light Grid Accent 6" w:semiHidden="0" w:uiPriority="62" w:unhideWhenUsed="0"/>
-    <w:lsdException w:name="Medium Shading 1 Accent 6" w:semiHidden="0" w:uiPriority="63" w:unhideWhenUsed="0"/>
-    <w:lsdException w:name="Medium Shading 2 Accent 6" w:semiHidden="0" w:uiPriority="64" w:unhideWhenUsed="0"/>
-    <w:lsdException w:name="Medium List 1 Accent 6" w:semiHidden="0" w:uiPriority="65" w:unhideWhenUsed="0"/>
-    <w:lsdException w:name="Medium List 2 Accent 6" w:semiHidden="0" w:uiPriority="66" w:unhideWhenUsed="0"/>
-    <w:lsdException w:name="Medium Grid 1 Accent 6" w:semiHidden="0" w:uiPriority="67" w:unhideWhenUsed="0"/>
-    <w:lsdException w:name="Medium Grid 2 Accent 6" w:semiHidden="0" w:uiPriority="68" w:unhideWhenUsed="0"/>
-    <w:lsdException w:name="Medium Grid 3 Accent 6" w:semiHidden="0" w:uiPriority="69" w:unhideWhenUsed="0"/>
-    <w:lsdException w:name="Dark List Accent 6" w:semiHidden="0" w:uiPriority="70" w:unhideWhenUsed="0"/>
-    <w:lsdException w:name="Colorful Shading Accent 6" w:semiHidden="0" w:uiPriority="71" w:unhideWhenUsed="0"/>
-    <w:lsdException w:name="Colorful List Accent 6" w:semiHidden="0" w:uiPriority="72" w:unhideWhenUsed="0"/>
-    <w:lsdException w:name="Colorful Grid Accent 6" w:semiHidden="0" w:uiPriority="73" w:unhideWhenUsed="0"/>
-    <w:lsdException w:name="Subtle Emphasis" w:semiHidden="0" w:uiPriority="19" w:unhideWhenUsed="0" w:qFormat="1"/>
-    <w:lsdException w:name="Intense Emphasis" w:semiHidden="0" w:uiPriority="21" w:unhideWhenUsed="0" w:qFormat="1"/>
-    <w:lsdException w:name="Subtle Reference" w:semiHidden="0" w:uiPriority="31" w:unhideWhenUsed="0" w:qFormat="1"/>
-    <w:lsdException w:name="Intense Reference" w:semiHidden="0" w:uiPriority="32" w:unhideWhenUsed="0" w:qFormat="1"/>
-    <w:lsdException w:name="Book Title" w:semiHidden="0" w:uiPriority="33" w:unhideWhenUsed="0" w:qFormat="1"/>
-    <w:lsdException w:name="Bibliography" w:uiPriority="37"/>
-    <w:lsdException w:name="TOC Heading" w:uiPriority="39" w:qFormat="1"/>
+  <w:latentStyles w:defLockedState="0" w:defUIPriority="99" w:defSemiHidden="0" w:defUnhideWhenUsed="0" w:defQFormat="0" w:count="371">
+    <w:lsdException w:name="Normal" w:uiPriority="0" w:qFormat="1"/>
+    <w:lsdException w:name="heading 1" w:uiPriority="9" w:qFormat="1"/>
+    <w:lsdException w:name="heading 2" w:semiHidden="1" w:uiPriority="9" w:unhideWhenUsed="1" w:qFormat="1"/>
+    <w:lsdException w:name="heading 3" w:semiHidden="1" w:uiPriority="9" w:unhideWhenUsed="1" w:qFormat="1"/>
+    <w:lsdException w:name="heading 4" w:semiHidden="1" w:uiPriority="9" w:unhideWhenUsed="1" w:qFormat="1"/>
+    <w:lsdException w:name="heading 5" w:semiHidden="1" w:uiPriority="9" w:unhideWhenUsed="1" w:qFormat="1"/>
+    <w:lsdException w:name="heading 6" w:semiHidden="1" w:uiPriority="9" w:unhideWhenUsed="1" w:qFormat="1"/>
+    <w:lsdException w:name="heading 7" w:semiHidden="1" w:uiPriority="9" w:unhideWhenUsed="1" w:qFormat="1"/>
+    <w:lsdException w:name="heading 8" w:semiHidden="1" w:uiPriority="9" w:unhideWhenUsed="1" w:qFormat="1"/>
+    <w:lsdException w:name="heading 9" w:semiHidden="1" w:uiPriority="9" w:unhideWhenUsed="1" w:qFormat="1"/>
+    <w:lsdException w:name="index 1" w:semiHidden="1" w:unhideWhenUsed="1"/>
+    <w:lsdException w:name="index 2" w:semiHidden="1" w:unhideWhenUsed="1"/>
+    <w:lsdException w:name="index 3" w:semiHidden="1" w:unhideWhenUsed="1"/>
+    <w:lsdException w:name="index 4" w:semiHidden="1" w:unhideWhenUsed="1"/>
+    <w:lsdException w:name="index 5" w:semiHidden="1" w:unhideWhenUsed="1"/>
+    <w:lsdException w:name="index 6" w:semiHidden="1" w:unhideWhenUsed="1"/>
+    <w:lsdException w:name="index 7" w:semiHidden="1" w:unhideWhenUsed="1"/>
+    <w:lsdException w:name="index 8" w:semiHidden="1" w:unhideWhenUsed="1"/>
+    <w:lsdException w:name="index 9" w:semiHidden="1" w:unhideWhenUsed="1"/>
+    <w:lsdException w:name="toc 1" w:semiHidden="1" w:uiPriority="39" w:unhideWhenUsed="1"/>
+    <w:lsdException w:name="toc 2" w:semiHidden="1" w:uiPriority="39" w:unhideWhenUsed="1"/>
+    <w:lsdException w:name="toc 3" w:semiHidden="1" w:uiPriority="39" w:unhideWhenUsed="1"/>
+    <w:lsdException w:name="toc 4" w:semiHidden="1" w:uiPriority="39" w:unhideWhenUsed="1"/>
+    <w:lsdException w:name="toc 5" w:semiHidden="1" w:uiPriority="39" w:unhideWhenUsed="1"/>
+    <w:lsdException w:name="toc 6" w:semiHidden="1" w:uiPriority="39" w:unhideWhenUsed="1"/>
+    <w:lsdException w:name="toc 7" w:semiHidden="1" w:uiPriority="39" w:unhideWhenUsed="1"/>
+    <w:lsdException w:name="toc 8" w:semiHidden="1" w:uiPriority="39" w:unhideWhenUsed="1"/>
+    <w:lsdException w:name="toc 9" w:semiHidden="1" w:uiPriority="39" w:unhideWhenUsed="1"/>
+    <w:lsdException w:name="Normal Indent" w:semiHidden="1" w:unhideWhenUsed="1"/>
+    <w:lsdException w:name="footnote text" w:semiHidden="1" w:unhideWhenUsed="1"/>
+    <w:lsdException w:name="annotation text" w:semiHidden="1" w:unhideWhenUsed="1"/>
+    <w:lsdException w:name="header" w:semiHidden="1" w:unhideWhenUsed="1"/>
+    <w:lsdException w:name="footer" w:semiHidden="1" w:unhideWhenUsed="1"/>
+    <w:lsdException w:name="index heading" w:semiHidden="1" w:unhideWhenUsed="1"/>
+    <w:lsdException w:name="caption" w:semiHidden="1" w:uiPriority="35" w:unhideWhenUsed="1" w:qFormat="1"/>
+    <w:lsdException w:name="table of figures" w:semiHidden="1" w:unhideWhenUsed="1"/>
+    <w:lsdException w:name="envelope address" w:semiHidden="1" w:unhideWhenUsed="1"/>
+    <w:lsdException w:name="envelope return" w:semiHidden="1" w:unhideWhenUsed="1"/>
+    <w:lsdException w:name="footnote reference" w:semiHidden="1" w:unhideWhenUsed="1"/>
+    <w:lsdException w:name="annotation reference" w:semiHidden="1" w:unhideWhenUsed="1"/>
+    <w:lsdException w:name="line number" w:semiHidden="1" w:unhideWhenUsed="1"/>
+    <w:lsdException w:name="page number" w:semiHidden="1" w:unhideWhenUsed="1"/>
+    <w:lsdException w:name="endnote reference" w:semiHidden="1" w:unhideWhenUsed="1"/>
+    <w:lsdException w:name="endnote text" w:semiHidden="1" w:unhideWhenUsed="1"/>
+    <w:lsdException w:name="table of authorities" w:semiHidden="1" w:unhideWhenUsed="1"/>
+    <w:lsdException w:name="macro" w:semiHidden="1" w:unhideWhenUsed="1"/>
+    <w:lsdException w:name="toa heading" w:semiHidden="1" w:unhideWhenUsed="1"/>
+    <w:lsdException w:name="List" w:semiHidden="1" w:unhideWhenUsed="1"/>
+    <w:lsdException w:name="List Bullet" w:semiHidden="1" w:unhideWhenUsed="1"/>
+    <w:lsdException w:name="List Number" w:semiHidden="1" w:unhideWhenUsed="1"/>
+    <w:lsdException w:name="List 2" w:semiHidden="1" w:unhideWhenUsed="1"/>
+    <w:lsdException w:name="List 3" w:semiHidden="1" w:unhideWhenUsed="1"/>
+    <w:lsdException w:name="List 4" w:semiHidden="1" w:unhideWhenUsed="1"/>
+    <w:lsdException w:name="List 5" w:semiHidden="1" w:unhideWhenUsed="1"/>
+    <w:lsdException w:name="List Bullet 2" w:semiHidden="1" w:unhideWhenUsed="1"/>
+    <w:lsdException w:name="List Bullet 3" w:semiHidden="1" w:unhideWhenUsed="1"/>
+    <w:lsdException w:name="List Bullet 4" w:semiHidden="1" w:unhideWhenUsed="1"/>
+    <w:lsdException w:name="List Bullet 5" w:semiHidden="1" w:unhideWhenUsed="1"/>
+    <w:lsdException w:name="List Number 2" w:semiHidden="1" w:unhideWhenUsed="1"/>
+    <w:lsdException w:name="List Number 3" w:semiHidden="1" w:unhideWhenUsed="1"/>
+    <w:lsdException w:name="List Number 4" w:semiHidden="1" w:unhideWhenUsed="1"/>
+    <w:lsdException w:name="List Number 5" w:semiHidden="1" w:unhideWhenUsed="1"/>
+    <w:lsdException w:name="Title" w:uiPriority="10" w:qFormat="1"/>
+    <w:lsdException w:name="Closing" w:semiHidden="1" w:unhideWhenUsed="1"/>
+    <w:lsdException w:name="Signature" w:semiHidden="1" w:unhideWhenUsed="1"/>
+    <w:lsdException w:name="Default Paragraph Font" w:semiHidden="1" w:uiPriority="1" w:unhideWhenUsed="1"/>
+    <w:lsdException w:name="Body Text" w:semiHidden="1" w:unhideWhenUsed="1"/>
+    <w:lsdException w:name="Body Text Indent" w:semiHidden="1" w:unhideWhenUsed="1"/>
+    <w:lsdException w:name="List Continue" w:semiHidden="1" w:unhideWhenUsed="1"/>
+    <w:lsdException w:name="List Continue 2" w:semiHidden="1" w:unhideWhenUsed="1"/>
+    <w:lsdException w:name="List Continue 3" w:semiHidden="1" w:unhideWhenUsed="1"/>
+    <w:lsdException w:name="List Continue 4" w:semiHidden="1" w:unhideWhenUsed="1"/>
+    <w:lsdException w:name="List Continue 5" w:semiHidden="1" w:unhideWhenUsed="1"/>
+    <w:lsdException w:name="Message Header" w:semiHidden="1" w:unhideWhenUsed="1"/>
+    <w:lsdException w:name="Subtitle" w:uiPriority="11" w:qFormat="1"/>
+    <w:lsdException w:name="Salutation" w:semiHidden="1" w:unhideWhenUsed="1"/>
+    <w:lsdException w:name="Date" w:semiHidden="1" w:unhideWhenUsed="1"/>
+    <w:lsdException w:name="Body Text First Indent" w:semiHidden="1" w:unhideWhenUsed="1"/>
+    <w:lsdException w:name="Body Text First Indent 2" w:semiHidden="1" w:unhideWhenUsed="1"/>
+    <w:lsdException w:name="Note Heading" w:semiHidden="1" w:unhideWhenUsed="1"/>
+    <w:lsdException w:name="Body Text 2" w:semiHidden="1" w:unhideWhenUsed="1"/>
+    <w:lsdException w:name="Body Text 3" w:semiHidden="1" w:unhideWhenUsed="1"/>
+    <w:lsdException w:name="Body Text Indent 2" w:semiHidden="1" w:unhideWhenUsed="1"/>
+    <w:lsdException w:name="Body Text Indent 3" w:semiHidden="1" w:unhideWhenUsed="1"/>
+    <w:lsdException w:name="Block Text" w:semiHidden="1" w:unhideWhenUsed="1"/>
+    <w:lsdException w:name="Hyperlink" w:semiHidden="1" w:unhideWhenUsed="1"/>
+    <w:lsdException w:name="FollowedHyperlink" w:semiHidden="1" w:unhideWhenUsed="1"/>
+    <w:lsdException w:name="Strong" w:uiPriority="22" w:qFormat="1"/>
+    <w:lsdException w:name="Emphasis" w:uiPriority="20" w:qFormat="1"/>
+    <w:lsdException w:name="Document Map" w:semiHidden="1" w:unhideWhenUsed="1"/>
+    <w:lsdException w:name="Plain Text" w:semiHidden="1" w:unhideWhenUsed="1"/>
+    <w:lsdException w:name="E-mail Signature" w:semiHidden="1" w:unhideWhenUsed="1"/>
+    <w:lsdException w:name="HTML Top of Form" w:semiHidden="1" w:unhideWhenUsed="1"/>
+    <w:lsdException w:name="HTML Bottom of Form" w:semiHidden="1" w:unhideWhenUsed="1"/>
+    <w:lsdException w:name="Normal (Web)" w:semiHidden="1" w:unhideWhenUsed="1"/>
+    <w:lsdException w:name="HTML Acronym" w:semiHidden="1" w:unhideWhenUsed="1"/>
+    <w:lsdException w:name="HTML Address" w:semiHidden="1" w:unhideWhenUsed="1"/>
+    <w:lsdException w:name="HTML Cite" w:semiHidden="1" w:unhideWhenUsed="1"/>
+    <w:lsdException w:name="HTML Code" w:semiHidden="1" w:unhideWhenUsed="1"/>
+    <w:lsdException w:name="HTML Definition" w:semiHidden="1" w:unhideWhenUsed="1"/>
+    <w:lsdException w:name="HTML Keyboard" w:semiHidden="1" w:unhideWhenUsed="1"/>
+    <w:lsdException w:name="HTML Preformatted" w:semiHidden="1" w:unhideWhenUsed="1"/>
+    <w:lsdException w:name="HTML Sample" w:semiHidden="1" w:unhideWhenUsed="1"/>
+    <w:lsdException w:name="HTML Typewriter" w:semiHidden="1" w:unhideWhenUsed="1"/>
+    <w:lsdException w:name="HTML Variable" w:semiHidden="1" w:unhideWhenUsed="1"/>
+    <w:lsdException w:name="Normal Table" w:semiHidden="1" w:unhideWhenUsed="1"/>
+    <w:lsdException w:name="annotation subject" w:semiHidden="1" w:unhideWhenUsed="1"/>
+    <w:lsdException w:name="No List" w:semiHidden="1" w:unhideWhenUsed="1"/>
+    <w:lsdException w:name="Outline List 1" w:semiHidden="1" w:unhideWhenUsed="1"/>
+    <w:lsdException w:name="Outline List 2" w:semiHidden="1" w:unhideWhenUsed="1"/>
+    <w:lsdException w:name="Outline List 3" w:semiHidden="1" w:unhideWhenUsed="1"/>
+    <w:lsdException w:name="Table Simple 1" w:semiHidden="1" w:unhideWhenUsed="1"/>
+    <w:lsdException w:name="Table Simple 2" w:semiHidden="1" w:unhideWhenUsed="1"/>
+    <w:lsdException w:name="Table Simple 3" w:semiHidden="1" w:unhideWhenUsed="1"/>
+    <w:lsdException w:name="Table Classic 1" w:semiHidden="1" w:unhideWhenUsed="1"/>
+    <w:lsdException w:name="Table Classic 2" w:semiHidden="1" w:unhideWhenUsed="1"/>
+    <w:lsdException w:name="Table Classic 3" w:semiHidden="1" w:unhideWhenUsed="1"/>
+    <w:lsdException w:name="Table Classic 4" w:semiHidden="1" w:unhideWhenUsed="1"/>
+    <w:lsdException w:name="Table Colorful 1" w:semiHidden="1" w:unhideWhenUsed="1"/>
+    <w:lsdException w:name="Table Colorful 2" w:semiHidden="1" w:unhideWhenUsed="1"/>
+    <w:lsdException w:name="Table Colorful 3" w:semiHidden="1" w:unhideWhenUsed="1"/>
+    <w:lsdException w:name="Table Columns 1" w:semiHidden="1" w:unhideWhenUsed="1"/>
+    <w:lsdException w:name="Table Columns 2" w:semiHidden="1" w:unhideWhenUsed="1"/>
+    <w:lsdException w:name="Table Columns 3" w:semiHidden="1" w:unhideWhenUsed="1"/>
+    <w:lsdException w:name="Table Columns 4" w:semiHidden="1" w:unhideWhenUsed="1"/>
+    <w:lsdException w:name="Table Columns 5" w:semiHidden="1" w:unhideWhenUsed="1"/>
+    <w:lsdException w:name="Table Grid 1" w:semiHidden="1" w:unhideWhenUsed="1"/>
+    <w:lsdException w:name="Table Grid 2" w:semiHidden="1" w:unhideWhenUsed="1"/>
+    <w:lsdException w:name="Table Grid 3" w:semiHidden="1" w:unhideWhenUsed="1"/>
+    <w:lsdException w:name="Table Grid 4" w:semiHidden="1" w:unhideWhenUsed="1"/>
+    <w:lsdException w:name="Table Grid 5" w:semiHidden="1" w:unhideWhenUsed="1"/>
+    <w:lsdException w:name="Table Grid 6" w:semiHidden="1" w:unhideWhenUsed="1"/>
+    <w:lsdException w:name="Table Grid 7" w:semiHidden="1" w:unhideWhenUsed="1"/>
+    <w:lsdException w:name="Table Grid 8" w:semiHidden="1" w:unhideWhenUsed="1"/>
+    <w:lsdException w:name="Table List 1" w:semiHidden="1" w:unhideWhenUsed="1"/>
+    <w:lsdException w:name="Table List 2" w:semiHidden="1" w:unhideWhenUsed="1"/>
+    <w:lsdException w:name="Table List 3" w:semiHidden="1" w:unhideWhenUsed="1"/>
+    <w:lsdException w:name="Table List 4" w:semiHidden="1" w:unhideWhenUsed="1"/>
+    <w:lsdException w:name="Table List 5" w:semiHidden="1" w:unhideWhenUsed="1"/>
+    <w:lsdException w:name="Table List 6" w:semiHidden="1" w:unhideWhenUsed="1"/>
+    <w:lsdException w:name="Table List 7" w:semiHidden="1" w:unhideWhenUsed="1"/>
+    <w:lsdException w:name="Table List 8" w:semiHidden="1" w:unhideWhenUsed="1"/>
+    <w:lsdException w:name="Table 3D effects 1" w:semiHidden="1" w:unhideWhenUsed="1"/>
+    <w:lsdException w:name="Table 3D effects 2" w:semiHidden="1" w:unhideWhenUsed="1"/>
+    <w:lsdException w:name="Table 3D effects 3" w:semiHidden="1" w:unhideWhenUsed="1"/>
+    <w:lsdException w:name="Table Contemporary" w:semiHidden="1" w:unhideWhenUsed="1"/>
+    <w:lsdException w:name="Table Elegant" w:semiHidden="1" w:unhideWhenUsed="1"/>
+    <w:lsdException w:name="Table Professional" w:semiHidden="1" w:unhideWhenUsed="1"/>
+    <w:lsdException w:name="Table Subtle 1" w:semiHidden="1" w:unhideWhenUsed="1"/>
+    <w:lsdException w:name="Table Subtle 2" w:semiHidden="1" w:unhideWhenUsed="1"/>
+    <w:lsdException w:name="Table Web 1" w:semiHidden="1" w:unhideWhenUsed="1"/>
+    <w:lsdException w:name="Table Web 2" w:semiHidden="1" w:unhideWhenUsed="1"/>
+    <w:lsdException w:name="Table Web 3" w:semiHidden="1" w:unhideWhenUsed="1"/>
+    <w:lsdException w:name="Balloon Text" w:semiHidden="1" w:unhideWhenUsed="1"/>
+    <w:lsdException w:name="Table Grid" w:uiPriority="39"/>
+    <w:lsdException w:name="Table Theme" w:semiHidden="1" w:unhideWhenUsed="1"/>
+    <w:lsdException w:name="Placeholder Text" w:semiHidden="1"/>
+    <w:lsdException w:name="No Spacing" w:uiPriority="1" w:qFormat="1"/>
+    <w:lsdException w:name="Light Shading" w:uiPriority="60"/>
+    <w:lsdException w:name="Light List" w:uiPriority="61"/>
+    <w:lsdException w:name="Light Grid" w:uiPriority="62"/>
+    <w:lsdException w:name="Medium Shading 1" w:uiPriority="63"/>
+    <w:lsdException w:name="Medium Shading 2" w:uiPriority="64"/>
+    <w:lsdException w:name="Medium List 1" w:uiPriority="65"/>
+    <w:lsdException w:name="Medium List 2" w:uiPriority="66"/>
+    <w:lsdException w:name="Medium Grid 1" w:uiPriority="67"/>
+    <w:lsdException w:name="Medium Grid 2" w:uiPriority="68"/>
+    <w:lsdException w:name="Medium Grid 3" w:uiPriority="69"/>
+    <w:lsdException w:name="Dark List" w:uiPriority="70"/>
+    <w:lsdException w:name="Colorful Shading" w:uiPriority="71"/>
+    <w:lsdException w:name="Colorful List" w:uiPriority="72"/>
+    <w:lsdException w:name="Colorful Grid" w:uiPriority="73"/>
+    <w:lsdException w:name="Light Shading Accent 1" w:uiPriority="60"/>
+    <w:lsdException w:name="Light List Accent 1" w:uiPriority="61"/>
+    <w:lsdException w:name="Light Grid Accent 1" w:uiPriority="62"/>
+    <w:lsdException w:name="Medium Shading 1 Accent 1" w:uiPriority="63"/>
+    <w:lsdException w:name="Medium Shading 2 Accent 1" w:uiPriority="64"/>
+    <w:lsdException w:name="Medium List 1 Accent 1" w:uiPriority="65"/>
+    <w:lsdException w:name="Revision" w:semiHidden="1"/>
+    <w:lsdException w:name="List Paragraph" w:uiPriority="34" w:qFormat="1"/>
+    <w:lsdException w:name="Quote" w:uiPriority="29" w:qFormat="1"/>
+    <w:lsdException w:name="Intense Quote" w:uiPriority="30" w:qFormat="1"/>
+    <w:lsdException w:name="Medium List 2 Accent 1" w:uiPriority="66"/>
+    <w:lsdException w:name="Medium Grid 1 Accent 1" w:uiPriority="67"/>
+    <w:lsdException w:name="Medium Grid 2 Accent 1" w:uiPriority="68"/>
+    <w:lsdException w:name="Medium Grid 3 Accent 1" w:uiPriority="69"/>
+    <w:lsdException w:name="Dark List Accent 1" w:uiPriority="70"/>
+    <w:lsdException w:name="Colorful Shading Accent 1" w:uiPriority="71"/>
+    <w:lsdException w:name="Colorful List Accent 1" w:uiPriority="72"/>
+    <w:lsdException w:name="Colorful Grid Accent 1" w:uiPriority="73"/>
+    <w:lsdException w:name="Light Shading Accent 2" w:uiPriority="60"/>
+    <w:lsdException w:name="Light List Accent 2" w:uiPriority="61"/>
+    <w:lsdException w:name="Light Grid Accent 2" w:uiPriority="62"/>
+    <w:lsdException w:name="Medium Shading 1 Accent 2" w:uiPriority="63"/>
+    <w:lsdException w:name="Medium Shading 2 Accent 2" w:uiPriority="64"/>
+    <w:lsdException w:name="Medium List 1 Accent 2" w:uiPriority="65"/>
+    <w:lsdException w:name="Medium List 2 Accent 2" w:uiPriority="66"/>
+    <w:lsdException w:name="Medium Grid 1 Accent 2" w:uiPriority="67"/>
+    <w:lsdException w:name="Medium Grid 2 Accent 2" w:uiPriority="68"/>
+    <w:lsdException w:name="Medium Grid 3 Accent 2" w:uiPriority="69"/>
+    <w:lsdException w:name="Dark List Accent 2" w:uiPriority="70"/>
+    <w:lsdException w:name="Colorful Shading Accent 2" w:uiPriority="71"/>
+    <w:lsdException w:name="Colorful List Accent 2" w:uiPriority="72"/>
+    <w:lsdException w:name="Colorful Grid Accent 2" w:uiPriority="73"/>
+    <w:lsdException w:name="Light Shading Accent 3" w:uiPriority="60"/>
+    <w:lsdException w:name="Light List Accent 3" w:uiPriority="61"/>
+    <w:lsdException w:name="Light Grid Accent 3" w:uiPriority="62"/>
+    <w:lsdException w:name="Medium Shading 1 Accent 3" w:uiPriority="63"/>
+    <w:lsdException w:name="Medium Shading 2 Accent 3" w:uiPriority="64"/>
+    <w:lsdException w:name="Medium List 1 Accent 3" w:uiPriority="65"/>
+    <w:lsdException w:name="Medium List 2 Accent 3" w:uiPriority="66"/>
+    <w:lsdException w:name="Medium Grid 1 Accent 3" w:uiPriority="67"/>
+    <w:lsdException w:name="Medium Grid 2 Accent 3" w:uiPriority="68"/>
+    <w:lsdException w:name="Medium Grid 3 Accent 3" w:uiPriority="69"/>
+    <w:lsdException w:name="Dark List Accent 3" w:uiPriority="70"/>
+    <w:lsdException w:name="Colorful Shading Accent 3" w:uiPriority="71"/>
+    <w:lsdException w:name="Colorful List Accent 3" w:uiPriority="72"/>
+    <w:lsdException w:name="Colorful Grid Accent 3" w:uiPriority="73"/>
+    <w:lsdException w:name="Light Shading Accent 4" w:uiPriority="60"/>
+    <w:lsdException w:name="Light List Accent 4" w:uiPriority="61"/>
+    <w:lsdException w:name="Light Grid Accent 4" w:uiPriority="62"/>
+    <w:lsdException w:name="Medium Shading 1 Accent 4" w:uiPriority="63"/>
+    <w:lsdException w:name="Medium Shading 2 Accent 4" w:uiPriority="64"/>
+    <w:lsdException w:name="Medium List 1 Accent 4" w:uiPriority="65"/>
+    <w:lsdException w:name="Medium List 2 Accent 4" w:uiPriority="66"/>
+    <w:lsdException w:name="Medium Grid 1 Accent 4" w:uiPriority="67"/>
+    <w:lsdException w:name="Medium Grid 2 Accent 4" w:uiPriority="68"/>
+    <w:lsdException w:name="Medium Grid 3 Accent 4" w:uiPriority="69"/>
+    <w:lsdException w:name="Dark List Accent 4" w:uiPriority="70"/>
+    <w:lsdException w:name="Colorful Shading Accent 4" w:uiPriority="71"/>
+    <w:lsdException w:name="Colorful List Accent 4" w:uiPriority="72"/>
+    <w:lsdException w:name="Colorful Grid Accent 4" w:uiPriority="73"/>
+    <w:lsdException w:name="Light Shading Accent 5" w:uiPriority="60"/>
+    <w:lsdException w:name="Light List Accent 5" w:uiPriority="61"/>
+    <w:lsdException w:name="Light Grid Accent 5" w:uiPriority="62"/>
+    <w:lsdException w:name="Medium Shading 1 Accent 5" w:uiPriority="63"/>
+    <w:lsdException w:name="Medium Shading 2 Accent 5" w:uiPriority="64"/>
+    <w:lsdException w:name="Medium List 1 Accent 5" w:uiPriority="65"/>
+    <w:lsdException w:name="Medium List 2 Accent 5" w:uiPriority="66"/>
+    <w:lsdException w:name="Medium Grid 1 Accent 5" w:uiPriority="67"/>
+    <w:lsdException w:name="Medium Grid 2 Accent 5" w:uiPriority="68"/>
+    <w:lsdException w:name="Medium Grid 3 Accent 5" w:uiPriority="69"/>
+    <w:lsdException w:name="Dark List Accent 5" w:uiPriority="70"/>
+    <w:lsdException w:name="Colorful Shading Accent 5" w:uiPriority="71"/>
+    <w:lsdException w:name="Colorful List Accent 5" w:uiPriority="72"/>
+    <w:lsdException w:name="Colorful Grid Accent 5" w:uiPriority="73"/>
+    <w:lsdException w:name="Light Shading Accent 6" w:uiPriority="60"/>
+    <w:lsdException w:name="Light List Accent 6" w:uiPriority="61"/>
+    <w:lsdException w:name="Light Grid Accent 6" w:uiPriority="62"/>
+    <w:lsdException w:name="Medium Shading 1 Accent 6" w:uiPriority="63"/>
+    <w:lsdException w:name="Medium Shading 2 Accent 6" w:uiPriority="64"/>
+    <w:lsdException w:name="Medium List 1 Accent 6" w:uiPriority="65"/>
+    <w:lsdException w:name="Medium List 2 Accent 6" w:uiPriority="66"/>
+    <w:lsdException w:name="Medium Grid 1 Accent 6" w:uiPriority="67"/>
+    <w:lsdException w:name="Medium Grid 2 Accent 6" w:uiPriority="68"/>
+    <w:lsdException w:name="Medium Grid 3 Accent 6" w:uiPriority="69"/>
+    <w:lsdException w:name="Dark List Accent 6" w:uiPriority="70"/>
+    <w:lsdException w:name="Colorful Shading Accent 6" w:uiPriority="71"/>
+    <w:lsdException w:name="Colorful List Accent 6" w:uiPriority="72"/>
+    <w:lsdException w:name="Colorful Grid Accent 6" w:uiPriority="73"/>
+    <w:lsdException w:name="Subtle Emphasis" w:uiPriority="19" w:qFormat="1"/>
+    <w:lsdException w:name="Intense Emphasis" w:uiPriority="21" w:qFormat="1"/>
+    <w:lsdException w:name="Subtle Reference" w:uiPriority="31" w:qFormat="1"/>
+    <w:lsdException w:name="Intense Reference" w:uiPriority="32" w:qFormat="1"/>
+    <w:lsdException w:name="Book Title" w:uiPriority="33" w:qFormat="1"/>
+    <w:lsdException w:name="Bibliography" w:semiHidden="1" w:uiPriority="37" w:unhideWhenUsed="1"/>
+    <w:lsdException w:name="TOC Heading" w:semiHidden="1" w:uiPriority="39" w:unhideWhenUsed="1" w:qFormat="1"/>
+    <w:lsdException w:name="Plain Table 1" w:uiPriority="41"/>
+    <w:lsdException w:name="Plain Table 2" w:uiPriority="42"/>
+    <w:lsdException w:name="Plain Table 3" w:uiPriority="43"/>
+    <w:lsdException w:name="Plain Table 4" w:uiPriority="44"/>
+    <w:lsdException w:name="Plain Table 5" w:uiPriority="45"/>
+    <w:lsdException w:name="Grid Table Light" w:uiPriority="40"/>
+    <w:lsdException w:name="Grid Table 1 Light" w:uiPriority="46"/>
+    <w:lsdException w:name="Grid Table 2" w:uiPriority="47"/>
+    <w:lsdException w:name="Grid Table 3" w:uiPriority="48"/>
+    <w:lsdException w:name="Grid Table 4" w:uiPriority="49"/>
+    <w:lsdException w:name="Grid Table 5 Dark" w:uiPriority="50"/>
+    <w:lsdException w:name="Grid Table 6 Colorful" w:uiPriority="51"/>
+    <w:lsdException w:name="Grid Table 7 Colorful" w:uiPriority="52"/>
+    <w:lsdException w:name="Grid Table 1 Light Accent 1" w:uiPriority="46"/>
+    <w:lsdException w:name="Grid Table 2 Accent 1" w:uiPriority="47"/>
+    <w:lsdException w:name="Grid Table 3 Accent 1" w:uiPriority="48"/>
+    <w:lsdException w:name="Grid Table 4 Accent 1" w:uiPriority="49"/>
+    <w:lsdException w:name="Grid Table 5 Dark Accent 1" w:uiPriority="50"/>
+    <w:lsdException w:name="Grid Table 6 Colorful Accent 1" w:uiPriority="51"/>
+    <w:lsdException w:name="Grid Table 7 Colorful Accent 1" w:uiPriority="52"/>
+    <w:lsdException w:name="Grid Table 1 Light Accent 2" w:uiPriority="46"/>
+    <w:lsdException w:name="Grid Table 2 Accent 2" w:uiPriority="47"/>
+    <w:lsdException w:name="Grid Table 3 Accent 2" w:uiPriority="48"/>
+    <w:lsdException w:name="Grid Table 4 Accent 2" w:uiPriority="49"/>
+    <w:lsdException w:name="Grid Table 5 Dark Accent 2" w:uiPriority="50"/>
+    <w:lsdException w:name="Grid Table 6 Colorful Accent 2" w:uiPriority="51"/>
+    <w:lsdException w:name="Grid Table 7 Colorful Accent 2" w:uiPriority="52"/>
+    <w:lsdException w:name="Grid Table 1 Light Accent 3" w:uiPriority="46"/>
+    <w:lsdException w:name="Grid Table 2 Accent 3" w:uiPriority="47"/>
+    <w:lsdException w:name="Grid Table 3 Accent 3" w:uiPriority="48"/>
+    <w:lsdException w:name="Grid Table 4 Accent 3" w:uiPriority="49"/>
+    <w:lsdException w:name="Grid Table 5 Dark Accent 3" w:uiPriority="50"/>
+    <w:lsdException w:name="Grid Table 6 Colorful Accent 3" w:uiPriority="51"/>
+    <w:lsdException w:name="Grid Table 7 Colorful Accent 3" w:uiPriority="52"/>
+    <w:lsdException w:name="Grid Table 1 Light Accent 4" w:uiPriority="46"/>
+    <w:lsdException w:name="Grid Table 2 Accent 4" w:uiPriority="47"/>
+    <w:lsdException w:name="Grid Table 3 Accent 4" w:uiPriority="48"/>
+    <w:lsdException w:name="Grid Table 4 Accent 4" w:uiPriority="49"/>
+    <w:lsdException w:name="Grid Table 5 Dark Accent 4" w:uiPriority="50"/>
+    <w:lsdException w:name="Grid Table 6 Colorful Accent 4" w:uiPriority="51"/>
+    <w:lsdException w:name="Grid Table 7 Colorful Accent 4" w:uiPriority="52"/>
+    <w:lsdException w:name="Grid Table 1 Light Accent 5" w:uiPriority="46"/>
+    <w:lsdException w:name="Grid Table 2 Accent 5" w:uiPriority="47"/>
+    <w:lsdException w:name="Grid Table 3 Accent 5" w:uiPriority="48"/>
+    <w:lsdException w:name="Grid Table 4 Accent 5" w:uiPriority="49"/>
+    <w:lsdException w:name="Grid Table 5 Dark Accent 5" w:uiPriority="50"/>
+    <w:lsdException w:name="Grid Table 6 Colorful Accent 5" w:uiPriority="51"/>
+    <w:lsdException w:name="Grid Table 7 Colorful Accent 5" w:uiPriority="52"/>
+    <w:lsdException w:name="Grid Table 1 Light Accent 6" w:uiPriority="46"/>
+    <w:lsdException w:name="Grid Table 2 Accent 6" w:uiPriority="47"/>
+    <w:lsdException w:name="Grid Table 3 Accent 6" w:uiPriority="48"/>
+    <w:lsdException w:name="Grid Table 4 Accent 6" w:uiPriority="49"/>
+    <w:lsdException w:name="Grid Table 5 Dark Accent 6" w:uiPriority="50"/>
+    <w:lsdException w:name="Grid Table 6 Colorful Accent 6" w:uiPriority="51"/>
+    <w:lsdException w:name="Grid Table 7 Colorful Accent 6" w:uiPriority="52"/>
+    <w:lsdException w:name="List Table 1 Light" w:uiPriority="46"/>
+    <w:lsdException w:name="List Table 2" w:uiPriority="47"/>
+    <w:lsdException w:name="List Table 3" w:uiPriority="48"/>
+    <w:lsdException w:name="List Table 4" w:uiPriority="49"/>
+    <w:lsdException w:name="List Table 5 Dark" w:uiPriority="50"/>
+    <w:lsdException w:name="List Table 6 Colorful" w:uiPriority="51"/>
+    <w:lsdException w:name="List Table 7 Colorful" w:uiPriority="52"/>
+    <w:lsdException w:name="List Table 1 Light Accent 1" w:uiPriority="46"/>
+    <w:lsdException w:name="List Table 2 Accent 1" w:uiPriority="47"/>
+    <w:lsdException w:name="List Table 3 Accent 1" w:uiPriority="48"/>
+    <w:lsdException w:name="List Table 4 Accent 1" w:uiPriority="49"/>
+    <w:lsdException w:name="List Table 5 Dark Accent 1" w:uiPriority="50"/>
+    <w:lsdException w:name="List Table 6 Colorful Accent 1" w:uiPriority="51"/>
+    <w:lsdException w:name="List Table 7 Colorful Accent 1" w:uiPriority="52"/>
+    <w:lsdException w:name="List Table 1 Light Accent 2" w:uiPriority="46"/>
+    <w:lsdException w:name="List Table 2 Accent 2" w:uiPriority="47"/>
+    <w:lsdException w:name="List Table 3 Accent 2" w:uiPriority="48"/>
+    <w:lsdException w:name="List Table 4 Accent 2" w:uiPriority="49"/>
+    <w:lsdException w:name="List Table 5 Dark Accent 2" w:uiPriority="50"/>
+    <w:lsdException w:name="List Table 6 Colorful Accent 2" w:uiPriority="51"/>
+    <w:lsdException w:name="List Table 7 Colorful Accent 2" w:uiPriority="52"/>
+    <w:lsdException w:name="List Table 1 Light Accent 3" w:uiPriority="46"/>
+    <w:lsdException w:name="List Table 2 Accent 3" w:uiPriority="47"/>
+    <w:lsdException w:name="List Table 3 Accent 3" w:uiPriority="48"/>
+    <w:lsdException w:name="List Table 4 Accent 3" w:uiPriority="49"/>
+    <w:lsdException w:name="List Table 5 Dark Accent 3" w:uiPriority="50"/>
+    <w:lsdException w:name="List Table 6 Colorful Accent 3" w:uiPriority="51"/>
+    <w:lsdException w:name="List Table 7 Colorful Accent 3" w:uiPriority="52"/>
+    <w:lsdException w:name="List Table 1 Light Accent 4" w:uiPriority="46"/>
+    <w:lsdException w:name="List Table 2 Accent 4" w:uiPriority="47"/>
+    <w:lsdException w:name="List Table 3 Accent 4" w:uiPriority="48"/>
+    <w:lsdException w:name="List Table 4 Accent 4" w:uiPriority="49"/>
+    <w:lsdException w:name="List Table 5 Dark Accent 4" w:uiPriority="50"/>
+    <w:lsdException w:name="List Table 6 Colorful Accent 4" w:uiPriority="51"/>
+    <w:lsdException w:name="List Table 7 Colorful Accent 4" w:uiPriority="52"/>
+    <w:lsdException w:name="List Table 1 Light Accent 5" w:uiPriority="46"/>
+    <w:lsdException w:name="List Table 2 Accent 5" w:uiPriority="47"/>
+    <w:lsdException w:name="List Table 3 Accent 5" w:uiPriority="48"/>
+    <w:lsdException w:name="List Table 4 Accent 5" w:uiPriority="49"/>
+    <w:lsdException w:name="List Table 5 Dark Accent 5" w:uiPriority="50"/>
+    <w:lsdException w:name="List Table 6 Colorful Accent 5" w:uiPriority="51"/>
+    <w:lsdException w:name="List Table 7 Colorful Accent 5" w:uiPriority="52"/>
+    <w:lsdException w:name="List Table 1 Light Accent 6" w:uiPriority="46"/>
+    <w:lsdException w:name="List Table 2 Accent 6" w:uiPriority="47"/>
+    <w:lsdException w:name="List Table 3 Accent 6" w:uiPriority="48"/>
+    <w:lsdException w:name="List Table 4 Accent 6" w:uiPriority="49"/>
+    <w:lsdException w:name="List Table 5 Dark Accent 6" w:uiPriority="50"/>
+    <w:lsdException w:name="List Table 6 Colorful Accent 6" w:uiPriority="51"/>
+    <w:lsdException w:name="List Table 7 Colorful Accent 6" w:uiPriority="52"/>
   </w:latentStyles>
   <w:style w:type="paragraph" w:default="1" w:styleId="Normal">
     <w:name w:val="Normal"/>
@@ -37747,7 +37190,7 @@
   <a:extraClrSchemeLst/>
   <a:extLst>
     <a:ext uri="{05A4C25C-085E-4340-85A3-A5531E510DB2}">
-      <thm15:themeFamily xmlns="" xmlns:thm15="http://schemas.microsoft.com/office/thememl/2012/main" name="Office Theme" id="{62F939B6-93AF-4DB8-9C6B-D6C7DFDC589F}" vid="{4A3C46E8-61CC-4603-A589-7422A47A8E4A}"/>
+      <thm15:themeFamily xmlns:thm15="http://schemas.microsoft.com/office/thememl/2012/main" name="Office Theme" id="{62F939B6-93AF-4DB8-9C6B-D6C7DFDC589F}" vid="{4A3C46E8-61CC-4603-A589-7422A47A8E4A}"/>
     </a:ext>
   </a:extLst>
 </a:theme>
@@ -37758,7 +37201,7 @@
 </file>
 
 <file path=customXml/itemProps1.xml><?xml version="1.0" encoding="utf-8"?>
-<ds:datastoreItem xmlns:ds="http://schemas.openxmlformats.org/officeDocument/2006/customXml" ds:itemID="{DFFF336B-D61C-4AFD-83B2-4FC01EA5587E}">
+<ds:datastoreItem xmlns:ds="http://schemas.openxmlformats.org/officeDocument/2006/customXml" ds:itemID="{7B03813D-7C2B-47C7-B93D-371B5557244E}">
   <ds:schemaRefs>
     <ds:schemaRef ds:uri="http://schemas.openxmlformats.org/officeDocument/2006/bibliography"/>
   </ds:schemaRefs>

</xml_diff>